<commit_message>
Added several form backends
</commit_message>
<xml_diff>
--- a/housing-service/src/main/resources/templates/rent-adjudication.docx
+++ b/housing-service/src/main/resources/templates/rent-adjudication.docx
@@ -4344,15 +4344,6 @@
         </w:rPr>
         <w:t>contact details (telephone number and email address)</w:t>
       </w:r>
-      <w:r>
-        <w:rPr>
-          <w:rFonts w:cs="Arial"/>
-          <w:color w:val="000000"/>
-          <w:szCs w:val="24"/>
-          <w:lang w:val="en" w:eastAsia="en-GB"/>
-        </w:rPr>
-        <w:br/>
-      </w:r>
     </w:p>
     <w:p>
       <w:pPr>
@@ -4433,6 +4424,31 @@
         </w:rPr>
         <w:br/>
       </w:r>
+    </w:p>
+    <w:p>
+      <w:pPr>
+        <w:pStyle w:val="ListParagraph"/>
+        <w:shd w:val="clear" w:color="auto" w:fill="FFFFFF"/>
+        <w:tabs>
+          <w:tab w:val="clear" w:pos="720"/>
+          <w:tab w:val="clear" w:pos="1440"/>
+          <w:tab w:val="clear" w:pos="2160"/>
+          <w:tab w:val="clear" w:pos="2880"/>
+          <w:tab w:val="clear" w:pos="4680"/>
+          <w:tab w:val="clear" w:pos="5400"/>
+          <w:tab w:val="clear" w:pos="9000"/>
+        </w:tabs>
+        <w:spacing w:line="240" w:lineRule="auto"/>
+        <w:ind w:left="709"/>
+        <w:jc w:val="left"/>
+        <w:outlineLvl w:val="3"/>
+        <w:rPr>
+          <w:rFonts w:cs="Arial"/>
+          <w:color w:val="000000"/>
+          <w:szCs w:val="24"/>
+          <w:lang w:val="en" w:eastAsia="en-GB"/>
+        </w:rPr>
+      </w:pPr>
     </w:p>
     <w:p>
       <w:pPr>
@@ -4567,63 +4583,79 @@
           <w:szCs w:val="24"/>
           <w:lang w:val="en" w:eastAsia="en-GB"/>
         </w:rPr>
+        <w:fldChar w:fldCharType="begin"/>
+      </w:r>
+      <w:r>
+        <w:rPr>
+          <w:rFonts w:cs="Arial"/>
+          <w:color w:val="000000"/>
+          <w:szCs w:val="24"/>
+          <w:lang w:val="en" w:eastAsia="en-GB"/>
+        </w:rPr>
+        <w:instrText xml:space="preserve"> MERGEFIELD tenantsAgent \* MERGEFORMAT </w:instrText>
+      </w:r>
+      <w:r>
+        <w:rPr>
+          <w:rFonts w:cs="Arial"/>
+          <w:color w:val="000000"/>
+          <w:szCs w:val="24"/>
+          <w:lang w:val="en" w:eastAsia="en-GB"/>
+        </w:rPr>
+        <w:fldChar w:fldCharType="separate"/>
+      </w:r>
+      <w:r>
+        <w:rPr>
+          <w:rFonts w:cs="Arial"/>
+          <w:noProof/>
+          <w:color w:val="000000"/>
+          <w:szCs w:val="24"/>
+          <w:lang w:val="en" w:eastAsia="en-GB"/>
+        </w:rPr>
+        <w:t>«tenantsAgent»</w:t>
+      </w:r>
+      <w:r>
+        <w:rPr>
+          <w:rFonts w:cs="Arial"/>
+          <w:color w:val="000000"/>
+          <w:szCs w:val="24"/>
+          <w:lang w:val="en" w:eastAsia="en-GB"/>
+        </w:rPr>
+        <w:fldChar w:fldCharType="end"/>
+      </w:r>
+      <w:r>
+        <w:rPr>
+          <w:rFonts w:cs="Arial"/>
+          <w:color w:val="000000"/>
+          <w:szCs w:val="24"/>
+          <w:lang w:val="en" w:eastAsia="en-GB"/>
+        </w:rPr>
         <w:br/>
       </w:r>
-      <w:r>
-        <w:rPr>
-          <w:rFonts w:cs="Arial"/>
-          <w:color w:val="000000"/>
-          <w:szCs w:val="24"/>
-          <w:lang w:val="en" w:eastAsia="en-GB"/>
-        </w:rPr>
-        <w:fldChar w:fldCharType="begin"/>
-      </w:r>
-      <w:r>
-        <w:rPr>
-          <w:rFonts w:cs="Arial"/>
-          <w:color w:val="000000"/>
-          <w:szCs w:val="24"/>
-          <w:lang w:val="en" w:eastAsia="en-GB"/>
-        </w:rPr>
-        <w:instrText xml:space="preserve"> MERGEFIELD tenantsAgent \* MERGEFORMAT </w:instrText>
-      </w:r>
-      <w:r>
-        <w:rPr>
-          <w:rFonts w:cs="Arial"/>
-          <w:color w:val="000000"/>
-          <w:szCs w:val="24"/>
-          <w:lang w:val="en" w:eastAsia="en-GB"/>
-        </w:rPr>
-        <w:fldChar w:fldCharType="separate"/>
-      </w:r>
-      <w:r>
-        <w:rPr>
-          <w:rFonts w:cs="Arial"/>
-          <w:noProof/>
-          <w:color w:val="000000"/>
-          <w:szCs w:val="24"/>
-          <w:lang w:val="en" w:eastAsia="en-GB"/>
-        </w:rPr>
-        <w:t>«tenantsAgent»</w:t>
-      </w:r>
-      <w:r>
-        <w:rPr>
-          <w:rFonts w:cs="Arial"/>
-          <w:color w:val="000000"/>
-          <w:szCs w:val="24"/>
-          <w:lang w:val="en" w:eastAsia="en-GB"/>
-        </w:rPr>
-        <w:fldChar w:fldCharType="end"/>
-      </w:r>
-      <w:r>
-        <w:rPr>
-          <w:rFonts w:cs="Arial"/>
-          <w:color w:val="000000"/>
-          <w:szCs w:val="24"/>
-          <w:lang w:val="en" w:eastAsia="en-GB"/>
-        </w:rPr>
-        <w:br/>
-      </w:r>
+    </w:p>
+    <w:p>
+      <w:pPr>
+        <w:pStyle w:val="ListParagraph"/>
+        <w:shd w:val="clear" w:color="auto" w:fill="FFFFFF"/>
+        <w:tabs>
+          <w:tab w:val="clear" w:pos="720"/>
+          <w:tab w:val="clear" w:pos="1440"/>
+          <w:tab w:val="clear" w:pos="2160"/>
+          <w:tab w:val="clear" w:pos="2880"/>
+          <w:tab w:val="clear" w:pos="4680"/>
+          <w:tab w:val="clear" w:pos="5400"/>
+          <w:tab w:val="clear" w:pos="9000"/>
+        </w:tabs>
+        <w:spacing w:line="240" w:lineRule="auto"/>
+        <w:ind w:left="709"/>
+        <w:jc w:val="left"/>
+        <w:outlineLvl w:val="3"/>
+        <w:rPr>
+          <w:rFonts w:cs="Arial"/>
+          <w:color w:val="000000"/>
+          <w:szCs w:val="24"/>
+          <w:lang w:val="en" w:eastAsia="en-GB"/>
+        </w:rPr>
+      </w:pPr>
     </w:p>
     <w:p>
       <w:pPr>
@@ -4877,15 +4909,6 @@
           <w:szCs w:val="24"/>
           <w:lang w:val="en" w:eastAsia="en-GB"/>
         </w:rPr>
-        <w:br/>
-      </w:r>
-      <w:r>
-        <w:rPr>
-          <w:rFonts w:cs="Arial"/>
-          <w:color w:val="000000"/>
-          <w:szCs w:val="24"/>
-          <w:lang w:val="en" w:eastAsia="en-GB"/>
-        </w:rPr>
         <w:fldChar w:fldCharType="begin"/>
       </w:r>
       <w:r>
@@ -4925,6 +4948,29 @@
         </w:rPr>
         <w:fldChar w:fldCharType="end"/>
       </w:r>
+    </w:p>
+    <w:p>
+      <w:pPr>
+        <w:shd w:val="clear" w:color="auto" w:fill="FFFFFF"/>
+        <w:tabs>
+          <w:tab w:val="clear" w:pos="720"/>
+          <w:tab w:val="clear" w:pos="1440"/>
+          <w:tab w:val="clear" w:pos="2160"/>
+          <w:tab w:val="clear" w:pos="2880"/>
+          <w:tab w:val="clear" w:pos="4680"/>
+          <w:tab w:val="clear" w:pos="5400"/>
+          <w:tab w:val="clear" w:pos="9000"/>
+        </w:tabs>
+        <w:spacing w:line="240" w:lineRule="auto"/>
+        <w:ind w:left="720"/>
+        <w:outlineLvl w:val="3"/>
+        <w:rPr>
+          <w:rFonts w:cs="Arial"/>
+          <w:color w:val="000000"/>
+          <w:szCs w:val="24"/>
+          <w:lang w:val="en" w:eastAsia="en-GB"/>
+        </w:rPr>
+      </w:pPr>
     </w:p>
     <w:p>
       <w:pPr>
@@ -5027,10 +5073,55 @@
           <w:lang w:val="en" w:eastAsia="en-GB"/>
         </w:rPr>
       </w:pPr>
-    </w:p>
-    <w:p>
-      <w:pPr>
-        <w:pStyle w:val="ListParagraph"/>
+      <w:r>
+        <w:rPr>
+          <w:rFonts w:cs="Arial"/>
+          <w:color w:val="000000"/>
+          <w:szCs w:val="24"/>
+          <w:lang w:val="en" w:eastAsia="en-GB"/>
+        </w:rPr>
+        <w:fldChar w:fldCharType="begin"/>
+      </w:r>
+      <w:r>
+        <w:rPr>
+          <w:rFonts w:cs="Arial"/>
+          <w:color w:val="000000"/>
+          <w:szCs w:val="24"/>
+          <w:lang w:val="en" w:eastAsia="en-GB"/>
+        </w:rPr>
+        <w:instrText xml:space="preserve"> MERGEFIELD landlordsAgent \* MERGEFORMAT </w:instrText>
+      </w:r>
+      <w:r>
+        <w:rPr>
+          <w:rFonts w:cs="Arial"/>
+          <w:color w:val="000000"/>
+          <w:szCs w:val="24"/>
+          <w:lang w:val="en" w:eastAsia="en-GB"/>
+        </w:rPr>
+        <w:fldChar w:fldCharType="separate"/>
+      </w:r>
+      <w:r>
+        <w:rPr>
+          <w:rFonts w:cs="Arial"/>
+          <w:noProof/>
+          <w:color w:val="000000"/>
+          <w:szCs w:val="24"/>
+          <w:lang w:val="en" w:eastAsia="en-GB"/>
+        </w:rPr>
+        <w:t>«landlordsAgent»</w:t>
+      </w:r>
+      <w:r>
+        <w:rPr>
+          <w:rFonts w:cs="Arial"/>
+          <w:color w:val="000000"/>
+          <w:szCs w:val="24"/>
+          <w:lang w:val="en" w:eastAsia="en-GB"/>
+        </w:rPr>
+        <w:fldChar w:fldCharType="end"/>
+      </w:r>
+    </w:p>
+    <w:p>
+      <w:pPr>
         <w:shd w:val="clear" w:color="auto" w:fill="FFFFFF"/>
         <w:tabs>
           <w:tab w:val="clear" w:pos="720"/>
@@ -5042,61 +5133,15 @@
           <w:tab w:val="clear" w:pos="9000"/>
         </w:tabs>
         <w:spacing w:line="240" w:lineRule="auto"/>
-        <w:jc w:val="left"/>
-        <w:outlineLvl w:val="3"/>
-        <w:rPr>
-          <w:rFonts w:cs="Arial"/>
-          <w:color w:val="000000"/>
-          <w:szCs w:val="24"/>
-          <w:lang w:val="en" w:eastAsia="en-GB"/>
-        </w:rPr>
-      </w:pPr>
-      <w:r>
-        <w:rPr>
-          <w:rFonts w:cs="Arial"/>
-          <w:color w:val="000000"/>
-          <w:szCs w:val="24"/>
-          <w:lang w:val="en" w:eastAsia="en-GB"/>
-        </w:rPr>
-        <w:fldChar w:fldCharType="begin"/>
-      </w:r>
-      <w:r>
-        <w:rPr>
-          <w:rFonts w:cs="Arial"/>
-          <w:color w:val="000000"/>
-          <w:szCs w:val="24"/>
-          <w:lang w:val="en" w:eastAsia="en-GB"/>
-        </w:rPr>
-        <w:instrText xml:space="preserve"> MERGEFIELD landlordsAgent \* MERGEFORMAT </w:instrText>
-      </w:r>
-      <w:r>
-        <w:rPr>
-          <w:rFonts w:cs="Arial"/>
-          <w:color w:val="000000"/>
-          <w:szCs w:val="24"/>
-          <w:lang w:val="en" w:eastAsia="en-GB"/>
-        </w:rPr>
-        <w:fldChar w:fldCharType="separate"/>
-      </w:r>
-      <w:r>
-        <w:rPr>
-          <w:rFonts w:cs="Arial"/>
-          <w:noProof/>
-          <w:color w:val="000000"/>
-          <w:szCs w:val="24"/>
-          <w:lang w:val="en" w:eastAsia="en-GB"/>
-        </w:rPr>
-        <w:t>«landlordsAgent»</w:t>
-      </w:r>
-      <w:r>
-        <w:rPr>
-          <w:rFonts w:cs="Arial"/>
-          <w:color w:val="000000"/>
-          <w:szCs w:val="24"/>
-          <w:lang w:val="en" w:eastAsia="en-GB"/>
-        </w:rPr>
-        <w:fldChar w:fldCharType="end"/>
-      </w:r>
+        <w:outlineLvl w:val="3"/>
+        <w:rPr>
+          <w:rFonts w:cs="Arial"/>
+          <w:b/>
+          <w:color w:val="000000"/>
+          <w:szCs w:val="24"/>
+          <w:lang w:val="en" w:eastAsia="en-GB"/>
+        </w:rPr>
+      </w:pPr>
     </w:p>
     <w:p>
       <w:pPr>
@@ -5396,70 +5441,82 @@
         </w:rPr>
         <w:t>)</w:t>
       </w:r>
-      <w:r>
-        <w:rPr>
-          <w:rFonts w:cs="Arial"/>
-          <w:color w:val="000000"/>
-          <w:szCs w:val="24"/>
-          <w:lang w:val="en" w:eastAsia="en-GB"/>
-        </w:rPr>
-        <w:br/>
-      </w:r>
-      <w:r>
-        <w:rPr>
-          <w:rFonts w:cs="Arial"/>
-          <w:color w:val="000000"/>
-          <w:szCs w:val="24"/>
-          <w:lang w:val="en" w:eastAsia="en-GB"/>
-        </w:rPr>
-        <w:br/>
-      </w:r>
-      <w:r>
-        <w:rPr>
-          <w:rFonts w:cs="Arial"/>
-          <w:color w:val="000000"/>
-          <w:szCs w:val="24"/>
+    </w:p>
+    <w:p>
+      <w:pPr>
+        <w:pStyle w:val="ListParagraph"/>
+        <w:shd w:val="clear" w:color="auto" w:fill="FFFFFF"/>
+        <w:tabs>
+          <w:tab w:val="clear" w:pos="720"/>
+          <w:tab w:val="clear" w:pos="1440"/>
+          <w:tab w:val="clear" w:pos="2160"/>
+          <w:tab w:val="clear" w:pos="2880"/>
+          <w:tab w:val="clear" w:pos="4680"/>
+          <w:tab w:val="clear" w:pos="5400"/>
+          <w:tab w:val="clear" w:pos="9000"/>
+        </w:tabs>
+        <w:spacing w:line="240" w:lineRule="auto"/>
+        <w:jc w:val="left"/>
+        <w:outlineLvl w:val="3"/>
+        <w:rPr>
+          <w:rFonts w:cs="Arial"/>
+          <w:color w:val="000000"/>
+          <w:szCs w:val="24"/>
+          <w:lang w:val="en" w:eastAsia="en-GB"/>
+        </w:rPr>
+      </w:pPr>
+      <w:r>
+        <w:rPr>
           <w:lang w:val="en" w:eastAsia="en-GB"/>
         </w:rPr>
         <w:fldChar w:fldCharType="begin"/>
       </w:r>
       <w:r>
         <w:rPr>
-          <w:rFonts w:cs="Arial"/>
-          <w:color w:val="000000"/>
-          <w:szCs w:val="24"/>
           <w:lang w:val="en" w:eastAsia="en-GB"/>
         </w:rPr>
         <w:instrText xml:space="preserve"> MERGEFIELD propertyType \* MERGEFORMAT </w:instrText>
       </w:r>
       <w:r>
         <w:rPr>
-          <w:rFonts w:cs="Arial"/>
-          <w:color w:val="000000"/>
-          <w:szCs w:val="24"/>
           <w:lang w:val="en" w:eastAsia="en-GB"/>
         </w:rPr>
         <w:fldChar w:fldCharType="separate"/>
       </w:r>
       <w:r>
         <w:rPr>
-          <w:rFonts w:cs="Arial"/>
-          <w:noProof/>
-          <w:color w:val="000000"/>
-          <w:szCs w:val="24"/>
           <w:lang w:val="en" w:eastAsia="en-GB"/>
         </w:rPr>
         <w:t>«propertyType»</w:t>
       </w:r>
       <w:r>
         <w:rPr>
-          <w:rFonts w:cs="Arial"/>
-          <w:color w:val="000000"/>
-          <w:szCs w:val="24"/>
           <w:lang w:val="en" w:eastAsia="en-GB"/>
         </w:rPr>
         <w:fldChar w:fldCharType="end"/>
       </w:r>
+    </w:p>
+    <w:p>
+      <w:pPr>
+        <w:shd w:val="clear" w:color="auto" w:fill="FFFFFF"/>
+        <w:tabs>
+          <w:tab w:val="clear" w:pos="720"/>
+          <w:tab w:val="clear" w:pos="1440"/>
+          <w:tab w:val="clear" w:pos="2160"/>
+          <w:tab w:val="clear" w:pos="2880"/>
+          <w:tab w:val="clear" w:pos="4680"/>
+          <w:tab w:val="clear" w:pos="5400"/>
+          <w:tab w:val="clear" w:pos="9000"/>
+        </w:tabs>
+        <w:spacing w:line="240" w:lineRule="auto"/>
+        <w:outlineLvl w:val="3"/>
+        <w:rPr>
+          <w:rFonts w:cs="Arial"/>
+          <w:color w:val="000000"/>
+          <w:szCs w:val="24"/>
+          <w:lang w:val="en" w:eastAsia="en-GB"/>
+        </w:rPr>
+      </w:pPr>
     </w:p>
     <w:p>
       <w:pPr>
@@ -5531,6 +5588,7 @@
     </w:p>
     <w:p>
       <w:pPr>
+        <w:pStyle w:val="ListParagraph"/>
         <w:shd w:val="clear" w:color="auto" w:fill="FFFFFF"/>
         <w:tabs>
           <w:tab w:val="clear" w:pos="720"/>
@@ -5542,16 +5600,62 @@
           <w:tab w:val="clear" w:pos="9000"/>
         </w:tabs>
         <w:spacing w:line="240" w:lineRule="auto"/>
-        <w:ind w:left="720"/>
         <w:jc w:val="left"/>
         <w:outlineLvl w:val="3"/>
         <w:rPr>
           <w:rFonts w:cs="Arial"/>
-          <w:color w:val="000000"/>
-          <w:szCs w:val="24"/>
-          <w:lang w:val="en" w:eastAsia="en-GB"/>
-        </w:rPr>
-      </w:pPr>
+          <w:noProof/>
+          <w:color w:val="000000"/>
+          <w:szCs w:val="24"/>
+          <w:lang w:val="en-US"/>
+        </w:rPr>
+      </w:pPr>
+      <w:r>
+        <w:rPr>
+          <w:rFonts w:cs="Arial"/>
+          <w:color w:val="000000"/>
+          <w:szCs w:val="24"/>
+          <w:lang w:val="en" w:eastAsia="en-GB"/>
+        </w:rPr>
+        <w:fldChar w:fldCharType="begin"/>
+      </w:r>
+      <w:r>
+        <w:rPr>
+          <w:rFonts w:cs="Arial"/>
+          <w:color w:val="000000"/>
+          <w:szCs w:val="24"/>
+          <w:lang w:val="en" w:eastAsia="en-GB"/>
+        </w:rPr>
+        <w:instrText xml:space="preserve"> MERGEFIELD rooms \* MERGEFORMAT </w:instrText>
+      </w:r>
+      <w:r>
+        <w:rPr>
+          <w:rFonts w:cs="Arial"/>
+          <w:color w:val="000000"/>
+          <w:szCs w:val="24"/>
+          <w:lang w:val="en" w:eastAsia="en-GB"/>
+        </w:rPr>
+        <w:fldChar w:fldCharType="separate"/>
+      </w:r>
+      <w:r>
+        <w:rPr>
+          <w:rFonts w:cs="Arial"/>
+          <w:noProof/>
+          <w:color w:val="000000"/>
+          <w:szCs w:val="24"/>
+          <w:lang w:val="en" w:eastAsia="en-GB"/>
+        </w:rPr>
+        <w:t>«rooms»</w:t>
+      </w:r>
+      <w:r>
+        <w:rPr>
+          <w:rFonts w:cs="Arial"/>
+          <w:color w:val="000000"/>
+          <w:szCs w:val="24"/>
+          <w:lang w:val="en" w:eastAsia="en-GB"/>
+        </w:rPr>
+        <w:fldChar w:fldCharType="end"/>
+      </w:r>
       <w:r>
         <w:rPr>
           <w:rFonts w:cs="Arial"/>
@@ -5561,61 +5665,30 @@
         </w:rPr>
         <w:br/>
       </w:r>
-      <w:r>
-        <w:rPr>
-          <w:rFonts w:cs="Arial"/>
-          <w:color w:val="000000"/>
-          <w:szCs w:val="24"/>
-          <w:lang w:val="en" w:eastAsia="en-GB"/>
-        </w:rPr>
-        <w:fldChar w:fldCharType="begin"/>
-      </w:r>
-      <w:r>
-        <w:rPr>
-          <w:rFonts w:cs="Arial"/>
-          <w:color w:val="000000"/>
-          <w:szCs w:val="24"/>
-          <w:lang w:val="en" w:eastAsia="en-GB"/>
-        </w:rPr>
-        <w:instrText xml:space="preserve"> MERGEFIELD rooms \* MERGEFORMAT </w:instrText>
-      </w:r>
-      <w:r>
-        <w:rPr>
-          <w:rFonts w:cs="Arial"/>
-          <w:color w:val="000000"/>
-          <w:szCs w:val="24"/>
-          <w:lang w:val="en" w:eastAsia="en-GB"/>
-        </w:rPr>
-        <w:fldChar w:fldCharType="separate"/>
-      </w:r>
-      <w:r>
-        <w:rPr>
-          <w:rFonts w:cs="Arial"/>
-          <w:noProof/>
-          <w:color w:val="000000"/>
-          <w:szCs w:val="24"/>
-          <w:lang w:val="en" w:eastAsia="en-GB"/>
-        </w:rPr>
-        <w:t>«rooms»</w:t>
-      </w:r>
-      <w:r>
-        <w:rPr>
-          <w:rFonts w:cs="Arial"/>
-          <w:color w:val="000000"/>
-          <w:szCs w:val="24"/>
-          <w:lang w:val="en" w:eastAsia="en-GB"/>
-        </w:rPr>
-        <w:fldChar w:fldCharType="end"/>
-      </w:r>
-      <w:r>
-        <w:rPr>
-          <w:rFonts w:cs="Arial"/>
-          <w:color w:val="000000"/>
-          <w:szCs w:val="24"/>
-          <w:lang w:val="en" w:eastAsia="en-GB"/>
-        </w:rPr>
-        <w:br/>
-      </w:r>
+    </w:p>
+    <w:p>
+      <w:pPr>
+        <w:pStyle w:val="ListParagraph"/>
+        <w:shd w:val="clear" w:color="auto" w:fill="FFFFFF"/>
+        <w:tabs>
+          <w:tab w:val="clear" w:pos="720"/>
+          <w:tab w:val="clear" w:pos="1440"/>
+          <w:tab w:val="clear" w:pos="2160"/>
+          <w:tab w:val="clear" w:pos="2880"/>
+          <w:tab w:val="clear" w:pos="4680"/>
+          <w:tab w:val="clear" w:pos="5400"/>
+          <w:tab w:val="clear" w:pos="9000"/>
+        </w:tabs>
+        <w:spacing w:line="240" w:lineRule="auto"/>
+        <w:jc w:val="left"/>
+        <w:outlineLvl w:val="3"/>
+        <w:rPr>
+          <w:rFonts w:cs="Arial"/>
+          <w:color w:val="000000"/>
+          <w:szCs w:val="24"/>
+          <w:lang w:val="en" w:eastAsia="en-GB"/>
+        </w:rPr>
+      </w:pPr>
       <w:r>
         <w:rPr>
           <w:rFonts w:cs="Arial"/>
@@ -5784,7 +5857,16 @@
           <w:szCs w:val="24"/>
           <w:lang w:val="en" w:eastAsia="en-GB"/>
         </w:rPr>
-        <w:t xml:space="preserve">  If yes, </w:t>
+        <w:t xml:space="preserve"> </w:t>
+      </w:r>
+      <w:r>
+        <w:rPr>
+          <w:rFonts w:cs="Arial"/>
+          <w:color w:val="000000"/>
+          <w:szCs w:val="24"/>
+          <w:lang w:val="en" w:eastAsia="en-GB"/>
+        </w:rPr>
+        <w:t xml:space="preserve">If yes, </w:t>
       </w:r>
       <w:r>
         <w:rPr>
@@ -5802,7 +5884,16 @@
           <w:szCs w:val="24"/>
           <w:lang w:val="en" w:eastAsia="en-GB"/>
         </w:rPr>
-        <w:t xml:space="preserve">give details          </w:t>
+        <w:t>give details</w:t>
+      </w:r>
+      <w:r>
+        <w:rPr>
+          <w:rFonts w:cs="Arial"/>
+          <w:color w:val="000000"/>
+          <w:szCs w:val="24"/>
+          <w:lang w:val="en" w:eastAsia="en-GB"/>
+        </w:rPr>
+        <w:t>.</w:t>
       </w:r>
     </w:p>
     <w:p>
@@ -5834,15 +5925,6 @@
           <w:szCs w:val="24"/>
           <w:lang w:val="en" w:eastAsia="en-GB"/>
         </w:rPr>
-        <w:br/>
-      </w:r>
-      <w:r>
-        <w:rPr>
-          <w:rFonts w:cs="Arial"/>
-          <w:color w:val="000000"/>
-          <w:szCs w:val="24"/>
-          <w:lang w:val="en" w:eastAsia="en-GB"/>
-        </w:rPr>
         <w:fldChar w:fldCharType="begin"/>
       </w:r>
       <w:r>
@@ -5882,6 +5964,28 @@
         </w:rPr>
         <w:fldChar w:fldCharType="end"/>
       </w:r>
+    </w:p>
+    <w:p>
+      <w:pPr>
+        <w:shd w:val="clear" w:color="auto" w:fill="FFFFFF"/>
+        <w:tabs>
+          <w:tab w:val="clear" w:pos="720"/>
+          <w:tab w:val="clear" w:pos="1440"/>
+          <w:tab w:val="clear" w:pos="2160"/>
+          <w:tab w:val="clear" w:pos="2880"/>
+          <w:tab w:val="clear" w:pos="4680"/>
+          <w:tab w:val="clear" w:pos="5400"/>
+          <w:tab w:val="clear" w:pos="9000"/>
+        </w:tabs>
+        <w:spacing w:line="240" w:lineRule="auto"/>
+        <w:outlineLvl w:val="3"/>
+        <w:rPr>
+          <w:rFonts w:asciiTheme="minorHAnsi" w:hAnsiTheme="minorHAnsi" w:cs="Arial"/>
+          <w:color w:val="000000"/>
+          <w:szCs w:val="24"/>
+          <w:lang w:val="en" w:eastAsia="en-GB"/>
+        </w:rPr>
+      </w:pPr>
     </w:p>
     <w:p>
       <w:pPr>
@@ -5968,6 +6072,61 @@
         </w:rPr>
         <w:t xml:space="preserve">, </w:t>
       </w:r>
+      <w:r>
+        <w:rPr>
+          <w:rFonts w:cs="Arial"/>
+          <w:color w:val="000000"/>
+          <w:szCs w:val="24"/>
+          <w:lang w:val="en" w:eastAsia="en-GB"/>
+        </w:rPr>
+        <w:tab/>
+      </w:r>
+      <w:r>
+        <w:rPr>
+          <w:rFonts w:cs="Arial"/>
+          <w:color w:val="000000"/>
+          <w:szCs w:val="24"/>
+          <w:lang w:val="en" w:eastAsia="en-GB"/>
+        </w:rPr>
+        <w:fldChar w:fldCharType="begin"/>
+      </w:r>
+      <w:r>
+        <w:rPr>
+          <w:rFonts w:cs="Arial"/>
+          <w:color w:val="000000"/>
+          <w:szCs w:val="24"/>
+          <w:lang w:val="en" w:eastAsia="en-GB"/>
+        </w:rPr>
+        <w:instrText xml:space="preserve"> MERGEFIELD hasIncluded \* MERGEFORMAT </w:instrText>
+      </w:r>
+      <w:r>
+        <w:rPr>
+          <w:rFonts w:cs="Arial"/>
+          <w:color w:val="000000"/>
+          <w:szCs w:val="24"/>
+          <w:lang w:val="en" w:eastAsia="en-GB"/>
+        </w:rPr>
+        <w:fldChar w:fldCharType="separate"/>
+      </w:r>
+      <w:r>
+        <w:rPr>
+          <w:rFonts w:cs="Arial"/>
+          <w:noProof/>
+          <w:color w:val="000000"/>
+          <w:szCs w:val="24"/>
+          <w:lang w:val="en" w:eastAsia="en-GB"/>
+        </w:rPr>
+        <w:t>«hasIncluded»</w:t>
+      </w:r>
+      <w:r>
+        <w:rPr>
+          <w:rFonts w:cs="Arial"/>
+          <w:color w:val="000000"/>
+          <w:szCs w:val="24"/>
+          <w:lang w:val="en" w:eastAsia="en-GB"/>
+        </w:rPr>
+        <w:fldChar w:fldCharType="end"/>
+      </w:r>
     </w:p>
     <w:p>
       <w:pPr>
@@ -6019,71 +6178,9 @@
         </w:rPr>
         <w:t xml:space="preserve"> separate building or land?</w:t>
       </w:r>
-      <w:r>
-        <w:rPr>
-          <w:rFonts w:cs="Arial"/>
-          <w:color w:val="000000"/>
-          <w:szCs w:val="24"/>
-          <w:lang w:val="en" w:eastAsia="en-GB"/>
-        </w:rPr>
-        <w:t xml:space="preserve">           </w:t>
-      </w:r>
-      <w:r>
-        <w:rPr>
-          <w:rFonts w:cs="Arial"/>
-          <w:color w:val="000000"/>
-          <w:szCs w:val="24"/>
-          <w:lang w:val="en" w:eastAsia="en-GB"/>
-        </w:rPr>
-        <w:t xml:space="preserve"> </w:t>
-      </w:r>
-      <w:r>
-        <w:rPr>
-          <w:rFonts w:cs="Arial"/>
-          <w:color w:val="000000"/>
-          <w:szCs w:val="24"/>
-          <w:lang w:val="en" w:eastAsia="en-GB"/>
-        </w:rPr>
-        <w:fldChar w:fldCharType="begin"/>
-      </w:r>
-      <w:r>
-        <w:rPr>
-          <w:rFonts w:cs="Arial"/>
-          <w:color w:val="000000"/>
-          <w:szCs w:val="24"/>
-          <w:lang w:val="en" w:eastAsia="en-GB"/>
-        </w:rPr>
-        <w:instrText xml:space="preserve"> MERGEFIELD hasIncluded \* MERGEFORMAT </w:instrText>
-      </w:r>
-      <w:r>
-        <w:rPr>
-          <w:rFonts w:cs="Arial"/>
-          <w:color w:val="000000"/>
-          <w:szCs w:val="24"/>
-          <w:lang w:val="en" w:eastAsia="en-GB"/>
-        </w:rPr>
-        <w:fldChar w:fldCharType="separate"/>
-      </w:r>
-      <w:r>
-        <w:rPr>
-          <w:rFonts w:cs="Arial"/>
-          <w:noProof/>
-          <w:color w:val="000000"/>
-          <w:szCs w:val="24"/>
-          <w:lang w:val="en" w:eastAsia="en-GB"/>
-        </w:rPr>
-        <w:t>«hasIncluded»</w:t>
-      </w:r>
-      <w:r>
-        <w:rPr>
-          <w:rFonts w:cs="Arial"/>
-          <w:color w:val="000000"/>
-          <w:szCs w:val="24"/>
-          <w:lang w:val="en" w:eastAsia="en-GB"/>
-        </w:rPr>
-        <w:fldChar w:fldCharType="end"/>
-      </w:r>
-    </w:p>
+    </w:p>
+    <w:bookmarkStart w:id="0" w:name="_GoBack"/>
+    <w:bookmarkEnd w:id="0"/>
     <w:p>
       <w:pPr>
         <w:pStyle w:val="ListParagraph"/>
@@ -6100,113 +6197,45 @@
         <w:spacing w:line="240" w:lineRule="auto"/>
         <w:jc w:val="left"/>
         <w:outlineLvl w:val="3"/>
-        <w:rPr>
-          <w:rFonts w:cs="Arial"/>
-          <w:color w:val="000000"/>
-          <w:szCs w:val="24"/>
-          <w:lang w:val="en" w:eastAsia="en-GB"/>
-        </w:rPr>
-      </w:pPr>
-      <w:r>
-        <w:rPr>
-          <w:rFonts w:cs="Arial"/>
-          <w:color w:val="000000"/>
-          <w:szCs w:val="24"/>
-          <w:lang w:val="en" w:eastAsia="en-GB"/>
-        </w:rPr>
-        <w:t xml:space="preserve">If yes, </w:t>
-      </w:r>
-      <w:r>
-        <w:rPr>
-          <w:rFonts w:cs="Arial"/>
-          <w:color w:val="000000"/>
-          <w:szCs w:val="24"/>
-          <w:lang w:val="en" w:eastAsia="en-GB"/>
-        </w:rPr>
-        <w:t>please</w:t>
-      </w:r>
-      <w:r>
-        <w:rPr>
-          <w:rFonts w:cs="Arial"/>
-          <w:color w:val="000000"/>
-          <w:szCs w:val="24"/>
-          <w:lang w:val="en" w:eastAsia="en-GB"/>
-        </w:rPr>
-        <w:t xml:space="preserve"> g</w:t>
-      </w:r>
-      <w:r>
-        <w:rPr>
-          <w:rFonts w:cs="Arial"/>
-          <w:color w:val="000000"/>
-          <w:szCs w:val="24"/>
-          <w:lang w:val="en" w:eastAsia="en-GB"/>
-        </w:rPr>
-        <w:t>ive details</w:t>
-      </w:r>
-      <w:r>
-        <w:rPr>
-          <w:rFonts w:cs="Arial"/>
-          <w:color w:val="000000"/>
-          <w:szCs w:val="24"/>
-          <w:lang w:val="en" w:eastAsia="en-GB"/>
-        </w:rPr>
-        <w:t>.</w:t>
-      </w:r>
-      <w:r>
-        <w:rPr>
-          <w:rFonts w:cs="Arial"/>
-          <w:color w:val="000000"/>
-          <w:szCs w:val="24"/>
-          <w:lang w:val="en" w:eastAsia="en-GB"/>
-        </w:rPr>
-        <w:br/>
-      </w:r>
-      <w:r>
-        <w:rPr>
-          <w:rFonts w:cs="Arial"/>
-          <w:color w:val="000000"/>
-          <w:szCs w:val="24"/>
-          <w:lang w:val="en" w:eastAsia="en-GB"/>
-        </w:rPr>
+      </w:pPr>
+      <w:r>
         <w:fldChar w:fldCharType="begin"/>
       </w:r>
       <w:r>
-        <w:rPr>
-          <w:rFonts w:cs="Arial"/>
-          <w:color w:val="000000"/>
-          <w:szCs w:val="24"/>
-          <w:lang w:val="en" w:eastAsia="en-GB"/>
-        </w:rPr>
         <w:instrText xml:space="preserve"> MERGEFIELD included \* MERGEFORMAT </w:instrText>
       </w:r>
       <w:r>
-        <w:rPr>
-          <w:rFonts w:cs="Arial"/>
-          <w:color w:val="000000"/>
-          <w:szCs w:val="24"/>
-          <w:lang w:val="en" w:eastAsia="en-GB"/>
-        </w:rPr>
         <w:fldChar w:fldCharType="separate"/>
       </w:r>
       <w:r>
-        <w:rPr>
-          <w:rFonts w:cs="Arial"/>
-          <w:noProof/>
-          <w:color w:val="000000"/>
-          <w:szCs w:val="24"/>
-          <w:lang w:val="en" w:eastAsia="en-GB"/>
-        </w:rPr>
         <w:t>«included»</w:t>
       </w:r>
       <w:r>
-        <w:rPr>
-          <w:rFonts w:cs="Arial"/>
-          <w:color w:val="000000"/>
-          <w:szCs w:val="24"/>
-          <w:lang w:val="en" w:eastAsia="en-GB"/>
-        </w:rPr>
         <w:fldChar w:fldCharType="end"/>
       </w:r>
+    </w:p>
+    <w:p>
+      <w:pPr>
+        <w:shd w:val="clear" w:color="auto" w:fill="FFFFFF"/>
+        <w:tabs>
+          <w:tab w:val="clear" w:pos="720"/>
+          <w:tab w:val="clear" w:pos="1440"/>
+          <w:tab w:val="clear" w:pos="2160"/>
+          <w:tab w:val="clear" w:pos="2880"/>
+          <w:tab w:val="clear" w:pos="4680"/>
+          <w:tab w:val="clear" w:pos="5400"/>
+          <w:tab w:val="clear" w:pos="9000"/>
+        </w:tabs>
+        <w:spacing w:line="240" w:lineRule="auto"/>
+        <w:outlineLvl w:val="3"/>
+        <w:rPr>
+          <w:rFonts w:cs="Arial"/>
+          <w:b/>
+          <w:color w:val="000000"/>
+          <w:szCs w:val="24"/>
+          <w:lang w:val="en" w:eastAsia="en-GB"/>
+        </w:rPr>
+      </w:pPr>
     </w:p>
     <w:p>
       <w:pPr>
@@ -6249,6 +6278,7 @@
           <w:tab w:val="clear" w:pos="9000"/>
         </w:tabs>
         <w:spacing w:line="240" w:lineRule="auto"/>
+        <w:jc w:val="left"/>
         <w:outlineLvl w:val="3"/>
         <w:rPr>
           <w:rFonts w:cs="Arial"/>
@@ -6283,6 +6313,7 @@
     </w:p>
     <w:p>
       <w:pPr>
+        <w:pStyle w:val="ListParagraph"/>
         <w:shd w:val="clear" w:color="auto" w:fill="FFFFFF"/>
         <w:tabs>
           <w:tab w:val="clear" w:pos="720"/>
@@ -6294,7 +6325,6 @@
           <w:tab w:val="clear" w:pos="9000"/>
         </w:tabs>
         <w:spacing w:line="240" w:lineRule="auto"/>
-        <w:ind w:left="720"/>
         <w:jc w:val="left"/>
         <w:outlineLvl w:val="3"/>
         <w:rPr>
@@ -6309,57 +6339,95 @@
           <w:szCs w:val="24"/>
           <w:lang w:val="en" w:eastAsia="en-GB"/>
         </w:rPr>
+        <w:fldChar w:fldCharType="begin"/>
+      </w:r>
+      <w:r>
+        <w:rPr>
+          <w:rFonts w:cs="Arial"/>
+          <w:szCs w:val="24"/>
+          <w:lang w:val="en" w:eastAsia="en-GB"/>
+        </w:rPr>
+        <w:instrText xml:space="preserve"> MERGEFIELD heating \* MERGEFORMAT </w:instrText>
+      </w:r>
+      <w:r>
+        <w:rPr>
+          <w:rFonts w:cs="Arial"/>
+          <w:szCs w:val="24"/>
+          <w:lang w:val="en" w:eastAsia="en-GB"/>
+        </w:rPr>
+        <w:fldChar w:fldCharType="separate"/>
+      </w:r>
+      <w:r>
+        <w:rPr>
+          <w:rFonts w:cs="Arial"/>
+          <w:noProof/>
+          <w:szCs w:val="24"/>
+          <w:lang w:val="en" w:eastAsia="en-GB"/>
+        </w:rPr>
+        <w:t>«heating»</w:t>
+      </w:r>
+      <w:r>
+        <w:rPr>
+          <w:rFonts w:cs="Arial"/>
+          <w:szCs w:val="24"/>
+          <w:lang w:val="en" w:eastAsia="en-GB"/>
+        </w:rPr>
+        <w:fldChar w:fldCharType="end"/>
+      </w:r>
+      <w:r>
+        <w:rPr>
+          <w:rFonts w:cs="Arial"/>
+          <w:szCs w:val="24"/>
+          <w:lang w:val="en" w:eastAsia="en-GB"/>
+        </w:rPr>
         <w:br/>
       </w:r>
-      <w:r>
-        <w:rPr>
-          <w:rFonts w:cs="Arial"/>
-          <w:szCs w:val="24"/>
-          <w:lang w:val="en" w:eastAsia="en-GB"/>
-        </w:rPr>
-        <w:fldChar w:fldCharType="begin"/>
-      </w:r>
-      <w:r>
-        <w:rPr>
-          <w:rFonts w:cs="Arial"/>
-          <w:szCs w:val="24"/>
-          <w:lang w:val="en" w:eastAsia="en-GB"/>
-        </w:rPr>
-        <w:instrText xml:space="preserve"> MERGEFIELD heating \* MERGEFORMAT </w:instrText>
-      </w:r>
-      <w:r>
-        <w:rPr>
-          <w:rFonts w:cs="Arial"/>
-          <w:szCs w:val="24"/>
-          <w:lang w:val="en" w:eastAsia="en-GB"/>
-        </w:rPr>
-        <w:fldChar w:fldCharType="separate"/>
-      </w:r>
-      <w:r>
-        <w:rPr>
-          <w:rFonts w:cs="Arial"/>
-          <w:noProof/>
-          <w:szCs w:val="24"/>
-          <w:lang w:val="en" w:eastAsia="en-GB"/>
-        </w:rPr>
-        <w:t>«heating»</w:t>
-      </w:r>
-      <w:r>
-        <w:rPr>
-          <w:rFonts w:cs="Arial"/>
-          <w:szCs w:val="24"/>
-          <w:lang w:val="en" w:eastAsia="en-GB"/>
-        </w:rPr>
-        <w:fldChar w:fldCharType="end"/>
-      </w:r>
-      <w:r>
-        <w:rPr>
-          <w:rFonts w:cs="Arial"/>
-          <w:szCs w:val="24"/>
-          <w:lang w:val="en" w:eastAsia="en-GB"/>
-        </w:rPr>
-        <w:br/>
-      </w:r>
+    </w:p>
+    <w:p>
+      <w:pPr>
+        <w:pStyle w:val="ListParagraph"/>
+        <w:shd w:val="clear" w:color="auto" w:fill="FFFFFF"/>
+        <w:tabs>
+          <w:tab w:val="clear" w:pos="720"/>
+          <w:tab w:val="clear" w:pos="1440"/>
+          <w:tab w:val="clear" w:pos="2160"/>
+          <w:tab w:val="clear" w:pos="2880"/>
+          <w:tab w:val="clear" w:pos="4680"/>
+          <w:tab w:val="clear" w:pos="5400"/>
+          <w:tab w:val="clear" w:pos="9000"/>
+        </w:tabs>
+        <w:spacing w:line="240" w:lineRule="auto"/>
+        <w:jc w:val="left"/>
+        <w:outlineLvl w:val="3"/>
+        <w:rPr>
+          <w:rFonts w:cs="Arial"/>
+          <w:szCs w:val="24"/>
+          <w:lang w:val="en" w:eastAsia="en-GB"/>
+        </w:rPr>
+      </w:pPr>
+    </w:p>
+    <w:p>
+      <w:pPr>
+        <w:pStyle w:val="ListParagraph"/>
+        <w:shd w:val="clear" w:color="auto" w:fill="FFFFFF"/>
+        <w:tabs>
+          <w:tab w:val="clear" w:pos="720"/>
+          <w:tab w:val="clear" w:pos="1440"/>
+          <w:tab w:val="clear" w:pos="2160"/>
+          <w:tab w:val="clear" w:pos="2880"/>
+          <w:tab w:val="clear" w:pos="4680"/>
+          <w:tab w:val="clear" w:pos="5400"/>
+          <w:tab w:val="clear" w:pos="9000"/>
+        </w:tabs>
+        <w:spacing w:line="240" w:lineRule="auto"/>
+        <w:jc w:val="left"/>
+        <w:outlineLvl w:val="3"/>
+        <w:rPr>
+          <w:rFonts w:cs="Arial"/>
+          <w:szCs w:val="24"/>
+          <w:lang w:val="en" w:eastAsia="en-GB"/>
+        </w:rPr>
+      </w:pPr>
     </w:p>
     <w:p>
       <w:pPr>
@@ -6379,20 +6447,20 @@
           <w:tab w:val="clear" w:pos="9000"/>
         </w:tabs>
         <w:spacing w:line="240" w:lineRule="auto"/>
-        <w:outlineLvl w:val="3"/>
-        <w:rPr>
-          <w:rFonts w:cs="Arial"/>
-          <w:szCs w:val="24"/>
-          <w:lang w:val="en" w:eastAsia="en-GB"/>
-        </w:rPr>
-      </w:pPr>
-      <w:r>
-        <w:rPr>
-          <w:rFonts w:cs="Arial"/>
-          <w:szCs w:val="24"/>
-          <w:lang w:val="en" w:eastAsia="en-GB"/>
-        </w:rPr>
-        <w:lastRenderedPageBreak/>
+        <w:jc w:val="left"/>
+        <w:outlineLvl w:val="3"/>
+        <w:rPr>
+          <w:rFonts w:cs="Arial"/>
+          <w:szCs w:val="24"/>
+          <w:lang w:val="en" w:eastAsia="en-GB"/>
+        </w:rPr>
+      </w:pPr>
+      <w:r>
+        <w:rPr>
+          <w:rFonts w:cs="Arial"/>
+          <w:szCs w:val="24"/>
+          <w:lang w:val="en" w:eastAsia="en-GB"/>
+        </w:rPr>
         <w:t xml:space="preserve">Please </w:t>
       </w:r>
       <w:r>
@@ -6410,6 +6478,14 @@
           <w:lang w:val="en" w:eastAsia="en-GB"/>
         </w:rPr>
         <w:t>if your property has double glazing</w:t>
+      </w:r>
+      <w:r>
+        <w:rPr>
+          <w:rFonts w:cs="Arial"/>
+          <w:szCs w:val="24"/>
+          <w:lang w:val="en" w:eastAsia="en-GB"/>
+        </w:rPr>
+        <w:t>.</w:t>
       </w:r>
     </w:p>
     <w:p>
@@ -6440,14 +6516,6 @@
           <w:szCs w:val="24"/>
           <w:lang w:val="en" w:eastAsia="en-GB"/>
         </w:rPr>
-        <w:br/>
-      </w:r>
-      <w:r>
-        <w:rPr>
-          <w:rFonts w:cs="Arial"/>
-          <w:szCs w:val="24"/>
-          <w:lang w:val="en" w:eastAsia="en-GB"/>
-        </w:rPr>
         <w:fldChar w:fldCharType="begin"/>
       </w:r>
       <w:r>
@@ -6483,6 +6551,28 @@
         </w:rPr>
         <w:fldChar w:fldCharType="end"/>
       </w:r>
+    </w:p>
+    <w:p>
+      <w:pPr>
+        <w:tabs>
+          <w:tab w:val="clear" w:pos="720"/>
+          <w:tab w:val="clear" w:pos="1440"/>
+          <w:tab w:val="clear" w:pos="2160"/>
+          <w:tab w:val="clear" w:pos="2880"/>
+          <w:tab w:val="clear" w:pos="4680"/>
+          <w:tab w:val="clear" w:pos="5400"/>
+          <w:tab w:val="clear" w:pos="9000"/>
+        </w:tabs>
+        <w:spacing w:line="240" w:lineRule="auto"/>
+        <w:jc w:val="left"/>
+        <w:rPr>
+          <w:rFonts w:cs="Arial"/>
+          <w:b/>
+          <w:color w:val="000000"/>
+          <w:szCs w:val="24"/>
+          <w:lang w:val="en" w:eastAsia="en-GB"/>
+        </w:rPr>
+      </w:pPr>
     </w:p>
     <w:p>
       <w:pPr>
@@ -6811,31 +6901,7 @@
           <w:szCs w:val="24"/>
           <w:lang w:val="en" w:eastAsia="en-GB"/>
         </w:rPr>
-        <w:t xml:space="preserve">  I</w:t>
-      </w:r>
-      <w:r>
-        <w:rPr>
-          <w:rFonts w:cs="Arial"/>
-          <w:szCs w:val="24"/>
-          <w:lang w:val="en" w:eastAsia="en-GB"/>
-        </w:rPr>
-        <w:t xml:space="preserve">f yes, </w:t>
-      </w:r>
-      <w:r>
-        <w:rPr>
-          <w:rFonts w:cs="Arial"/>
-          <w:szCs w:val="24"/>
-          <w:lang w:val="en" w:eastAsia="en-GB"/>
-        </w:rPr>
-        <w:t xml:space="preserve">please </w:t>
-      </w:r>
-      <w:r>
-        <w:rPr>
-          <w:rFonts w:cs="Arial"/>
-          <w:szCs w:val="24"/>
-          <w:lang w:val="en" w:eastAsia="en-GB"/>
-        </w:rPr>
-        <w:t>give details</w:t>
+        <w:t xml:space="preserve">  </w:t>
       </w:r>
     </w:p>
     <w:p>
@@ -6852,6 +6918,28 @@
           <w:tab w:val="clear" w:pos="9000"/>
         </w:tabs>
         <w:spacing w:line="240" w:lineRule="auto"/>
+        <w:outlineLvl w:val="3"/>
+        <w:rPr>
+          <w:rFonts w:cs="Arial"/>
+          <w:szCs w:val="24"/>
+          <w:lang w:val="en" w:eastAsia="en-GB"/>
+        </w:rPr>
+      </w:pPr>
+    </w:p>
+    <w:p>
+      <w:pPr>
+        <w:pStyle w:val="ListParagraph"/>
+        <w:shd w:val="clear" w:color="auto" w:fill="FFFFFF"/>
+        <w:tabs>
+          <w:tab w:val="clear" w:pos="720"/>
+          <w:tab w:val="clear" w:pos="1440"/>
+          <w:tab w:val="clear" w:pos="2160"/>
+          <w:tab w:val="clear" w:pos="2880"/>
+          <w:tab w:val="clear" w:pos="4680"/>
+          <w:tab w:val="clear" w:pos="5400"/>
+          <w:tab w:val="clear" w:pos="9000"/>
+        </w:tabs>
+        <w:spacing w:line="240" w:lineRule="auto"/>
         <w:jc w:val="left"/>
         <w:outlineLvl w:val="3"/>
         <w:rPr>
@@ -6866,57 +6954,135 @@
           <w:szCs w:val="24"/>
           <w:lang w:val="en" w:eastAsia="en-GB"/>
         </w:rPr>
+        <w:t>I</w:t>
+      </w:r>
+      <w:r>
+        <w:rPr>
+          <w:rFonts w:cs="Arial"/>
+          <w:szCs w:val="24"/>
+          <w:lang w:val="en" w:eastAsia="en-GB"/>
+        </w:rPr>
+        <w:t xml:space="preserve">f yes, </w:t>
+      </w:r>
+      <w:r>
+        <w:rPr>
+          <w:rFonts w:cs="Arial"/>
+          <w:szCs w:val="24"/>
+          <w:lang w:val="en" w:eastAsia="en-GB"/>
+        </w:rPr>
+        <w:t xml:space="preserve">please </w:t>
+      </w:r>
+      <w:r>
+        <w:rPr>
+          <w:rFonts w:cs="Arial"/>
+          <w:szCs w:val="24"/>
+          <w:lang w:val="en" w:eastAsia="en-GB"/>
+        </w:rPr>
+        <w:t>give details</w:t>
+      </w:r>
+      <w:r>
+        <w:rPr>
+          <w:rFonts w:cs="Arial"/>
+          <w:szCs w:val="24"/>
+          <w:lang w:val="en" w:eastAsia="en-GB"/>
+        </w:rPr>
+        <w:t>.</w:t>
+      </w:r>
+    </w:p>
+    <w:p>
+      <w:pPr>
+        <w:pStyle w:val="ListParagraph"/>
+        <w:shd w:val="clear" w:color="auto" w:fill="FFFFFF"/>
+        <w:tabs>
+          <w:tab w:val="clear" w:pos="720"/>
+          <w:tab w:val="clear" w:pos="1440"/>
+          <w:tab w:val="clear" w:pos="2160"/>
+          <w:tab w:val="clear" w:pos="2880"/>
+          <w:tab w:val="clear" w:pos="4680"/>
+          <w:tab w:val="clear" w:pos="5400"/>
+          <w:tab w:val="clear" w:pos="9000"/>
+        </w:tabs>
+        <w:spacing w:line="240" w:lineRule="auto"/>
+        <w:jc w:val="left"/>
+        <w:outlineLvl w:val="3"/>
+        <w:rPr>
+          <w:rFonts w:cs="Arial"/>
+          <w:szCs w:val="24"/>
+          <w:lang w:val="en" w:eastAsia="en-GB"/>
+        </w:rPr>
+      </w:pPr>
+      <w:r>
+        <w:rPr>
+          <w:rFonts w:cs="Arial"/>
+          <w:szCs w:val="24"/>
+          <w:lang w:val="en" w:eastAsia="en-GB"/>
+        </w:rPr>
+        <w:fldChar w:fldCharType="begin"/>
+      </w:r>
+      <w:r>
+        <w:rPr>
+          <w:rFonts w:cs="Arial"/>
+          <w:szCs w:val="24"/>
+          <w:lang w:val="en" w:eastAsia="en-GB"/>
+        </w:rPr>
+        <w:instrText xml:space="preserve"> MERGEFIELD servicesDetails \* MERGEFORMAT </w:instrText>
+      </w:r>
+      <w:r>
+        <w:rPr>
+          <w:rFonts w:cs="Arial"/>
+          <w:szCs w:val="24"/>
+          <w:lang w:val="en" w:eastAsia="en-GB"/>
+        </w:rPr>
+        <w:fldChar w:fldCharType="separate"/>
+      </w:r>
+      <w:r>
+        <w:rPr>
+          <w:rFonts w:cs="Arial"/>
+          <w:noProof/>
+          <w:szCs w:val="24"/>
+          <w:lang w:val="en" w:eastAsia="en-GB"/>
+        </w:rPr>
+        <w:t>«servicesDetails»</w:t>
+      </w:r>
+      <w:r>
+        <w:rPr>
+          <w:rFonts w:cs="Arial"/>
+          <w:szCs w:val="24"/>
+          <w:lang w:val="en" w:eastAsia="en-GB"/>
+        </w:rPr>
+        <w:fldChar w:fldCharType="end"/>
+      </w:r>
+      <w:r>
+        <w:rPr>
+          <w:rFonts w:cs="Arial"/>
+          <w:szCs w:val="24"/>
+          <w:lang w:val="en" w:eastAsia="en-GB"/>
+        </w:rPr>
         <w:br/>
       </w:r>
-      <w:r>
-        <w:rPr>
-          <w:rFonts w:cs="Arial"/>
-          <w:szCs w:val="24"/>
-          <w:lang w:val="en" w:eastAsia="en-GB"/>
-        </w:rPr>
-        <w:fldChar w:fldCharType="begin"/>
-      </w:r>
-      <w:r>
-        <w:rPr>
-          <w:rFonts w:cs="Arial"/>
-          <w:szCs w:val="24"/>
-          <w:lang w:val="en" w:eastAsia="en-GB"/>
-        </w:rPr>
-        <w:instrText xml:space="preserve"> MERGEFIELD servicesDetails \* MERGEFORMAT </w:instrText>
-      </w:r>
-      <w:r>
-        <w:rPr>
-          <w:rFonts w:cs="Arial"/>
-          <w:szCs w:val="24"/>
-          <w:lang w:val="en" w:eastAsia="en-GB"/>
-        </w:rPr>
-        <w:fldChar w:fldCharType="separate"/>
-      </w:r>
-      <w:r>
-        <w:rPr>
-          <w:rFonts w:cs="Arial"/>
-          <w:noProof/>
-          <w:szCs w:val="24"/>
-          <w:lang w:val="en" w:eastAsia="en-GB"/>
-        </w:rPr>
-        <w:t>«servicesDetails»</w:t>
-      </w:r>
-      <w:r>
-        <w:rPr>
-          <w:rFonts w:cs="Arial"/>
-          <w:szCs w:val="24"/>
-          <w:lang w:val="en" w:eastAsia="en-GB"/>
-        </w:rPr>
-        <w:fldChar w:fldCharType="end"/>
-      </w:r>
-      <w:r>
-        <w:rPr>
-          <w:rFonts w:cs="Arial"/>
-          <w:szCs w:val="24"/>
-          <w:lang w:val="en" w:eastAsia="en-GB"/>
-        </w:rPr>
-        <w:br/>
-      </w:r>
+    </w:p>
+    <w:p>
+      <w:pPr>
+        <w:pStyle w:val="ListParagraph"/>
+        <w:shd w:val="clear" w:color="auto" w:fill="FFFFFF"/>
+        <w:tabs>
+          <w:tab w:val="clear" w:pos="720"/>
+          <w:tab w:val="clear" w:pos="1440"/>
+          <w:tab w:val="clear" w:pos="2160"/>
+          <w:tab w:val="clear" w:pos="2880"/>
+          <w:tab w:val="clear" w:pos="4680"/>
+          <w:tab w:val="clear" w:pos="5400"/>
+          <w:tab w:val="clear" w:pos="9000"/>
+        </w:tabs>
+        <w:spacing w:line="240" w:lineRule="auto"/>
+        <w:jc w:val="left"/>
+        <w:outlineLvl w:val="3"/>
+        <w:rPr>
+          <w:rFonts w:cs="Arial"/>
+          <w:szCs w:val="24"/>
+          <w:lang w:val="en" w:eastAsia="en-GB"/>
+        </w:rPr>
+      </w:pPr>
     </w:p>
     <w:p>
       <w:pPr>
@@ -7005,14 +7171,6 @@
           <w:szCs w:val="24"/>
           <w:lang w:val="en" w:eastAsia="en-GB"/>
         </w:rPr>
-        <w:br/>
-      </w:r>
-      <w:r>
-        <w:rPr>
-          <w:rFonts w:cs="Arial"/>
-          <w:szCs w:val="24"/>
-          <w:lang w:val="en" w:eastAsia="en-GB"/>
-        </w:rPr>
         <w:fldChar w:fldCharType="begin"/>
       </w:r>
       <w:r>
@@ -7048,6 +7206,29 @@
         </w:rPr>
         <w:fldChar w:fldCharType="end"/>
       </w:r>
+    </w:p>
+    <w:p>
+      <w:pPr>
+        <w:shd w:val="clear" w:color="auto" w:fill="FFFFFF"/>
+        <w:tabs>
+          <w:tab w:val="clear" w:pos="720"/>
+          <w:tab w:val="clear" w:pos="1440"/>
+          <w:tab w:val="clear" w:pos="2160"/>
+          <w:tab w:val="clear" w:pos="2880"/>
+          <w:tab w:val="clear" w:pos="4680"/>
+          <w:tab w:val="clear" w:pos="5400"/>
+          <w:tab w:val="clear" w:pos="9000"/>
+        </w:tabs>
+        <w:spacing w:line="240" w:lineRule="auto"/>
+        <w:outlineLvl w:val="3"/>
+        <w:rPr>
+          <w:rFonts w:cs="Arial"/>
+          <w:b/>
+          <w:color w:val="000000"/>
+          <w:szCs w:val="24"/>
+          <w:lang w:val="en" w:eastAsia="en-GB"/>
+        </w:rPr>
+      </w:pPr>
     </w:p>
     <w:p>
       <w:pPr>
@@ -7840,61 +8021,7 @@
           <w:szCs w:val="24"/>
           <w:lang w:val="en" w:eastAsia="en-GB"/>
         </w:rPr>
-        <w:t>the tenancy?  If</w:t>
-      </w:r>
-      <w:r>
-        <w:rPr>
-          <w:rFonts w:cs="Arial"/>
-          <w:color w:val="000000"/>
-          <w:szCs w:val="24"/>
-          <w:lang w:val="en" w:eastAsia="en-GB"/>
-        </w:rPr>
-        <w:t xml:space="preserve"> </w:t>
-      </w:r>
-      <w:r>
-        <w:rPr>
-          <w:rFonts w:cs="Arial"/>
-          <w:color w:val="000000"/>
-          <w:szCs w:val="24"/>
-          <w:lang w:val="en" w:eastAsia="en-GB"/>
-        </w:rPr>
-        <w:t xml:space="preserve">yes, </w:t>
-      </w:r>
-      <w:r>
-        <w:rPr>
-          <w:rFonts w:cs="Arial"/>
-          <w:color w:val="000000"/>
-          <w:szCs w:val="24"/>
-          <w:lang w:val="en" w:eastAsia="en-GB"/>
-        </w:rPr>
-        <w:t xml:space="preserve">please </w:t>
-      </w:r>
-      <w:r>
-        <w:rPr>
-          <w:rFonts w:cs="Arial"/>
-          <w:color w:val="000000"/>
-          <w:szCs w:val="24"/>
-          <w:lang w:val="en" w:eastAsia="en-GB"/>
-        </w:rPr>
-        <w:t>give details</w:t>
-      </w:r>
-      <w:r>
-        <w:rPr>
-          <w:rFonts w:cs="Arial"/>
-          <w:color w:val="000000"/>
-          <w:szCs w:val="24"/>
-          <w:lang w:val="en" w:eastAsia="en-GB"/>
-        </w:rPr>
-        <w:t>.</w:t>
-      </w:r>
-      <w:r>
-        <w:rPr>
-          <w:rFonts w:cs="Arial"/>
-          <w:color w:val="000000"/>
-          <w:szCs w:val="24"/>
-          <w:lang w:val="en" w:eastAsia="en-GB"/>
-        </w:rPr>
-        <w:t xml:space="preserve"> </w:t>
+        <w:t xml:space="preserve">the tenancy?  </w:t>
       </w:r>
     </w:p>
     <w:p>
@@ -7920,6 +8047,117 @@
           <w:lang w:val="en" w:eastAsia="en-GB"/>
         </w:rPr>
       </w:pPr>
+    </w:p>
+    <w:p>
+      <w:pPr>
+        <w:pStyle w:val="ListParagraph"/>
+        <w:shd w:val="clear" w:color="auto" w:fill="FFFFFF"/>
+        <w:tabs>
+          <w:tab w:val="clear" w:pos="720"/>
+          <w:tab w:val="clear" w:pos="1440"/>
+          <w:tab w:val="clear" w:pos="2160"/>
+          <w:tab w:val="clear" w:pos="2880"/>
+          <w:tab w:val="clear" w:pos="4680"/>
+          <w:tab w:val="clear" w:pos="5400"/>
+          <w:tab w:val="clear" w:pos="9000"/>
+        </w:tabs>
+        <w:spacing w:line="240" w:lineRule="auto"/>
+        <w:jc w:val="left"/>
+        <w:outlineLvl w:val="3"/>
+        <w:rPr>
+          <w:rFonts w:cs="Arial"/>
+          <w:color w:val="000000"/>
+          <w:szCs w:val="24"/>
+          <w:lang w:val="en" w:eastAsia="en-GB"/>
+        </w:rPr>
+      </w:pPr>
+      <w:r>
+        <w:rPr>
+          <w:rFonts w:cs="Arial"/>
+          <w:color w:val="000000"/>
+          <w:szCs w:val="24"/>
+          <w:lang w:val="en" w:eastAsia="en-GB"/>
+        </w:rPr>
+        <w:t>If</w:t>
+      </w:r>
+      <w:r>
+        <w:rPr>
+          <w:rFonts w:cs="Arial"/>
+          <w:color w:val="000000"/>
+          <w:szCs w:val="24"/>
+          <w:lang w:val="en" w:eastAsia="en-GB"/>
+        </w:rPr>
+        <w:t xml:space="preserve"> </w:t>
+      </w:r>
+      <w:r>
+        <w:rPr>
+          <w:rFonts w:cs="Arial"/>
+          <w:color w:val="000000"/>
+          <w:szCs w:val="24"/>
+          <w:lang w:val="en" w:eastAsia="en-GB"/>
+        </w:rPr>
+        <w:t xml:space="preserve">yes, </w:t>
+      </w:r>
+      <w:r>
+        <w:rPr>
+          <w:rFonts w:cs="Arial"/>
+          <w:color w:val="000000"/>
+          <w:szCs w:val="24"/>
+          <w:lang w:val="en" w:eastAsia="en-GB"/>
+        </w:rPr>
+        <w:t xml:space="preserve">please </w:t>
+      </w:r>
+      <w:r>
+        <w:rPr>
+          <w:rFonts w:cs="Arial"/>
+          <w:color w:val="000000"/>
+          <w:szCs w:val="24"/>
+          <w:lang w:val="en" w:eastAsia="en-GB"/>
+        </w:rPr>
+        <w:t>give details</w:t>
+      </w:r>
+      <w:r>
+        <w:rPr>
+          <w:rFonts w:cs="Arial"/>
+          <w:color w:val="000000"/>
+          <w:szCs w:val="24"/>
+          <w:lang w:val="en" w:eastAsia="en-GB"/>
+        </w:rPr>
+        <w:t>.</w:t>
+      </w:r>
+      <w:r>
+        <w:rPr>
+          <w:rFonts w:cs="Arial"/>
+          <w:color w:val="000000"/>
+          <w:szCs w:val="24"/>
+          <w:lang w:val="en" w:eastAsia="en-GB"/>
+        </w:rPr>
+        <w:t xml:space="preserve"> </w:t>
+      </w:r>
+    </w:p>
+    <w:p>
+      <w:pPr>
+        <w:pStyle w:val="ListParagraph"/>
+        <w:shd w:val="clear" w:color="auto" w:fill="FFFFFF"/>
+        <w:tabs>
+          <w:tab w:val="clear" w:pos="720"/>
+          <w:tab w:val="clear" w:pos="1440"/>
+          <w:tab w:val="clear" w:pos="2160"/>
+          <w:tab w:val="clear" w:pos="2880"/>
+          <w:tab w:val="clear" w:pos="4680"/>
+          <w:tab w:val="clear" w:pos="5400"/>
+          <w:tab w:val="clear" w:pos="9000"/>
+        </w:tabs>
+        <w:spacing w:line="240" w:lineRule="auto"/>
+        <w:jc w:val="left"/>
+        <w:outlineLvl w:val="3"/>
+        <w:rPr>
+          <w:rFonts w:cs="Arial"/>
+          <w:color w:val="000000"/>
+          <w:szCs w:val="24"/>
+          <w:lang w:val="en" w:eastAsia="en-GB"/>
+        </w:rPr>
+      </w:pPr>
       <w:r>
         <w:rPr>
           <w:rFonts w:cs="Arial"/>
@@ -7955,17 +8193,7 @@
           <w:szCs w:val="24"/>
           <w:lang w:val="en" w:eastAsia="en-GB"/>
         </w:rPr>
-        <w:br/>
-      </w:r>
-      <w:r>
-        <w:rPr>
-          <w:rFonts w:cs="Arial"/>
-          <w:noProof/>
-          <w:color w:val="000000"/>
-          <w:szCs w:val="24"/>
-          <w:lang w:val="en" w:eastAsia="en-GB"/>
-        </w:rPr>
-        <w:t>tenantImprovements»</w:t>
+        <w:t>«tenantImprovements»</w:t>
       </w:r>
       <w:r>
         <w:rPr>
@@ -7976,6 +8204,29 @@
         </w:rPr>
         <w:fldChar w:fldCharType="end"/>
       </w:r>
+    </w:p>
+    <w:p>
+      <w:pPr>
+        <w:shd w:val="clear" w:color="auto" w:fill="FFFFFF"/>
+        <w:tabs>
+          <w:tab w:val="clear" w:pos="720"/>
+          <w:tab w:val="clear" w:pos="1440"/>
+          <w:tab w:val="clear" w:pos="2160"/>
+          <w:tab w:val="clear" w:pos="2880"/>
+          <w:tab w:val="clear" w:pos="4680"/>
+          <w:tab w:val="clear" w:pos="5400"/>
+          <w:tab w:val="clear" w:pos="9000"/>
+        </w:tabs>
+        <w:spacing w:line="240" w:lineRule="auto"/>
+        <w:jc w:val="left"/>
+        <w:outlineLvl w:val="3"/>
+        <w:rPr>
+          <w:rFonts w:cs="Arial"/>
+          <w:color w:val="000000"/>
+          <w:szCs w:val="24"/>
+          <w:lang w:val="en" w:eastAsia="en-GB"/>
+        </w:rPr>
+      </w:pPr>
     </w:p>
     <w:p>
       <w:pPr>
@@ -8194,14 +8445,6 @@
           <w:lang w:val="en" w:eastAsia="en-GB"/>
         </w:rPr>
       </w:pPr>
-      <w:r>
-        <w:rPr>
-          <w:rFonts w:cs="Arial"/>
-          <w:szCs w:val="24"/>
-          <w:lang w:val="en" w:eastAsia="en-GB"/>
-        </w:rPr>
-        <w:t>If yes, please give details</w:t>
-      </w:r>
     </w:p>
     <w:p>
       <w:pPr>
@@ -8231,49 +8474,647 @@
           <w:szCs w:val="24"/>
           <w:lang w:val="en" w:eastAsia="en-GB"/>
         </w:rPr>
+        <w:t>If yes, please give details</w:t>
+      </w:r>
+      <w:r>
+        <w:rPr>
+          <w:rFonts w:cs="Arial"/>
+          <w:szCs w:val="24"/>
+          <w:lang w:val="en" w:eastAsia="en-GB"/>
+        </w:rPr>
+        <w:t>.</w:t>
+      </w:r>
+    </w:p>
+    <w:p>
+      <w:pPr>
+        <w:pStyle w:val="ListParagraph"/>
+        <w:shd w:val="clear" w:color="auto" w:fill="FFFFFF"/>
+        <w:tabs>
+          <w:tab w:val="clear" w:pos="720"/>
+          <w:tab w:val="clear" w:pos="1440"/>
+          <w:tab w:val="clear" w:pos="2160"/>
+          <w:tab w:val="clear" w:pos="2880"/>
+          <w:tab w:val="clear" w:pos="4680"/>
+          <w:tab w:val="clear" w:pos="5400"/>
+          <w:tab w:val="clear" w:pos="9000"/>
+        </w:tabs>
+        <w:spacing w:line="240" w:lineRule="auto"/>
+        <w:jc w:val="left"/>
+        <w:outlineLvl w:val="3"/>
+        <w:rPr>
+          <w:rFonts w:cs="Arial"/>
+          <w:szCs w:val="24"/>
+          <w:lang w:val="en" w:eastAsia="en-GB"/>
+        </w:rPr>
+      </w:pPr>
+      <w:r>
+        <w:rPr>
+          <w:rFonts w:cs="Arial"/>
+          <w:szCs w:val="24"/>
+          <w:lang w:val="en" w:eastAsia="en-GB"/>
+        </w:rPr>
+        <w:fldChar w:fldCharType="begin"/>
+      </w:r>
+      <w:r>
+        <w:rPr>
+          <w:rFonts w:cs="Arial"/>
+          <w:szCs w:val="24"/>
+          <w:lang w:val="en" w:eastAsia="en-GB"/>
+        </w:rPr>
+        <w:instrText xml:space="preserve"> MERGEFIELD landlordImprovements \* MERGEFORMAT </w:instrText>
+      </w:r>
+      <w:r>
+        <w:rPr>
+          <w:rFonts w:cs="Arial"/>
+          <w:szCs w:val="24"/>
+          <w:lang w:val="en" w:eastAsia="en-GB"/>
+        </w:rPr>
+        <w:fldChar w:fldCharType="separate"/>
+      </w:r>
+      <w:r>
+        <w:rPr>
+          <w:rFonts w:cs="Arial"/>
+          <w:noProof/>
+          <w:szCs w:val="24"/>
+          <w:lang w:val="en" w:eastAsia="en-GB"/>
+        </w:rPr>
+        <w:t>«landlordImprovements»</w:t>
+      </w:r>
+      <w:r>
+        <w:rPr>
+          <w:rFonts w:cs="Arial"/>
+          <w:szCs w:val="24"/>
+          <w:lang w:val="en" w:eastAsia="en-GB"/>
+        </w:rPr>
+        <w:fldChar w:fldCharType="end"/>
+      </w:r>
+    </w:p>
+    <w:p>
+      <w:pPr>
+        <w:shd w:val="clear" w:color="auto" w:fill="FFFFFF"/>
+        <w:tabs>
+          <w:tab w:val="clear" w:pos="720"/>
+          <w:tab w:val="clear" w:pos="1440"/>
+          <w:tab w:val="clear" w:pos="2160"/>
+          <w:tab w:val="clear" w:pos="2880"/>
+          <w:tab w:val="clear" w:pos="4680"/>
+          <w:tab w:val="clear" w:pos="5400"/>
+          <w:tab w:val="clear" w:pos="9000"/>
+        </w:tabs>
+        <w:spacing w:line="240" w:lineRule="auto"/>
+        <w:jc w:val="left"/>
+        <w:outlineLvl w:val="3"/>
+        <w:rPr>
+          <w:rFonts w:cs="Arial"/>
+          <w:color w:val="000000"/>
+          <w:szCs w:val="24"/>
+          <w:lang w:val="en" w:eastAsia="en-GB"/>
+        </w:rPr>
+      </w:pPr>
+    </w:p>
+    <w:p>
+      <w:pPr>
+        <w:shd w:val="clear" w:color="auto" w:fill="FFFFFF"/>
+        <w:tabs>
+          <w:tab w:val="clear" w:pos="720"/>
+          <w:tab w:val="clear" w:pos="1440"/>
+          <w:tab w:val="clear" w:pos="2160"/>
+          <w:tab w:val="clear" w:pos="2880"/>
+          <w:tab w:val="clear" w:pos="4680"/>
+          <w:tab w:val="clear" w:pos="5400"/>
+          <w:tab w:val="clear" w:pos="9000"/>
+        </w:tabs>
+        <w:spacing w:line="240" w:lineRule="auto"/>
+        <w:jc w:val="left"/>
+        <w:outlineLvl w:val="3"/>
+        <w:rPr>
+          <w:rFonts w:cs="Arial"/>
+          <w:color w:val="000000"/>
+          <w:szCs w:val="24"/>
+          <w:lang w:val="en" w:eastAsia="en-GB"/>
+        </w:rPr>
+      </w:pPr>
+    </w:p>
+    <w:p>
+      <w:pPr>
+        <w:shd w:val="clear" w:color="auto" w:fill="FFFFFF"/>
+        <w:tabs>
+          <w:tab w:val="clear" w:pos="720"/>
+          <w:tab w:val="clear" w:pos="1440"/>
+          <w:tab w:val="clear" w:pos="2160"/>
+          <w:tab w:val="clear" w:pos="2880"/>
+          <w:tab w:val="clear" w:pos="4680"/>
+          <w:tab w:val="clear" w:pos="5400"/>
+          <w:tab w:val="clear" w:pos="9000"/>
+        </w:tabs>
+        <w:spacing w:line="240" w:lineRule="auto"/>
+        <w:jc w:val="left"/>
+        <w:outlineLvl w:val="3"/>
+        <w:rPr>
+          <w:rFonts w:cs="Arial"/>
+          <w:b/>
+          <w:color w:val="000000"/>
+          <w:szCs w:val="24"/>
+          <w:lang w:val="en" w:eastAsia="en-GB"/>
+        </w:rPr>
+      </w:pPr>
+      <w:r>
+        <w:rPr>
+          <w:rFonts w:cs="Arial"/>
+          <w:b/>
+          <w:color w:val="000000"/>
+          <w:szCs w:val="24"/>
+          <w:lang w:val="en" w:eastAsia="en-GB"/>
+        </w:rPr>
+        <w:t>Question</w:t>
+      </w:r>
+      <w:r>
+        <w:rPr>
+          <w:rFonts w:cs="Arial"/>
+          <w:b/>
+          <w:color w:val="000000"/>
+          <w:szCs w:val="24"/>
+          <w:lang w:val="en" w:eastAsia="en-GB"/>
+        </w:rPr>
+        <w:t xml:space="preserve"> 7 </w:t>
+      </w:r>
+      <w:r>
+        <w:rPr>
+          <w:rFonts w:cs="Arial"/>
+          <w:b/>
+          <w:color w:val="000000"/>
+          <w:szCs w:val="24"/>
+          <w:lang w:val="en" w:eastAsia="en-GB"/>
+        </w:rPr>
+        <w:t>–</w:t>
+      </w:r>
+      <w:r>
+        <w:rPr>
+          <w:rFonts w:cs="Arial"/>
+          <w:b/>
+          <w:color w:val="000000"/>
+          <w:szCs w:val="24"/>
+          <w:lang w:val="en" w:eastAsia="en-GB"/>
+        </w:rPr>
+        <w:t xml:space="preserve"> D</w:t>
+      </w:r>
+      <w:r>
+        <w:rPr>
+          <w:rFonts w:cs="Arial"/>
+          <w:b/>
+          <w:color w:val="000000"/>
+          <w:szCs w:val="24"/>
+          <w:lang w:val="en" w:eastAsia="en-GB"/>
+        </w:rPr>
+        <w:t>amages or defects</w:t>
+      </w:r>
+    </w:p>
+    <w:p>
+      <w:pPr>
+        <w:shd w:val="clear" w:color="auto" w:fill="FFFFFF"/>
+        <w:tabs>
+          <w:tab w:val="clear" w:pos="720"/>
+          <w:tab w:val="clear" w:pos="1440"/>
+          <w:tab w:val="clear" w:pos="2160"/>
+          <w:tab w:val="clear" w:pos="2880"/>
+          <w:tab w:val="clear" w:pos="4680"/>
+          <w:tab w:val="clear" w:pos="5400"/>
+          <w:tab w:val="clear" w:pos="9000"/>
+        </w:tabs>
+        <w:spacing w:line="240" w:lineRule="auto"/>
+        <w:jc w:val="left"/>
+        <w:outlineLvl w:val="3"/>
+        <w:rPr>
+          <w:rFonts w:cs="Arial"/>
+          <w:b/>
+          <w:color w:val="000000"/>
+          <w:szCs w:val="24"/>
+          <w:lang w:val="en" w:eastAsia="en-GB"/>
+        </w:rPr>
+      </w:pPr>
+    </w:p>
+    <w:p>
+      <w:pPr>
+        <w:shd w:val="clear" w:color="auto" w:fill="FFFFFF"/>
+        <w:tabs>
+          <w:tab w:val="clear" w:pos="720"/>
+          <w:tab w:val="clear" w:pos="1440"/>
+          <w:tab w:val="clear" w:pos="2160"/>
+          <w:tab w:val="clear" w:pos="2880"/>
+          <w:tab w:val="clear" w:pos="4680"/>
+          <w:tab w:val="clear" w:pos="5400"/>
+          <w:tab w:val="clear" w:pos="9000"/>
+        </w:tabs>
+        <w:spacing w:line="240" w:lineRule="auto"/>
+        <w:jc w:val="left"/>
+        <w:outlineLvl w:val="3"/>
+        <w:rPr>
+          <w:rFonts w:cs="Arial"/>
+          <w:color w:val="000000"/>
+          <w:szCs w:val="24"/>
+          <w:lang w:val="en" w:eastAsia="en-GB"/>
+        </w:rPr>
+      </w:pPr>
+      <w:r>
+        <w:rPr>
+          <w:rFonts w:cs="Arial"/>
+          <w:color w:val="000000"/>
+          <w:szCs w:val="24"/>
+          <w:lang w:val="en" w:eastAsia="en-GB"/>
+        </w:rPr>
+        <w:t>Are</w:t>
+      </w:r>
+      <w:r>
+        <w:rPr>
+          <w:rFonts w:cs="Arial"/>
+          <w:color w:val="000000"/>
+          <w:szCs w:val="24"/>
+          <w:lang w:val="en" w:eastAsia="en-GB"/>
+        </w:rPr>
+        <w:t xml:space="preserve"> there any </w:t>
+      </w:r>
+      <w:r>
+        <w:rPr>
+          <w:rFonts w:cs="Arial"/>
+          <w:color w:val="000000"/>
+          <w:szCs w:val="24"/>
+          <w:lang w:val="en" w:eastAsia="en-GB"/>
+        </w:rPr>
+        <w:t xml:space="preserve">damages </w:t>
+      </w:r>
+      <w:r>
+        <w:rPr>
+          <w:rFonts w:cs="Arial"/>
+          <w:color w:val="000000"/>
+          <w:szCs w:val="24"/>
+          <w:lang w:val="en" w:eastAsia="en-GB"/>
+        </w:rPr>
+        <w:t>or other defect</w:t>
+      </w:r>
+      <w:r>
+        <w:rPr>
+          <w:rFonts w:cs="Arial"/>
+          <w:color w:val="000000"/>
+          <w:szCs w:val="24"/>
+          <w:lang w:val="en" w:eastAsia="en-GB"/>
+        </w:rPr>
+        <w:t>s</w:t>
+      </w:r>
+      <w:r>
+        <w:rPr>
+          <w:rFonts w:cs="Arial"/>
+          <w:color w:val="000000"/>
+          <w:szCs w:val="24"/>
+          <w:lang w:val="en" w:eastAsia="en-GB"/>
+        </w:rPr>
+        <w:t xml:space="preserve"> to the house</w:t>
+      </w:r>
+      <w:r>
+        <w:rPr>
+          <w:rFonts w:cs="Arial"/>
+          <w:color w:val="000000"/>
+          <w:szCs w:val="24"/>
+          <w:lang w:val="en" w:eastAsia="en-GB"/>
+        </w:rPr>
+        <w:t xml:space="preserve">  </w:t>
+      </w:r>
+      <w:r>
+        <w:rPr>
+          <w:rFonts w:cs="Arial"/>
+          <w:color w:val="000000"/>
+          <w:szCs w:val="24"/>
+          <w:lang w:val="en" w:eastAsia="en-GB"/>
+        </w:rPr>
+        <w:t xml:space="preserve"> </w:t>
+      </w:r>
+      <w:r>
+        <w:rPr>
+          <w:rFonts w:cs="Arial"/>
+          <w:color w:val="000000"/>
+          <w:szCs w:val="24"/>
+          <w:lang w:val="en" w:eastAsia="en-GB"/>
+        </w:rPr>
+        <w:t xml:space="preserve">                  </w:t>
+      </w:r>
+      <w:r>
+        <w:rPr>
+          <w:rFonts w:cs="Arial"/>
+          <w:color w:val="000000"/>
+          <w:szCs w:val="24"/>
+          <w:lang w:val="en" w:eastAsia="en-GB"/>
+        </w:rPr>
+        <w:fldChar w:fldCharType="begin"/>
+      </w:r>
+      <w:r>
+        <w:rPr>
+          <w:rFonts w:cs="Arial"/>
+          <w:color w:val="000000"/>
+          <w:szCs w:val="24"/>
+          <w:lang w:val="en" w:eastAsia="en-GB"/>
+        </w:rPr>
+        <w:instrText xml:space="preserve"> MERGEFIELD hasDamages \* MERGEFORMAT </w:instrText>
+      </w:r>
+      <w:r>
+        <w:rPr>
+          <w:rFonts w:cs="Arial"/>
+          <w:color w:val="000000"/>
+          <w:szCs w:val="24"/>
+          <w:lang w:val="en" w:eastAsia="en-GB"/>
+        </w:rPr>
+        <w:fldChar w:fldCharType="separate"/>
+      </w:r>
+      <w:r>
+        <w:rPr>
+          <w:rFonts w:cs="Arial"/>
+          <w:noProof/>
+          <w:color w:val="000000"/>
+          <w:szCs w:val="24"/>
+          <w:lang w:val="en" w:eastAsia="en-GB"/>
+        </w:rPr>
+        <w:t>«hasDamages»</w:t>
+      </w:r>
+      <w:r>
+        <w:rPr>
+          <w:rFonts w:cs="Arial"/>
+          <w:color w:val="000000"/>
+          <w:szCs w:val="24"/>
+          <w:lang w:val="en" w:eastAsia="en-GB"/>
+        </w:rPr>
+        <w:fldChar w:fldCharType="end"/>
+      </w:r>
+    </w:p>
+    <w:p>
+      <w:pPr>
+        <w:shd w:val="clear" w:color="auto" w:fill="FFFFFF"/>
+        <w:tabs>
+          <w:tab w:val="clear" w:pos="720"/>
+          <w:tab w:val="clear" w:pos="1440"/>
+          <w:tab w:val="clear" w:pos="2160"/>
+          <w:tab w:val="clear" w:pos="2880"/>
+          <w:tab w:val="clear" w:pos="4680"/>
+          <w:tab w:val="clear" w:pos="5400"/>
+          <w:tab w:val="clear" w:pos="9000"/>
+        </w:tabs>
+        <w:spacing w:line="240" w:lineRule="auto"/>
+        <w:jc w:val="left"/>
+        <w:outlineLvl w:val="3"/>
+        <w:rPr>
+          <w:rFonts w:cs="Arial"/>
+          <w:color w:val="000000"/>
+          <w:szCs w:val="24"/>
+          <w:lang w:val="en" w:eastAsia="en-GB"/>
+        </w:rPr>
+      </w:pPr>
+      <w:r>
+        <w:rPr>
+          <w:rFonts w:cs="Arial"/>
+          <w:color w:val="000000"/>
+          <w:szCs w:val="24"/>
+          <w:lang w:val="en" w:eastAsia="en-GB"/>
+        </w:rPr>
+        <w:lastRenderedPageBreak/>
+        <w:t xml:space="preserve">or to any fixtures, fittings or furniture </w:t>
+      </w:r>
+      <w:r>
+        <w:rPr>
+          <w:rFonts w:cs="Arial"/>
+          <w:color w:val="000000"/>
+          <w:szCs w:val="24"/>
+          <w:lang w:val="en" w:eastAsia="en-GB"/>
+        </w:rPr>
+        <w:t xml:space="preserve">because </w:t>
+      </w:r>
+      <w:r>
+        <w:rPr>
+          <w:rFonts w:cs="Arial"/>
+          <w:color w:val="000000"/>
+          <w:szCs w:val="24"/>
+          <w:lang w:val="en" w:eastAsia="en-GB"/>
+        </w:rPr>
+        <w:t>you or a</w:t>
+      </w:r>
+    </w:p>
+    <w:p>
+      <w:pPr>
+        <w:shd w:val="clear" w:color="auto" w:fill="FFFFFF"/>
+        <w:tabs>
+          <w:tab w:val="clear" w:pos="720"/>
+          <w:tab w:val="clear" w:pos="1440"/>
+          <w:tab w:val="clear" w:pos="2160"/>
+          <w:tab w:val="clear" w:pos="2880"/>
+          <w:tab w:val="clear" w:pos="4680"/>
+          <w:tab w:val="clear" w:pos="5400"/>
+          <w:tab w:val="clear" w:pos="9000"/>
+        </w:tabs>
+        <w:spacing w:line="240" w:lineRule="auto"/>
+        <w:jc w:val="left"/>
+        <w:outlineLvl w:val="3"/>
+        <w:rPr>
+          <w:rFonts w:cs="Arial"/>
+          <w:color w:val="000000"/>
+          <w:szCs w:val="24"/>
+          <w:lang w:val="en" w:eastAsia="en-GB"/>
+        </w:rPr>
+      </w:pPr>
+      <w:r>
+        <w:rPr>
+          <w:rFonts w:cs="Arial"/>
+          <w:color w:val="000000"/>
+          <w:szCs w:val="24"/>
+          <w:lang w:val="en" w:eastAsia="en-GB"/>
+        </w:rPr>
+        <w:t>previous tenant under the same tenancy</w:t>
+      </w:r>
+      <w:r>
+        <w:rPr>
+          <w:rFonts w:cs="Arial"/>
+          <w:color w:val="000000"/>
+          <w:szCs w:val="24"/>
+          <w:lang w:val="en" w:eastAsia="en-GB"/>
+        </w:rPr>
+        <w:t xml:space="preserve"> </w:t>
+      </w:r>
+      <w:r>
+        <w:rPr>
+          <w:rFonts w:cs="Arial"/>
+          <w:color w:val="000000"/>
+          <w:szCs w:val="24"/>
+          <w:lang w:val="en" w:eastAsia="en-GB"/>
+        </w:rPr>
+        <w:t xml:space="preserve">did not </w:t>
+      </w:r>
+      <w:r>
+        <w:rPr>
+          <w:rFonts w:cs="Arial"/>
+          <w:color w:val="000000"/>
+          <w:szCs w:val="24"/>
+          <w:lang w:val="en" w:eastAsia="en-GB"/>
+        </w:rPr>
+        <w:t>comply</w:t>
+      </w:r>
+    </w:p>
+    <w:p>
+      <w:pPr>
+        <w:shd w:val="clear" w:color="auto" w:fill="FFFFFF"/>
+        <w:tabs>
+          <w:tab w:val="clear" w:pos="720"/>
+          <w:tab w:val="clear" w:pos="1440"/>
+          <w:tab w:val="clear" w:pos="2160"/>
+          <w:tab w:val="clear" w:pos="2880"/>
+          <w:tab w:val="clear" w:pos="4680"/>
+          <w:tab w:val="clear" w:pos="5400"/>
+          <w:tab w:val="clear" w:pos="9000"/>
+        </w:tabs>
+        <w:spacing w:line="240" w:lineRule="auto"/>
+        <w:jc w:val="left"/>
+        <w:outlineLvl w:val="3"/>
+        <w:rPr>
+          <w:rFonts w:cs="Arial"/>
+          <w:color w:val="000000"/>
+          <w:szCs w:val="24"/>
+          <w:lang w:val="en" w:eastAsia="en-GB"/>
+        </w:rPr>
+      </w:pPr>
+      <w:r>
+        <w:rPr>
+          <w:rFonts w:cs="Arial"/>
+          <w:color w:val="000000"/>
+          <w:szCs w:val="24"/>
+          <w:lang w:val="en" w:eastAsia="en-GB"/>
+        </w:rPr>
+        <w:t xml:space="preserve">with the terms of the tenancy?  </w:t>
+      </w:r>
+    </w:p>
+    <w:p>
+      <w:pPr>
+        <w:shd w:val="clear" w:color="auto" w:fill="FFFFFF"/>
+        <w:tabs>
+          <w:tab w:val="clear" w:pos="720"/>
+          <w:tab w:val="clear" w:pos="1440"/>
+          <w:tab w:val="clear" w:pos="2160"/>
+          <w:tab w:val="clear" w:pos="2880"/>
+          <w:tab w:val="clear" w:pos="4680"/>
+          <w:tab w:val="clear" w:pos="5400"/>
+          <w:tab w:val="clear" w:pos="9000"/>
+        </w:tabs>
+        <w:spacing w:line="240" w:lineRule="auto"/>
+        <w:jc w:val="left"/>
+        <w:outlineLvl w:val="3"/>
+        <w:rPr>
+          <w:rFonts w:cs="Arial"/>
+          <w:color w:val="000000"/>
+          <w:szCs w:val="24"/>
+          <w:lang w:val="en" w:eastAsia="en-GB"/>
+        </w:rPr>
+      </w:pPr>
+    </w:p>
+    <w:p>
+      <w:pPr>
+        <w:shd w:val="clear" w:color="auto" w:fill="FFFFFF"/>
+        <w:tabs>
+          <w:tab w:val="clear" w:pos="720"/>
+          <w:tab w:val="clear" w:pos="1440"/>
+          <w:tab w:val="clear" w:pos="2160"/>
+          <w:tab w:val="clear" w:pos="2880"/>
+          <w:tab w:val="clear" w:pos="4680"/>
+          <w:tab w:val="clear" w:pos="5400"/>
+          <w:tab w:val="clear" w:pos="9000"/>
+        </w:tabs>
+        <w:spacing w:line="240" w:lineRule="auto"/>
+        <w:jc w:val="left"/>
+        <w:outlineLvl w:val="3"/>
+        <w:rPr>
+          <w:rFonts w:cs="Arial"/>
+          <w:color w:val="000000"/>
+          <w:szCs w:val="24"/>
+          <w:lang w:val="en" w:eastAsia="en-GB"/>
+        </w:rPr>
+      </w:pPr>
+      <w:r>
+        <w:rPr>
+          <w:rFonts w:cs="Arial"/>
+          <w:color w:val="000000"/>
+          <w:szCs w:val="24"/>
+          <w:lang w:val="en" w:eastAsia="en-GB"/>
+        </w:rPr>
+        <w:t xml:space="preserve">If yes, </w:t>
+      </w:r>
+      <w:r>
+        <w:rPr>
+          <w:rFonts w:cs="Arial"/>
+          <w:color w:val="000000"/>
+          <w:szCs w:val="24"/>
+          <w:lang w:val="en" w:eastAsia="en-GB"/>
+        </w:rPr>
+        <w:t>please</w:t>
+      </w:r>
+      <w:r>
+        <w:rPr>
+          <w:rFonts w:cs="Arial"/>
+          <w:color w:val="000000"/>
+          <w:szCs w:val="24"/>
+          <w:lang w:val="en" w:eastAsia="en-GB"/>
+        </w:rPr>
+        <w:t xml:space="preserve"> </w:t>
+      </w:r>
+      <w:r>
+        <w:rPr>
+          <w:rFonts w:cs="Arial"/>
+          <w:color w:val="000000"/>
+          <w:szCs w:val="24"/>
+          <w:lang w:val="en" w:eastAsia="en-GB"/>
+        </w:rPr>
+        <w:t>give</w:t>
+      </w:r>
+      <w:r>
+        <w:rPr>
+          <w:rFonts w:cs="Arial"/>
+          <w:color w:val="000000"/>
+          <w:szCs w:val="24"/>
+          <w:lang w:val="en" w:eastAsia="en-GB"/>
+        </w:rPr>
+        <w:t xml:space="preserve"> </w:t>
+      </w:r>
+      <w:r>
+        <w:rPr>
+          <w:rFonts w:cs="Arial"/>
+          <w:color w:val="000000"/>
+          <w:szCs w:val="24"/>
+          <w:lang w:val="en" w:eastAsia="en-GB"/>
+        </w:rPr>
+        <w:t>details.</w:t>
+      </w:r>
+    </w:p>
+    <w:p>
+      <w:pPr>
+        <w:shd w:val="clear" w:color="auto" w:fill="FFFFFF"/>
+        <w:tabs>
+          <w:tab w:val="clear" w:pos="720"/>
+          <w:tab w:val="clear" w:pos="1440"/>
+          <w:tab w:val="clear" w:pos="2160"/>
+          <w:tab w:val="clear" w:pos="2880"/>
+          <w:tab w:val="clear" w:pos="4680"/>
+          <w:tab w:val="clear" w:pos="5400"/>
+          <w:tab w:val="clear" w:pos="9000"/>
+        </w:tabs>
+        <w:spacing w:line="240" w:lineRule="auto"/>
+        <w:jc w:val="left"/>
+        <w:outlineLvl w:val="3"/>
+        <w:rPr>
+          <w:rFonts w:cs="Arial"/>
+          <w:color w:val="000000"/>
+          <w:szCs w:val="24"/>
+          <w:lang w:val="en" w:eastAsia="en-GB"/>
+        </w:rPr>
+      </w:pPr>
+      <w:fldSimple w:instr=" MERGEFIELD damages \* MERGEFORMAT ">
+        <w:r>
+          <w:t>«damages»</w:t>
+        </w:r>
+      </w:fldSimple>
+      <w:r>
         <w:br/>
       </w:r>
-      <w:r>
-        <w:rPr>
-          <w:rFonts w:cs="Arial"/>
-          <w:szCs w:val="24"/>
-          <w:lang w:val="en" w:eastAsia="en-GB"/>
-        </w:rPr>
-        <w:fldChar w:fldCharType="begin"/>
-      </w:r>
-      <w:r>
-        <w:rPr>
-          <w:rFonts w:cs="Arial"/>
-          <w:szCs w:val="24"/>
-          <w:lang w:val="en" w:eastAsia="en-GB"/>
-        </w:rPr>
-        <w:instrText xml:space="preserve"> MERGEFIELD landlordImprovements \* MERGEFORMAT </w:instrText>
-      </w:r>
-      <w:r>
-        <w:rPr>
-          <w:rFonts w:cs="Arial"/>
-          <w:szCs w:val="24"/>
-          <w:lang w:val="en" w:eastAsia="en-GB"/>
-        </w:rPr>
-        <w:fldChar w:fldCharType="separate"/>
-      </w:r>
-      <w:r>
-        <w:rPr>
-          <w:rFonts w:cs="Arial"/>
-          <w:noProof/>
-          <w:szCs w:val="24"/>
-          <w:lang w:val="en" w:eastAsia="en-GB"/>
-        </w:rPr>
-        <w:t>«landlordImprovements»</w:t>
-      </w:r>
-      <w:r>
-        <w:rPr>
-          <w:rFonts w:cs="Arial"/>
-          <w:szCs w:val="24"/>
-          <w:lang w:val="en" w:eastAsia="en-GB"/>
-        </w:rPr>
-        <w:fldChar w:fldCharType="end"/>
-      </w:r>
     </w:p>
     <w:p>
       <w:pPr>
@@ -8329,548 +9170,6 @@
           <w:szCs w:val="24"/>
           <w:lang w:val="en" w:eastAsia="en-GB"/>
         </w:rPr>
-        <w:t>Question</w:t>
-      </w:r>
-      <w:r>
-        <w:rPr>
-          <w:rFonts w:cs="Arial"/>
-          <w:b/>
-          <w:color w:val="000000"/>
-          <w:szCs w:val="24"/>
-          <w:lang w:val="en" w:eastAsia="en-GB"/>
-        </w:rPr>
-        <w:t xml:space="preserve"> 7 </w:t>
-      </w:r>
-      <w:r>
-        <w:rPr>
-          <w:rFonts w:cs="Arial"/>
-          <w:b/>
-          <w:color w:val="000000"/>
-          <w:szCs w:val="24"/>
-          <w:lang w:val="en" w:eastAsia="en-GB"/>
-        </w:rPr>
-        <w:t>–</w:t>
-      </w:r>
-      <w:r>
-        <w:rPr>
-          <w:rFonts w:cs="Arial"/>
-          <w:b/>
-          <w:color w:val="000000"/>
-          <w:szCs w:val="24"/>
-          <w:lang w:val="en" w:eastAsia="en-GB"/>
-        </w:rPr>
-        <w:t xml:space="preserve"> D</w:t>
-      </w:r>
-      <w:r>
-        <w:rPr>
-          <w:rFonts w:cs="Arial"/>
-          <w:b/>
-          <w:color w:val="000000"/>
-          <w:szCs w:val="24"/>
-          <w:lang w:val="en" w:eastAsia="en-GB"/>
-        </w:rPr>
-        <w:t>amages or defects</w:t>
-      </w:r>
-    </w:p>
-    <w:p>
-      <w:pPr>
-        <w:shd w:val="clear" w:color="auto" w:fill="FFFFFF"/>
-        <w:tabs>
-          <w:tab w:val="clear" w:pos="720"/>
-          <w:tab w:val="clear" w:pos="1440"/>
-          <w:tab w:val="clear" w:pos="2160"/>
-          <w:tab w:val="clear" w:pos="2880"/>
-          <w:tab w:val="clear" w:pos="4680"/>
-          <w:tab w:val="clear" w:pos="5400"/>
-          <w:tab w:val="clear" w:pos="9000"/>
-        </w:tabs>
-        <w:spacing w:line="240" w:lineRule="auto"/>
-        <w:jc w:val="left"/>
-        <w:outlineLvl w:val="3"/>
-        <w:rPr>
-          <w:rFonts w:cs="Arial"/>
-          <w:b/>
-          <w:color w:val="000000"/>
-          <w:szCs w:val="24"/>
-          <w:lang w:val="en" w:eastAsia="en-GB"/>
-        </w:rPr>
-      </w:pPr>
-    </w:p>
-    <w:p>
-      <w:pPr>
-        <w:shd w:val="clear" w:color="auto" w:fill="FFFFFF"/>
-        <w:tabs>
-          <w:tab w:val="clear" w:pos="720"/>
-          <w:tab w:val="clear" w:pos="1440"/>
-          <w:tab w:val="clear" w:pos="2160"/>
-          <w:tab w:val="clear" w:pos="2880"/>
-          <w:tab w:val="clear" w:pos="4680"/>
-          <w:tab w:val="clear" w:pos="5400"/>
-          <w:tab w:val="clear" w:pos="9000"/>
-        </w:tabs>
-        <w:spacing w:line="240" w:lineRule="auto"/>
-        <w:jc w:val="left"/>
-        <w:outlineLvl w:val="3"/>
-        <w:rPr>
-          <w:rFonts w:cs="Arial"/>
-          <w:color w:val="000000"/>
-          <w:szCs w:val="24"/>
-          <w:lang w:val="en" w:eastAsia="en-GB"/>
-        </w:rPr>
-      </w:pPr>
-      <w:r>
-        <w:rPr>
-          <w:rFonts w:cs="Arial"/>
-          <w:color w:val="000000"/>
-          <w:szCs w:val="24"/>
-          <w:lang w:val="en" w:eastAsia="en-GB"/>
-        </w:rPr>
-        <w:t>Are</w:t>
-      </w:r>
-      <w:r>
-        <w:rPr>
-          <w:rFonts w:cs="Arial"/>
-          <w:color w:val="000000"/>
-          <w:szCs w:val="24"/>
-          <w:lang w:val="en" w:eastAsia="en-GB"/>
-        </w:rPr>
-        <w:t xml:space="preserve"> there any </w:t>
-      </w:r>
-      <w:r>
-        <w:rPr>
-          <w:rFonts w:cs="Arial"/>
-          <w:color w:val="000000"/>
-          <w:szCs w:val="24"/>
-          <w:lang w:val="en" w:eastAsia="en-GB"/>
-        </w:rPr>
-        <w:t xml:space="preserve">damages </w:t>
-      </w:r>
-      <w:r>
-        <w:rPr>
-          <w:rFonts w:cs="Arial"/>
-          <w:color w:val="000000"/>
-          <w:szCs w:val="24"/>
-          <w:lang w:val="en" w:eastAsia="en-GB"/>
-        </w:rPr>
-        <w:t>or other defect</w:t>
-      </w:r>
-      <w:r>
-        <w:rPr>
-          <w:rFonts w:cs="Arial"/>
-          <w:color w:val="000000"/>
-          <w:szCs w:val="24"/>
-          <w:lang w:val="en" w:eastAsia="en-GB"/>
-        </w:rPr>
-        <w:t>s</w:t>
-      </w:r>
-      <w:r>
-        <w:rPr>
-          <w:rFonts w:cs="Arial"/>
-          <w:color w:val="000000"/>
-          <w:szCs w:val="24"/>
-          <w:lang w:val="en" w:eastAsia="en-GB"/>
-        </w:rPr>
-        <w:t xml:space="preserve"> to the house</w:t>
-      </w:r>
-      <w:r>
-        <w:rPr>
-          <w:rFonts w:cs="Arial"/>
-          <w:color w:val="000000"/>
-          <w:szCs w:val="24"/>
-          <w:lang w:val="en" w:eastAsia="en-GB"/>
-        </w:rPr>
-        <w:t xml:space="preserve">  </w:t>
-      </w:r>
-      <w:r>
-        <w:rPr>
-          <w:rFonts w:cs="Arial"/>
-          <w:color w:val="000000"/>
-          <w:szCs w:val="24"/>
-          <w:lang w:val="en" w:eastAsia="en-GB"/>
-        </w:rPr>
-        <w:t xml:space="preserve"> </w:t>
-      </w:r>
-      <w:r>
-        <w:rPr>
-          <w:rFonts w:cs="Arial"/>
-          <w:color w:val="000000"/>
-          <w:szCs w:val="24"/>
-          <w:lang w:val="en" w:eastAsia="en-GB"/>
-        </w:rPr>
-        <w:t xml:space="preserve">                  </w:t>
-      </w:r>
-      <w:r>
-        <w:rPr>
-          <w:rFonts w:cs="Arial"/>
-          <w:color w:val="000000"/>
-          <w:szCs w:val="24"/>
-          <w:lang w:val="en" w:eastAsia="en-GB"/>
-        </w:rPr>
-        <w:fldChar w:fldCharType="begin"/>
-      </w:r>
-      <w:r>
-        <w:rPr>
-          <w:rFonts w:cs="Arial"/>
-          <w:color w:val="000000"/>
-          <w:szCs w:val="24"/>
-          <w:lang w:val="en" w:eastAsia="en-GB"/>
-        </w:rPr>
-        <w:instrText xml:space="preserve"> MERGEFIELD hasDamages \* MERGEFORMAT </w:instrText>
-      </w:r>
-      <w:r>
-        <w:rPr>
-          <w:rFonts w:cs="Arial"/>
-          <w:color w:val="000000"/>
-          <w:szCs w:val="24"/>
-          <w:lang w:val="en" w:eastAsia="en-GB"/>
-        </w:rPr>
-        <w:fldChar w:fldCharType="separate"/>
-      </w:r>
-      <w:r>
-        <w:rPr>
-          <w:rFonts w:cs="Arial"/>
-          <w:noProof/>
-          <w:color w:val="000000"/>
-          <w:szCs w:val="24"/>
-          <w:lang w:val="en" w:eastAsia="en-GB"/>
-        </w:rPr>
-        <w:t>«hasDamages»</w:t>
-      </w:r>
-      <w:r>
-        <w:rPr>
-          <w:rFonts w:cs="Arial"/>
-          <w:color w:val="000000"/>
-          <w:szCs w:val="24"/>
-          <w:lang w:val="en" w:eastAsia="en-GB"/>
-        </w:rPr>
-        <w:fldChar w:fldCharType="end"/>
-      </w:r>
-    </w:p>
-    <w:p>
-      <w:pPr>
-        <w:shd w:val="clear" w:color="auto" w:fill="FFFFFF"/>
-        <w:tabs>
-          <w:tab w:val="clear" w:pos="720"/>
-          <w:tab w:val="clear" w:pos="1440"/>
-          <w:tab w:val="clear" w:pos="2160"/>
-          <w:tab w:val="clear" w:pos="2880"/>
-          <w:tab w:val="clear" w:pos="4680"/>
-          <w:tab w:val="clear" w:pos="5400"/>
-          <w:tab w:val="clear" w:pos="9000"/>
-        </w:tabs>
-        <w:spacing w:line="240" w:lineRule="auto"/>
-        <w:jc w:val="left"/>
-        <w:outlineLvl w:val="3"/>
-        <w:rPr>
-          <w:rFonts w:cs="Arial"/>
-          <w:color w:val="000000"/>
-          <w:szCs w:val="24"/>
-          <w:lang w:val="en" w:eastAsia="en-GB"/>
-        </w:rPr>
-      </w:pPr>
-      <w:r>
-        <w:rPr>
-          <w:rFonts w:cs="Arial"/>
-          <w:color w:val="000000"/>
-          <w:szCs w:val="24"/>
-          <w:lang w:val="en" w:eastAsia="en-GB"/>
-        </w:rPr>
-        <w:t xml:space="preserve">or to any fixtures, fittings or furniture </w:t>
-      </w:r>
-      <w:r>
-        <w:rPr>
-          <w:rFonts w:cs="Arial"/>
-          <w:color w:val="000000"/>
-          <w:szCs w:val="24"/>
-          <w:lang w:val="en" w:eastAsia="en-GB"/>
-        </w:rPr>
-        <w:t xml:space="preserve">because </w:t>
-      </w:r>
-      <w:r>
-        <w:rPr>
-          <w:rFonts w:cs="Arial"/>
-          <w:color w:val="000000"/>
-          <w:szCs w:val="24"/>
-          <w:lang w:val="en" w:eastAsia="en-GB"/>
-        </w:rPr>
-        <w:t>you or a</w:t>
-      </w:r>
-    </w:p>
-    <w:p>
-      <w:pPr>
-        <w:shd w:val="clear" w:color="auto" w:fill="FFFFFF"/>
-        <w:tabs>
-          <w:tab w:val="clear" w:pos="720"/>
-          <w:tab w:val="clear" w:pos="1440"/>
-          <w:tab w:val="clear" w:pos="2160"/>
-          <w:tab w:val="clear" w:pos="2880"/>
-          <w:tab w:val="clear" w:pos="4680"/>
-          <w:tab w:val="clear" w:pos="5400"/>
-          <w:tab w:val="clear" w:pos="9000"/>
-        </w:tabs>
-        <w:spacing w:line="240" w:lineRule="auto"/>
-        <w:jc w:val="left"/>
-        <w:outlineLvl w:val="3"/>
-        <w:rPr>
-          <w:rFonts w:cs="Arial"/>
-          <w:color w:val="000000"/>
-          <w:szCs w:val="24"/>
-          <w:lang w:val="en" w:eastAsia="en-GB"/>
-        </w:rPr>
-      </w:pPr>
-      <w:r>
-        <w:rPr>
-          <w:rFonts w:cs="Arial"/>
-          <w:color w:val="000000"/>
-          <w:szCs w:val="24"/>
-          <w:lang w:val="en" w:eastAsia="en-GB"/>
-        </w:rPr>
-        <w:t>previous tenant under the same tenancy</w:t>
-      </w:r>
-      <w:r>
-        <w:rPr>
-          <w:rFonts w:cs="Arial"/>
-          <w:color w:val="000000"/>
-          <w:szCs w:val="24"/>
-          <w:lang w:val="en" w:eastAsia="en-GB"/>
-        </w:rPr>
-        <w:t xml:space="preserve"> </w:t>
-      </w:r>
-      <w:r>
-        <w:rPr>
-          <w:rFonts w:cs="Arial"/>
-          <w:color w:val="000000"/>
-          <w:szCs w:val="24"/>
-          <w:lang w:val="en" w:eastAsia="en-GB"/>
-        </w:rPr>
-        <w:t xml:space="preserve">did not </w:t>
-      </w:r>
-      <w:r>
-        <w:rPr>
-          <w:rFonts w:cs="Arial"/>
-          <w:color w:val="000000"/>
-          <w:szCs w:val="24"/>
-          <w:lang w:val="en" w:eastAsia="en-GB"/>
-        </w:rPr>
-        <w:t>comply</w:t>
-      </w:r>
-    </w:p>
-    <w:p>
-      <w:pPr>
-        <w:shd w:val="clear" w:color="auto" w:fill="FFFFFF"/>
-        <w:tabs>
-          <w:tab w:val="clear" w:pos="720"/>
-          <w:tab w:val="clear" w:pos="1440"/>
-          <w:tab w:val="clear" w:pos="2160"/>
-          <w:tab w:val="clear" w:pos="2880"/>
-          <w:tab w:val="clear" w:pos="4680"/>
-          <w:tab w:val="clear" w:pos="5400"/>
-          <w:tab w:val="clear" w:pos="9000"/>
-        </w:tabs>
-        <w:spacing w:line="240" w:lineRule="auto"/>
-        <w:jc w:val="left"/>
-        <w:outlineLvl w:val="3"/>
-        <w:rPr>
-          <w:rFonts w:cs="Arial"/>
-          <w:color w:val="000000"/>
-          <w:szCs w:val="24"/>
-          <w:lang w:val="en" w:eastAsia="en-GB"/>
-        </w:rPr>
-      </w:pPr>
-      <w:r>
-        <w:rPr>
-          <w:rFonts w:cs="Arial"/>
-          <w:color w:val="000000"/>
-          <w:szCs w:val="24"/>
-          <w:lang w:val="en" w:eastAsia="en-GB"/>
-        </w:rPr>
-        <w:t xml:space="preserve">with the terms of the tenancy?  If yes, </w:t>
-      </w:r>
-      <w:r>
-        <w:rPr>
-          <w:rFonts w:cs="Arial"/>
-          <w:color w:val="000000"/>
-          <w:szCs w:val="24"/>
-          <w:lang w:val="en" w:eastAsia="en-GB"/>
-        </w:rPr>
-        <w:t>please</w:t>
-      </w:r>
-      <w:r>
-        <w:rPr>
-          <w:rFonts w:cs="Arial"/>
-          <w:color w:val="000000"/>
-          <w:szCs w:val="24"/>
-          <w:lang w:val="en" w:eastAsia="en-GB"/>
-        </w:rPr>
-        <w:t xml:space="preserve"> </w:t>
-      </w:r>
-      <w:r>
-        <w:rPr>
-          <w:rFonts w:cs="Arial"/>
-          <w:color w:val="000000"/>
-          <w:szCs w:val="24"/>
-          <w:lang w:val="en" w:eastAsia="en-GB"/>
-        </w:rPr>
-        <w:t>give</w:t>
-      </w:r>
-      <w:r>
-        <w:rPr>
-          <w:rFonts w:cs="Arial"/>
-          <w:color w:val="000000"/>
-          <w:szCs w:val="24"/>
-          <w:lang w:val="en" w:eastAsia="en-GB"/>
-        </w:rPr>
-        <w:t xml:space="preserve"> </w:t>
-      </w:r>
-      <w:r>
-        <w:rPr>
-          <w:rFonts w:cs="Arial"/>
-          <w:color w:val="000000"/>
-          <w:szCs w:val="24"/>
-          <w:lang w:val="en" w:eastAsia="en-GB"/>
-        </w:rPr>
-        <w:t>details.</w:t>
-      </w:r>
-    </w:p>
-    <w:p>
-      <w:pPr>
-        <w:shd w:val="clear" w:color="auto" w:fill="FFFFFF"/>
-        <w:tabs>
-          <w:tab w:val="clear" w:pos="720"/>
-          <w:tab w:val="clear" w:pos="1440"/>
-          <w:tab w:val="clear" w:pos="2160"/>
-          <w:tab w:val="clear" w:pos="2880"/>
-          <w:tab w:val="clear" w:pos="4680"/>
-          <w:tab w:val="clear" w:pos="5400"/>
-          <w:tab w:val="clear" w:pos="9000"/>
-        </w:tabs>
-        <w:spacing w:line="240" w:lineRule="auto"/>
-        <w:outlineLvl w:val="3"/>
-        <w:rPr>
-          <w:rFonts w:cs="Arial"/>
-          <w:color w:val="000000"/>
-          <w:szCs w:val="24"/>
-          <w:lang w:val="en" w:eastAsia="en-GB"/>
-        </w:rPr>
-      </w:pPr>
-    </w:p>
-    <w:p>
-      <w:pPr>
-        <w:shd w:val="clear" w:color="auto" w:fill="FFFFFF"/>
-        <w:tabs>
-          <w:tab w:val="clear" w:pos="720"/>
-          <w:tab w:val="clear" w:pos="1440"/>
-          <w:tab w:val="clear" w:pos="2160"/>
-          <w:tab w:val="clear" w:pos="2880"/>
-          <w:tab w:val="clear" w:pos="4680"/>
-          <w:tab w:val="clear" w:pos="5400"/>
-          <w:tab w:val="clear" w:pos="9000"/>
-        </w:tabs>
-        <w:spacing w:line="240" w:lineRule="auto"/>
-        <w:jc w:val="left"/>
-        <w:outlineLvl w:val="3"/>
-        <w:rPr>
-          <w:rFonts w:cs="Arial"/>
-          <w:b/>
-          <w:color w:val="000000"/>
-          <w:szCs w:val="24"/>
-          <w:lang w:val="en" w:eastAsia="en-GB"/>
-        </w:rPr>
-      </w:pPr>
-      <w:r>
-        <w:rPr>
-          <w:rFonts w:cs="Arial"/>
-          <w:color w:val="000000"/>
-          <w:szCs w:val="24"/>
-          <w:shd w:val="clear" w:color="auto" w:fill="F2F2F2" w:themeFill="background1" w:themeFillShade="F2"/>
-          <w:lang w:val="en" w:eastAsia="en-GB"/>
-        </w:rPr>
-        <w:fldChar w:fldCharType="begin"/>
-      </w:r>
-      <w:r>
-        <w:rPr>
-          <w:rFonts w:cs="Arial"/>
-          <w:color w:val="000000"/>
-          <w:szCs w:val="24"/>
-          <w:shd w:val="clear" w:color="auto" w:fill="F2F2F2" w:themeFill="background1" w:themeFillShade="F2"/>
-          <w:lang w:val="en" w:eastAsia="en-GB"/>
-        </w:rPr>
-        <w:instrText xml:space="preserve"> MERGEFIELD damages \* MERGEFORMAT </w:instrText>
-      </w:r>
-      <w:r>
-        <w:rPr>
-          <w:rFonts w:cs="Arial"/>
-          <w:color w:val="000000"/>
-          <w:szCs w:val="24"/>
-          <w:shd w:val="clear" w:color="auto" w:fill="F2F2F2" w:themeFill="background1" w:themeFillShade="F2"/>
-          <w:lang w:val="en" w:eastAsia="en-GB"/>
-        </w:rPr>
-        <w:fldChar w:fldCharType="separate"/>
-      </w:r>
-      <w:r>
-        <w:rPr>
-          <w:rFonts w:cs="Arial"/>
-          <w:noProof/>
-          <w:color w:val="000000"/>
-          <w:szCs w:val="24"/>
-          <w:shd w:val="clear" w:color="auto" w:fill="F2F2F2" w:themeFill="background1" w:themeFillShade="F2"/>
-          <w:lang w:val="en" w:eastAsia="en-GB"/>
-        </w:rPr>
-        <w:t>«damages»</w:t>
-      </w:r>
-      <w:r>
-        <w:rPr>
-          <w:rFonts w:cs="Arial"/>
-          <w:color w:val="000000"/>
-          <w:szCs w:val="24"/>
-          <w:shd w:val="clear" w:color="auto" w:fill="F2F2F2" w:themeFill="background1" w:themeFillShade="F2"/>
-          <w:lang w:val="en" w:eastAsia="en-GB"/>
-        </w:rPr>
-        <w:fldChar w:fldCharType="end"/>
-      </w:r>
-      <w:r>
-        <w:rPr>
-          <w:rFonts w:cs="Arial"/>
-          <w:color w:val="000000"/>
-          <w:szCs w:val="24"/>
-          <w:shd w:val="clear" w:color="auto" w:fill="F2F2F2" w:themeFill="background1" w:themeFillShade="F2"/>
-          <w:lang w:val="en" w:eastAsia="en-GB"/>
-        </w:rPr>
-        <w:br/>
-      </w:r>
-    </w:p>
-    <w:p>
-      <w:pPr>
-        <w:shd w:val="clear" w:color="auto" w:fill="FFFFFF"/>
-        <w:tabs>
-          <w:tab w:val="clear" w:pos="720"/>
-          <w:tab w:val="clear" w:pos="1440"/>
-          <w:tab w:val="clear" w:pos="2160"/>
-          <w:tab w:val="clear" w:pos="2880"/>
-          <w:tab w:val="clear" w:pos="4680"/>
-          <w:tab w:val="clear" w:pos="5400"/>
-          <w:tab w:val="clear" w:pos="9000"/>
-        </w:tabs>
-        <w:spacing w:line="240" w:lineRule="auto"/>
-        <w:jc w:val="left"/>
-        <w:outlineLvl w:val="3"/>
-        <w:rPr>
-          <w:rFonts w:cs="Arial"/>
-          <w:b/>
-          <w:color w:val="000000"/>
-          <w:szCs w:val="24"/>
-          <w:lang w:val="en" w:eastAsia="en-GB"/>
-        </w:rPr>
-      </w:pPr>
-      <w:r>
-        <w:rPr>
-          <w:rFonts w:cs="Arial"/>
-          <w:b/>
-          <w:color w:val="000000"/>
-          <w:szCs w:val="24"/>
-          <w:lang w:val="en" w:eastAsia="en-GB"/>
-        </w:rPr>
-        <w:lastRenderedPageBreak/>
         <w:t>Question</w:t>
       </w:r>
       <w:r>
@@ -9126,8 +9425,6 @@
         </w:rPr>
         <w:br/>
       </w:r>
-      <w:bookmarkStart w:id="0" w:name="_GoBack"/>
-      <w:bookmarkEnd w:id="0"/>
     </w:p>
     <w:p>
       <w:pPr>
@@ -9912,7 +10209,7 @@
                 <v:stroke joinstyle="miter"/>
                 <v:path gradientshapeok="t" o:connecttype="rect"/>
               </v:shapetype>
-              <v:shape id="Text Box 5" o:spid="_x0000_s1026" type="#_x0000_t202" style="position:absolute;margin-left:360.6pt;margin-top:10.2pt;width:29.4pt;height:18.6pt;z-index:251673600;visibility:visible;mso-wrap-style:square;mso-width-percent:0;mso-height-percent:0;mso-wrap-distance-left:9pt;mso-wrap-distance-top:0;mso-wrap-distance-right:9pt;mso-wrap-distance-bottom:0;mso-position-horizontal:absolute;mso-position-horizontal-relative:text;mso-position-vertical:absolute;mso-position-vertical-relative:text;mso-width-percent:0;mso-height-percent:0;mso-width-relative:margin;mso-height-relative:margin;v-text-anchor:top" o:gfxdata="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" fillcolor="white [3201]" strokeweight=".5pt">
+              <v:shape id="Text Box 5" o:spid="_x0000_s1026" type="#_x0000_t202" style="position:absolute;margin-left:360.6pt;margin-top:10.2pt;width:29.4pt;height:18.6pt;z-index:251673600;visibility:visible;mso-wrap-style:square;mso-width-percent:0;mso-height-percent:0;mso-wrap-distance-left:9pt;mso-wrap-distance-top:0;mso-wrap-distance-right:9pt;mso-wrap-distance-bottom:0;mso-position-horizontal:absolute;mso-position-horizontal-relative:text;mso-position-vertical:absolute;mso-position-vertical-relative:text;mso-width-percent:0;mso-height-percent:0;mso-width-relative:margin;mso-height-relative:margin;v-text-anchor:top" o:gfxdata="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" fillcolor="white [3201]" strokeweight=".5pt">
                 <v:textbox>
                   <w:txbxContent>
                     <w:p/>
@@ -10105,7 +10402,7 @@
           </mc:Choice>
           <mc:Fallback>
             <w:pict>
-              <v:shape w14:anchorId="38645BE3" id="Text Box 16" o:spid="_x0000_s1027" type="#_x0000_t202" style="position:absolute;left:0;text-align:left;margin-left:360.6pt;margin-top:4.6pt;width:29.4pt;height:20.4pt;z-index:251674624;visibility:visible;mso-wrap-style:square;mso-width-percent:0;mso-height-percent:0;mso-wrap-distance-left:9pt;mso-wrap-distance-top:0;mso-wrap-distance-right:9pt;mso-wrap-distance-bottom:0;mso-position-horizontal:absolute;mso-position-horizontal-relative:text;mso-position-vertical:absolute;mso-position-vertical-relative:text;mso-width-percent:0;mso-height-percent:0;mso-width-relative:margin;mso-height-relative:margin;v-text-anchor:top" o:gfxdata="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" fillcolor="white [3201]" strokeweight=".5pt">
+              <v:shape w14:anchorId="38645BE3" id="Text Box 16" o:spid="_x0000_s1027" type="#_x0000_t202" style="position:absolute;left:0;text-align:left;margin-left:360.6pt;margin-top:4.6pt;width:29.4pt;height:20.4pt;z-index:251674624;visibility:visible;mso-wrap-style:square;mso-width-percent:0;mso-height-percent:0;mso-wrap-distance-left:9pt;mso-wrap-distance-top:0;mso-wrap-distance-right:9pt;mso-wrap-distance-bottom:0;mso-position-horizontal:absolute;mso-position-horizontal-relative:text;mso-position-vertical:absolute;mso-position-vertical-relative:text;mso-width-percent:0;mso-height-percent:0;mso-width-relative:margin;mso-height-relative:margin;v-text-anchor:top" o:gfxdata="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" fillcolor="white [3201]" strokeweight=".5pt">
                 <v:textbox>
                   <w:txbxContent>
                     <w:p/>
@@ -10311,7 +10608,7 @@
           </mc:Choice>
           <mc:Fallback>
             <w:pict>
-              <v:shape w14:anchorId="306179CA" id="Text Box 17" o:spid="_x0000_s1028" type="#_x0000_t202" style="position:absolute;margin-left:360.6pt;margin-top:12.8pt;width:29.4pt;height:18.6pt;z-index:251675648;visibility:visible;mso-wrap-style:square;mso-width-percent:0;mso-height-percent:0;mso-wrap-distance-left:9pt;mso-wrap-distance-top:0;mso-wrap-distance-right:9pt;mso-wrap-distance-bottom:0;mso-position-horizontal:absolute;mso-position-horizontal-relative:text;mso-position-vertical:absolute;mso-position-vertical-relative:text;mso-width-percent:0;mso-height-percent:0;mso-width-relative:margin;mso-height-relative:margin;v-text-anchor:top" o:gfxdata="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" fillcolor="white [3201]" strokeweight=".5pt">
+              <v:shape w14:anchorId="306179CA" id="Text Box 17" o:spid="_x0000_s1028" type="#_x0000_t202" style="position:absolute;margin-left:360.6pt;margin-top:12.8pt;width:29.4pt;height:18.6pt;z-index:251675648;visibility:visible;mso-wrap-style:square;mso-width-percent:0;mso-height-percent:0;mso-wrap-distance-left:9pt;mso-wrap-distance-top:0;mso-wrap-distance-right:9pt;mso-wrap-distance-bottom:0;mso-position-horizontal:absolute;mso-position-horizontal-relative:text;mso-position-vertical:absolute;mso-position-vertical-relative:text;mso-width-percent:0;mso-height-percent:0;mso-width-relative:margin;mso-height-relative:margin;v-text-anchor:top" o:gfxdata="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" fillcolor="white [3201]" strokeweight=".5pt">
                 <v:textbox>
                   <w:txbxContent>
                     <w:p/>
@@ -11139,6 +11436,13 @@
       </w:pPr>
     </w:p>
     <w:p>
+      <w:fldSimple w:instr=" MERGEFIELD notAvailableForInspection \* MERGEFORMAT ">
+        <w:r>
+          <w:t>«notAvailableForInspection»</w:t>
+        </w:r>
+      </w:fldSimple>
+    </w:p>
+    <w:p>
       <w:pPr>
         <w:shd w:val="clear" w:color="auto" w:fill="FFFFFF"/>
         <w:tabs>
@@ -11151,34 +11455,15 @@
           <w:tab w:val="clear" w:pos="9000"/>
         </w:tabs>
         <w:spacing w:line="240" w:lineRule="auto"/>
-        <w:outlineLvl w:val="3"/>
-        <w:rPr>
-          <w:rFonts w:cs="Arial"/>
-          <w:color w:val="000000"/>
-          <w:szCs w:val="24"/>
-          <w:lang w:val="en" w:eastAsia="en-GB"/>
-        </w:rPr>
-      </w:pPr>
-      <w:r>
-        <w:rPr>
-          <w:rFonts w:cs="Arial"/>
-          <w:color w:val="000000"/>
-          <w:szCs w:val="24"/>
-          <w:shd w:val="clear" w:color="auto" w:fill="F2F2F2" w:themeFill="background1" w:themeFillShade="F2"/>
-          <w:lang w:val="en" w:eastAsia="en-GB"/>
-        </w:rPr>
-        <w:t>____________________________________________________________</w:t>
-      </w:r>
-      <w:r>
-        <w:rPr>
-          <w:rFonts w:cs="Arial"/>
-          <w:color w:val="000000"/>
-          <w:szCs w:val="24"/>
-          <w:shd w:val="clear" w:color="auto" w:fill="F2F2F2" w:themeFill="background1" w:themeFillShade="F2"/>
-          <w:lang w:val="en" w:eastAsia="en-GB"/>
-        </w:rPr>
-        <w:t>______</w:t>
-      </w:r>
+        <w:jc w:val="left"/>
+        <w:outlineLvl w:val="3"/>
+        <w:rPr>
+          <w:rFonts w:cs="Arial"/>
+          <w:color w:val="000000"/>
+          <w:szCs w:val="24"/>
+          <w:lang w:val="en" w:eastAsia="en-GB"/>
+        </w:rPr>
+      </w:pPr>
     </w:p>
     <w:p>
       <w:pPr>
@@ -11202,101 +11487,14 @@
           <w:lang w:val="en" w:eastAsia="en-GB"/>
         </w:rPr>
       </w:pPr>
-    </w:p>
-    <w:p>
-      <w:pPr>
-        <w:shd w:val="clear" w:color="auto" w:fill="FFFFFF"/>
-        <w:tabs>
-          <w:tab w:val="clear" w:pos="720"/>
-          <w:tab w:val="clear" w:pos="1440"/>
-          <w:tab w:val="clear" w:pos="2160"/>
-          <w:tab w:val="clear" w:pos="2880"/>
-          <w:tab w:val="clear" w:pos="4680"/>
-          <w:tab w:val="clear" w:pos="5400"/>
-          <w:tab w:val="clear" w:pos="9000"/>
-        </w:tabs>
-        <w:spacing w:line="240" w:lineRule="auto"/>
-        <w:outlineLvl w:val="3"/>
-        <w:rPr>
-          <w:rFonts w:cs="Arial"/>
-          <w:color w:val="000000"/>
-          <w:szCs w:val="24"/>
-          <w:lang w:val="en" w:eastAsia="en-GB"/>
-        </w:rPr>
-      </w:pPr>
-      <w:r>
-        <w:rPr>
-          <w:rFonts w:cs="Arial"/>
-          <w:color w:val="000000"/>
-          <w:szCs w:val="24"/>
-          <w:shd w:val="clear" w:color="auto" w:fill="F2F2F2" w:themeFill="background1" w:themeFillShade="F2"/>
-          <w:lang w:val="en" w:eastAsia="en-GB"/>
-        </w:rPr>
-        <w:t>____________________________________________________________</w:t>
-      </w:r>
-      <w:r>
-        <w:rPr>
-          <w:rFonts w:cs="Arial"/>
-          <w:color w:val="000000"/>
-          <w:szCs w:val="24"/>
-          <w:shd w:val="clear" w:color="auto" w:fill="F2F2F2" w:themeFill="background1" w:themeFillShade="F2"/>
-          <w:lang w:val="en" w:eastAsia="en-GB"/>
-        </w:rPr>
-        <w:t>______</w:t>
-      </w:r>
-    </w:p>
-    <w:p>
-      <w:pPr>
-        <w:shd w:val="clear" w:color="auto" w:fill="FFFFFF"/>
-        <w:tabs>
-          <w:tab w:val="clear" w:pos="720"/>
-          <w:tab w:val="clear" w:pos="1440"/>
-          <w:tab w:val="clear" w:pos="2160"/>
-          <w:tab w:val="clear" w:pos="2880"/>
-          <w:tab w:val="clear" w:pos="4680"/>
-          <w:tab w:val="clear" w:pos="5400"/>
-          <w:tab w:val="clear" w:pos="9000"/>
-        </w:tabs>
-        <w:spacing w:line="240" w:lineRule="auto"/>
-        <w:jc w:val="left"/>
-        <w:outlineLvl w:val="3"/>
-        <w:rPr>
-          <w:rFonts w:cs="Arial"/>
-          <w:color w:val="000000"/>
-          <w:szCs w:val="24"/>
-          <w:lang w:val="en" w:eastAsia="en-GB"/>
-        </w:rPr>
-      </w:pPr>
-    </w:p>
-    <w:p>
-      <w:pPr>
-        <w:shd w:val="clear" w:color="auto" w:fill="FFFFFF"/>
-        <w:tabs>
-          <w:tab w:val="clear" w:pos="720"/>
-          <w:tab w:val="clear" w:pos="1440"/>
-          <w:tab w:val="clear" w:pos="2160"/>
-          <w:tab w:val="clear" w:pos="2880"/>
-          <w:tab w:val="clear" w:pos="4680"/>
-          <w:tab w:val="clear" w:pos="5400"/>
-          <w:tab w:val="clear" w:pos="9000"/>
-        </w:tabs>
-        <w:spacing w:line="240" w:lineRule="auto"/>
-        <w:jc w:val="left"/>
-        <w:outlineLvl w:val="3"/>
-        <w:rPr>
-          <w:rFonts w:cs="Arial"/>
-          <w:color w:val="000000"/>
-          <w:szCs w:val="24"/>
-          <w:lang w:val="en" w:eastAsia="en-GB"/>
-        </w:rPr>
-      </w:pPr>
-      <w:r>
-        <w:rPr>
-          <w:rFonts w:cs="Arial"/>
-          <w:color w:val="000000"/>
-          <w:szCs w:val="24"/>
-          <w:lang w:val="en" w:eastAsia="en-GB"/>
-        </w:rPr>
+      <w:r>
+        <w:rPr>
+          <w:rFonts w:cs="Arial"/>
+          <w:color w:val="000000"/>
+          <w:szCs w:val="24"/>
+          <w:lang w:val="en" w:eastAsia="en-GB"/>
+        </w:rPr>
+        <w:lastRenderedPageBreak/>
         <w:t>Y</w:t>
       </w:r>
       <w:r>
@@ -14590,7 +14788,6 @@
   <w:style w:type="character" w:default="1" w:styleId="DefaultParagraphFont">
     <w:name w:val="Default Paragraph Font"/>
     <w:uiPriority w:val="1"/>
-    <w:semiHidden/>
     <w:unhideWhenUsed/>
   </w:style>
   <w:style w:type="table" w:default="1" w:styleId="TableNormal">
@@ -15263,7 +15460,7 @@
 </file>
 
 <file path=customXml/itemProps1.xml><?xml version="1.0" encoding="utf-8"?>
-<ds:datastoreItem xmlns:ds="http://schemas.openxmlformats.org/officeDocument/2006/customXml" ds:itemID="{B0256B65-2F26-8948-B9F2-8A237CAF2FC6}">
+<ds:datastoreItem xmlns:ds="http://schemas.openxmlformats.org/officeDocument/2006/customXml" ds:itemID="{D4B50A60-CFC0-D443-B790-353A7F022F4E}">
   <ds:schemaRefs>
     <ds:schemaRef ds:uri="http://schemas.openxmlformats.org/officeDocument/2006/bibliography"/>
   </ds:schemaRefs>

</xml_diff>

<commit_message>
MGS-3035 various rent adjudication fixes
</commit_message>
<xml_diff>
--- a/housing-service/src/main/resources/templates/rent-adjudication.docx
+++ b/housing-service/src/main/resources/templates/rent-adjudication.docx
@@ -520,7 +520,31 @@
           <w:szCs w:val="22"/>
           <w:lang w:val="en" w:eastAsia="en-GB"/>
         </w:rPr>
-        <w:t xml:space="preserve">YOU CAN CHECK WHETHER YOUR LET PROPERTY IS LOCATED IN A RENT PRESSURE ZONE ON THE SCOTTISH GOVERNMENT’S WEBSITE AT (URL) </w:t>
+        <w:t>YOU CAN CHECK WHETHER YOUR LET PROPERTY IS LOCATED IN A RENT PRESSURE ZONE ON THE SCOTTISH GOVERNMENT’S WEBSITE AT (</w:t>
+      </w:r>
+      <w:hyperlink r:id="rId8" w:history="1">
+        <w:r>
+          <w:rPr>
+            <w:rStyle w:val="Hyperlink"/>
+            <w:rFonts w:cs="Arial"/>
+            <w:b/>
+            <w:sz w:val="22"/>
+            <w:szCs w:val="22"/>
+            <w:lang w:val="en" w:eastAsia="en-GB"/>
+          </w:rPr>
+          <w:t>https://www.mygov.scot/rent-pressure-zone-checker/</w:t>
+        </w:r>
+      </w:hyperlink>
+      <w:r>
+        <w:rPr>
+          <w:rFonts w:cs="Arial"/>
+          <w:b/>
+          <w:color w:val="000000"/>
+          <w:sz w:val="22"/>
+          <w:szCs w:val="22"/>
+          <w:lang w:val="en" w:eastAsia="en-GB"/>
+        </w:rPr>
+        <w:t xml:space="preserve">) </w:t>
       </w:r>
       <w:r>
         <w:rPr>
@@ -1659,7 +1683,8 @@
         </w:rPr>
         <w:t xml:space="preserve"> 0300 244 7000 or email us on </w:t>
       </w:r>
-      <w:hyperlink r:id="rId8" w:history="1">
+      <w:hyperlink r:id="rId9" w:history="1">
+        <w:proofErr w:type="spellStart"/>
         <w:r>
           <w:rPr>
             <w:rStyle w:val="Hyperlink"/>
@@ -1668,6 +1693,7 @@
           </w:rPr>
           <w:t>rss.dundee@gov.scot</w:t>
         </w:r>
+        <w:proofErr w:type="spellEnd"/>
       </w:hyperlink>
       <w:r>
         <w:rPr>
@@ -2652,7 +2678,23 @@
                 <w:rFonts w:ascii="Arial" w:hAnsi="Arial" w:cs="Arial"/>
                 <w:color w:val="000000"/>
               </w:rPr>
-              <w:t>This is the address of  the property where you currently live.  We may phone you or send an email</w:t>
+              <w:t xml:space="preserve">This is the address </w:t>
+            </w:r>
+            <w:proofErr w:type="gramStart"/>
+            <w:r>
+              <w:rPr>
+                <w:rFonts w:ascii="Arial" w:hAnsi="Arial" w:cs="Arial"/>
+                <w:color w:val="000000"/>
+              </w:rPr>
+              <w:t>of  the</w:t>
+            </w:r>
+            <w:proofErr w:type="gramEnd"/>
+            <w:r>
+              <w:rPr>
+                <w:rFonts w:ascii="Arial" w:hAnsi="Arial" w:cs="Arial"/>
+                <w:color w:val="000000"/>
+              </w:rPr>
+              <w:t xml:space="preserve"> property where you currently live.  We may phone you or send an email</w:t>
             </w:r>
             <w:r>
               <w:rPr>
@@ -3384,7 +3426,23 @@
                 <w:rFonts w:ascii="Arial" w:hAnsi="Arial" w:cs="Arial"/>
                 <w:color w:val="000000"/>
               </w:rPr>
-              <w:t xml:space="preserve">. We have provided a list of typical rooms in a property – please indicate in each box how many of these type of rooms are in your property.  </w:t>
+              <w:t xml:space="preserve">. We have provided a list of typical rooms in a property – please indicate in each box how many of </w:t>
+            </w:r>
+            <w:proofErr w:type="gramStart"/>
+            <w:r>
+              <w:rPr>
+                <w:rFonts w:ascii="Arial" w:hAnsi="Arial" w:cs="Arial"/>
+                <w:color w:val="000000"/>
+              </w:rPr>
+              <w:t>these type of rooms</w:t>
+            </w:r>
+            <w:proofErr w:type="gramEnd"/>
+            <w:r>
+              <w:rPr>
+                <w:rFonts w:ascii="Arial" w:hAnsi="Arial" w:cs="Arial"/>
+                <w:color w:val="000000"/>
+              </w:rPr>
+              <w:t xml:space="preserve"> are in your property.  </w:t>
             </w:r>
           </w:p>
         </w:tc>
@@ -3419,14 +3477,30 @@
                 <w:rFonts w:ascii="Arial" w:hAnsi="Arial" w:cs="Arial"/>
                 <w:color w:val="000000"/>
               </w:rPr>
-              <w:t xml:space="preserve">We need to know how much rent you are paying </w:t>
+              <w:t xml:space="preserve">We need to know how much rent you are </w:t>
+            </w:r>
+            <w:proofErr w:type="gramStart"/>
+            <w:r>
+              <w:rPr>
+                <w:rFonts w:ascii="Arial" w:hAnsi="Arial" w:cs="Arial"/>
+                <w:color w:val="000000"/>
+              </w:rPr>
+              <w:t xml:space="preserve">paying </w:t>
             </w:r>
             <w:r>
               <w:rPr>
                 <w:rFonts w:ascii="Arial" w:hAnsi="Arial" w:cs="Arial"/>
                 <w:color w:val="000000"/>
               </w:rPr>
-              <w:t xml:space="preserve"> and how often you pay it</w:t>
+              <w:t xml:space="preserve"> and</w:t>
+            </w:r>
+            <w:proofErr w:type="gramEnd"/>
+            <w:r>
+              <w:rPr>
+                <w:rFonts w:ascii="Arial" w:hAnsi="Arial" w:cs="Arial"/>
+                <w:color w:val="000000"/>
+              </w:rPr>
+              <w:t xml:space="preserve"> how often you pay it</w:t>
             </w:r>
             <w:r>
               <w:rPr>
@@ -3601,7 +3675,23 @@
                 <w:rFonts w:ascii="Arial" w:hAnsi="Arial" w:cs="Arial"/>
                 <w:color w:val="000000"/>
               </w:rPr>
-              <w:t>(es)</w:t>
+              <w:t>(</w:t>
+            </w:r>
+            <w:proofErr w:type="spellStart"/>
+            <w:r>
+              <w:rPr>
+                <w:rFonts w:ascii="Arial" w:hAnsi="Arial" w:cs="Arial"/>
+                <w:color w:val="000000"/>
+              </w:rPr>
+              <w:t>es</w:t>
+            </w:r>
+            <w:proofErr w:type="spellEnd"/>
+            <w:r>
+              <w:rPr>
+                <w:rFonts w:ascii="Arial" w:hAnsi="Arial" w:cs="Arial"/>
+                <w:color w:val="000000"/>
+              </w:rPr>
+              <w:t>)</w:t>
             </w:r>
             <w:r>
               <w:rPr>
@@ -3665,6 +3755,7 @@
                 <w:color w:val="000000"/>
               </w:rPr>
             </w:pPr>
+            <w:proofErr w:type="gramStart"/>
             <w:r>
               <w:rPr>
                 <w:rFonts w:ascii="Arial" w:hAnsi="Arial" w:cs="Arial"/>
@@ -3673,6 +3764,7 @@
               </w:rPr>
               <w:t>Question  10</w:t>
             </w:r>
+            <w:proofErr w:type="gramEnd"/>
             <w:r>
               <w:rPr>
                 <w:rFonts w:ascii="Arial" w:hAnsi="Arial" w:cs="Arial"/>
@@ -3882,6 +3974,7 @@
               </w:rPr>
               <w:t xml:space="preserve">Failure to </w:t>
             </w:r>
+            <w:proofErr w:type="gramStart"/>
             <w:r>
               <w:rPr>
                 <w:rFonts w:ascii="Arial" w:hAnsi="Arial" w:cs="Arial"/>
@@ -3894,7 +3987,15 @@
                 <w:rFonts w:ascii="Arial" w:hAnsi="Arial" w:cs="Arial"/>
                 <w:color w:val="000000"/>
               </w:rPr>
-              <w:t>o  will make the application invalid</w:t>
+              <w:t>o  will</w:t>
+            </w:r>
+            <w:proofErr w:type="gramEnd"/>
+            <w:r>
+              <w:rPr>
+                <w:rFonts w:ascii="Arial" w:hAnsi="Arial" w:cs="Arial"/>
+                <w:color w:val="000000"/>
+              </w:rPr>
+              <w:t xml:space="preserve"> make the application invalid</w:t>
             </w:r>
             <w:r>
               <w:rPr>
@@ -6179,8 +6280,6 @@
         <w:t xml:space="preserve"> separate building or land?</w:t>
       </w:r>
     </w:p>
-    <w:bookmarkStart w:id="0" w:name="_GoBack"/>
-    <w:bookmarkEnd w:id="0"/>
     <w:p>
       <w:pPr>
         <w:pStyle w:val="ListParagraph"/>
@@ -10131,16 +10230,16 @@
         <mc:AlternateContent>
           <mc:Choice Requires="wps">
             <w:drawing>
-              <wp:anchor distT="0" distB="0" distL="114300" distR="114300" simplePos="0" relativeHeight="251673600" behindDoc="0" locked="0" layoutInCell="1" allowOverlap="1" wp14:anchorId="037331A0" wp14:editId="75437820">
+              <wp:anchor distT="0" distB="0" distL="114300" distR="114300" simplePos="0" relativeHeight="251673600" behindDoc="0" locked="0" layoutInCell="1" allowOverlap="1" wp14:anchorId="037331A0" wp14:editId="215F6D7E">
                 <wp:simplePos x="0" y="0"/>
                 <wp:positionH relativeFrom="column">
-                  <wp:posOffset>4579620</wp:posOffset>
+                  <wp:posOffset>5275115</wp:posOffset>
                 </wp:positionH>
                 <wp:positionV relativeFrom="paragraph">
                   <wp:posOffset>129540</wp:posOffset>
                 </wp:positionV>
                 <wp:extent cx="373380" cy="236220"/>
-                <wp:effectExtent l="0" t="0" r="26670" b="11430"/>
+                <wp:effectExtent l="0" t="0" r="33020" b="17780"/>
                 <wp:wrapNone/>
                 <wp:docPr id="5" name="Text Box 5"/>
                 <wp:cNvGraphicFramePr/>
@@ -10209,7 +10308,7 @@
                 <v:stroke joinstyle="miter"/>
                 <v:path gradientshapeok="t" o:connecttype="rect"/>
               </v:shapetype>
-              <v:shape id="Text Box 5" o:spid="_x0000_s1026" type="#_x0000_t202" style="position:absolute;margin-left:360.6pt;margin-top:10.2pt;width:29.4pt;height:18.6pt;z-index:251673600;visibility:visible;mso-wrap-style:square;mso-width-percent:0;mso-height-percent:0;mso-wrap-distance-left:9pt;mso-wrap-distance-top:0;mso-wrap-distance-right:9pt;mso-wrap-distance-bottom:0;mso-position-horizontal:absolute;mso-position-horizontal-relative:text;mso-position-vertical:absolute;mso-position-vertical-relative:text;mso-width-percent:0;mso-height-percent:0;mso-width-relative:margin;mso-height-relative:margin;v-text-anchor:top" o:gfxdata="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" fillcolor="white [3201]" strokeweight=".5pt">
+              <v:shape id="Text Box 5" o:spid="_x0000_s1026" type="#_x0000_t202" style="position:absolute;margin-left:415.35pt;margin-top:10.2pt;width:29.4pt;height:18.6pt;z-index:251673600;visibility:visible;mso-wrap-style:square;mso-width-percent:0;mso-height-percent:0;mso-wrap-distance-left:9pt;mso-wrap-distance-top:0;mso-wrap-distance-right:9pt;mso-wrap-distance-bottom:0;mso-position-horizontal:absolute;mso-position-horizontal-relative:text;mso-position-vertical:absolute;mso-position-vertical-relative:text;mso-width-percent:0;mso-height-percent:0;mso-width-relative:margin;mso-height-relative:margin;v-text-anchor:top" o:gfxdata="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" fillcolor="white [3201]" strokeweight=".5pt">
                 <v:textbox>
                   <w:txbxContent>
                     <w:p/>
@@ -10289,6 +10388,8 @@
           <w:lang w:val="en" w:eastAsia="en-GB"/>
         </w:rPr>
       </w:pPr>
+      <w:bookmarkStart w:id="0" w:name="_GoBack"/>
+      <w:bookmarkEnd w:id="0"/>
     </w:p>
     <w:p>
       <w:pPr>
@@ -10328,16 +10429,16 @@
         <mc:AlternateContent>
           <mc:Choice Requires="wps">
             <w:drawing>
-              <wp:anchor distT="0" distB="0" distL="114300" distR="114300" simplePos="0" relativeHeight="251674624" behindDoc="0" locked="0" layoutInCell="1" allowOverlap="1" wp14:anchorId="38645BE3" wp14:editId="7D25DB78">
+              <wp:anchor distT="0" distB="0" distL="114300" distR="114300" simplePos="0" relativeHeight="251674624" behindDoc="0" locked="0" layoutInCell="1" allowOverlap="1" wp14:anchorId="38645BE3" wp14:editId="1D229DEB">
                 <wp:simplePos x="0" y="0"/>
                 <wp:positionH relativeFrom="column">
-                  <wp:posOffset>4579620</wp:posOffset>
+                  <wp:posOffset>5275115</wp:posOffset>
                 </wp:positionH>
                 <wp:positionV relativeFrom="paragraph">
                   <wp:posOffset>58420</wp:posOffset>
                 </wp:positionV>
                 <wp:extent cx="373380" cy="259080"/>
-                <wp:effectExtent l="0" t="0" r="26670" b="26670"/>
+                <wp:effectExtent l="0" t="0" r="33020" b="20320"/>
                 <wp:wrapNone/>
                 <wp:docPr id="16" name="Text Box 16"/>
                 <wp:cNvGraphicFramePr/>
@@ -10402,7 +10503,7 @@
           </mc:Choice>
           <mc:Fallback>
             <w:pict>
-              <v:shape w14:anchorId="38645BE3" id="Text Box 16" o:spid="_x0000_s1027" type="#_x0000_t202" style="position:absolute;left:0;text-align:left;margin-left:360.6pt;margin-top:4.6pt;width:29.4pt;height:20.4pt;z-index:251674624;visibility:visible;mso-wrap-style:square;mso-width-percent:0;mso-height-percent:0;mso-wrap-distance-left:9pt;mso-wrap-distance-top:0;mso-wrap-distance-right:9pt;mso-wrap-distance-bottom:0;mso-position-horizontal:absolute;mso-position-horizontal-relative:text;mso-position-vertical:absolute;mso-position-vertical-relative:text;mso-width-percent:0;mso-height-percent:0;mso-width-relative:margin;mso-height-relative:margin;v-text-anchor:top" o:gfxdata="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" fillcolor="white [3201]" strokeweight=".5pt">
+              <v:shape w14:anchorId="38645BE3" id="Text Box 16" o:spid="_x0000_s1027" type="#_x0000_t202" style="position:absolute;left:0;text-align:left;margin-left:415.35pt;margin-top:4.6pt;width:29.4pt;height:20.4pt;z-index:251674624;visibility:visible;mso-wrap-style:square;mso-width-percent:0;mso-height-percent:0;mso-wrap-distance-left:9pt;mso-wrap-distance-top:0;mso-wrap-distance-right:9pt;mso-wrap-distance-bottom:0;mso-position-horizontal:absolute;mso-position-horizontal-relative:text;mso-position-vertical:absolute;mso-position-vertical-relative:text;mso-width-percent:0;mso-height-percent:0;mso-width-relative:margin;mso-height-relative:margin;v-text-anchor:top" o:gfxdata="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" fillcolor="white [3201]" strokeweight=".5pt">
                 <v:textbox>
                   <w:txbxContent>
                     <w:p/>
@@ -10534,16 +10635,16 @@
         <mc:AlternateContent>
           <mc:Choice Requires="wps">
             <w:drawing>
-              <wp:anchor distT="0" distB="0" distL="114300" distR="114300" simplePos="0" relativeHeight="251675648" behindDoc="0" locked="0" layoutInCell="1" allowOverlap="1" wp14:anchorId="306179CA" wp14:editId="268A0324">
+              <wp:anchor distT="0" distB="0" distL="114300" distR="114300" simplePos="0" relativeHeight="251675648" behindDoc="0" locked="0" layoutInCell="1" allowOverlap="1" wp14:anchorId="306179CA" wp14:editId="3BA9B10E">
                 <wp:simplePos x="0" y="0"/>
                 <wp:positionH relativeFrom="column">
-                  <wp:posOffset>4579620</wp:posOffset>
+                  <wp:posOffset>5275115</wp:posOffset>
                 </wp:positionH>
                 <wp:positionV relativeFrom="paragraph">
                   <wp:posOffset>162560</wp:posOffset>
                 </wp:positionV>
                 <wp:extent cx="373380" cy="236220"/>
-                <wp:effectExtent l="0" t="0" r="26670" b="11430"/>
+                <wp:effectExtent l="0" t="0" r="33020" b="17780"/>
                 <wp:wrapNone/>
                 <wp:docPr id="17" name="Text Box 17"/>
                 <wp:cNvGraphicFramePr/>
@@ -10608,7 +10709,7 @@
           </mc:Choice>
           <mc:Fallback>
             <w:pict>
-              <v:shape w14:anchorId="306179CA" id="Text Box 17" o:spid="_x0000_s1028" type="#_x0000_t202" style="position:absolute;margin-left:360.6pt;margin-top:12.8pt;width:29.4pt;height:18.6pt;z-index:251675648;visibility:visible;mso-wrap-style:square;mso-width-percent:0;mso-height-percent:0;mso-wrap-distance-left:9pt;mso-wrap-distance-top:0;mso-wrap-distance-right:9pt;mso-wrap-distance-bottom:0;mso-position-horizontal:absolute;mso-position-horizontal-relative:text;mso-position-vertical:absolute;mso-position-vertical-relative:text;mso-width-percent:0;mso-height-percent:0;mso-width-relative:margin;mso-height-relative:margin;v-text-anchor:top" o:gfxdata="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" fillcolor="white [3201]" strokeweight=".5pt">
+              <v:shape w14:anchorId="306179CA" id="Text Box 17" o:spid="_x0000_s1028" type="#_x0000_t202" style="position:absolute;margin-left:415.35pt;margin-top:12.8pt;width:29.4pt;height:18.6pt;z-index:251675648;visibility:visible;mso-wrap-style:square;mso-width-percent:0;mso-height-percent:0;mso-wrap-distance-left:9pt;mso-wrap-distance-top:0;mso-wrap-distance-right:9pt;mso-wrap-distance-bottom:0;mso-position-horizontal:absolute;mso-position-horizontal-relative:text;mso-position-vertical:absolute;mso-position-vertical-relative:text;mso-width-percent:0;mso-height-percent:0;mso-width-relative:margin;mso-height-relative:margin;v-text-anchor:top" o:gfxdata="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" fillcolor="white [3201]" strokeweight=".5pt">
                 <v:textbox>
                   <w:txbxContent>
                     <w:p/>
@@ -12349,8 +12450,8 @@
       </w:pPr>
     </w:p>
     <w:sectPr>
-      <w:headerReference w:type="default" r:id="rId9"/>
-      <w:footerReference w:type="default" r:id="rId10"/>
+      <w:headerReference w:type="default" r:id="rId10"/>
+      <w:footerReference w:type="default" r:id="rId11"/>
       <w:pgSz w:w="11906" w:h="16838" w:code="9"/>
       <w:pgMar w:top="1440" w:right="1440" w:bottom="1440" w:left="1440" w:header="720" w:footer="720" w:gutter="0"/>
       <w:cols w:space="708"/>
@@ -12419,7 +12520,7 @@
           <w:rPr>
             <w:noProof/>
           </w:rPr>
-          <w:t>7</w:t>
+          <w:t>2</w:t>
         </w:r>
         <w:r>
           <w:rPr>
@@ -14788,6 +14889,7 @@
   <w:style w:type="character" w:default="1" w:styleId="DefaultParagraphFont">
     <w:name w:val="Default Paragraph Font"/>
     <w:uiPriority w:val="1"/>
+    <w:semiHidden/>
     <w:unhideWhenUsed/>
   </w:style>
   <w:style w:type="table" w:default="1" w:styleId="TableNormal">
@@ -15460,7 +15562,7 @@
 </file>
 
 <file path=customXml/itemProps1.xml><?xml version="1.0" encoding="utf-8"?>
-<ds:datastoreItem xmlns:ds="http://schemas.openxmlformats.org/officeDocument/2006/customXml" ds:itemID="{D4B50A60-CFC0-D443-B790-353A7F022F4E}">
+<ds:datastoreItem xmlns:ds="http://schemas.openxmlformats.org/officeDocument/2006/customXml" ds:itemID="{C1B1D319-D58E-E848-BBEF-8210C5EE3FDA}">
   <ds:schemaRefs>
     <ds:schemaRef ds:uri="http://schemas.openxmlformats.org/officeDocument/2006/bibliography"/>
   </ds:schemaRefs>

</xml_diff>

<commit_message>
MGS-3035 updated rent adjudication template
</commit_message>
<xml_diff>
--- a/housing-service/src/main/resources/templates/rent-adjudication.docx
+++ b/housing-service/src/main/resources/templates/rent-adjudication.docx
@@ -597,6 +597,7 @@
         <w:outlineLvl w:val="3"/>
         <w:rPr>
           <w:rFonts w:cs="Arial"/>
+          <w:b/>
           <w:color w:val="000000"/>
           <w:sz w:val="22"/>
           <w:szCs w:val="22"/>
@@ -606,21 +607,10 @@
     </w:p>
     <w:p>
       <w:pPr>
-        <w:shd w:val="clear" w:color="auto" w:fill="FFFFFF"/>
-        <w:tabs>
-          <w:tab w:val="clear" w:pos="720"/>
-          <w:tab w:val="clear" w:pos="1440"/>
-          <w:tab w:val="clear" w:pos="2160"/>
-          <w:tab w:val="clear" w:pos="2880"/>
-          <w:tab w:val="clear" w:pos="4680"/>
-          <w:tab w:val="clear" w:pos="5400"/>
-          <w:tab w:val="clear" w:pos="9000"/>
-        </w:tabs>
-        <w:spacing w:line="240" w:lineRule="auto"/>
         <w:jc w:val="left"/>
-        <w:outlineLvl w:val="3"/>
-        <w:rPr>
-          <w:rFonts w:cs="Arial"/>
+        <w:rPr>
+          <w:rFonts w:cs="Arial"/>
+          <w:b/>
           <w:color w:val="000000"/>
           <w:sz w:val="22"/>
           <w:szCs w:val="22"/>
@@ -630,349 +620,13 @@
       <w:r>
         <w:rPr>
           <w:rFonts w:cs="Arial"/>
+          <w:b/>
           <w:color w:val="000000"/>
           <w:sz w:val="22"/>
           <w:szCs w:val="22"/>
           <w:lang w:val="en" w:eastAsia="en-GB"/>
         </w:rPr>
-        <w:t>R</w:t>
-      </w:r>
-      <w:r>
-        <w:rPr>
-          <w:rFonts w:cs="Arial"/>
-          <w:color w:val="000000"/>
-          <w:sz w:val="22"/>
-          <w:szCs w:val="22"/>
-          <w:lang w:val="en" w:eastAsia="en-GB"/>
-        </w:rPr>
-        <w:t xml:space="preserve">ead this notification </w:t>
-      </w:r>
-      <w:r>
-        <w:rPr>
-          <w:rFonts w:cs="Arial"/>
-          <w:color w:val="000000"/>
-          <w:sz w:val="22"/>
-          <w:szCs w:val="22"/>
-          <w:lang w:val="en" w:eastAsia="en-GB"/>
-        </w:rPr>
-        <w:t xml:space="preserve">and the accompanying notes </w:t>
-      </w:r>
-      <w:r>
-        <w:rPr>
-          <w:rFonts w:cs="Arial"/>
-          <w:color w:val="000000"/>
-          <w:sz w:val="22"/>
-          <w:szCs w:val="22"/>
-          <w:lang w:val="en" w:eastAsia="en-GB"/>
-        </w:rPr>
-        <w:t>carefully</w:t>
-      </w:r>
-      <w:r>
-        <w:rPr>
-          <w:rFonts w:cs="Arial"/>
-          <w:color w:val="000000"/>
-          <w:sz w:val="22"/>
-          <w:szCs w:val="22"/>
-          <w:lang w:val="en" w:eastAsia="en-GB"/>
-        </w:rPr>
-        <w:t xml:space="preserve">.  </w:t>
-      </w:r>
-      <w:r>
-        <w:rPr>
-          <w:rFonts w:cs="Arial"/>
-          <w:color w:val="000000"/>
-          <w:sz w:val="22"/>
-          <w:szCs w:val="22"/>
-          <w:lang w:val="en" w:eastAsia="en-GB"/>
-        </w:rPr>
-        <w:t xml:space="preserve">Fill in the </w:t>
-      </w:r>
-      <w:r>
-        <w:rPr>
-          <w:rFonts w:cs="Arial"/>
-          <w:color w:val="000000"/>
-          <w:sz w:val="22"/>
-          <w:szCs w:val="22"/>
-          <w:lang w:val="en" w:eastAsia="en-GB"/>
-        </w:rPr>
-        <w:t>form as fully as you can</w:t>
-      </w:r>
-      <w:r>
-        <w:rPr>
-          <w:rFonts w:cs="Arial"/>
-          <w:color w:val="000000"/>
-          <w:sz w:val="22"/>
-          <w:szCs w:val="22"/>
-          <w:lang w:val="en" w:eastAsia="en-GB"/>
-        </w:rPr>
-        <w:t xml:space="preserve"> (</w:t>
-      </w:r>
-      <w:r>
-        <w:rPr>
-          <w:rFonts w:cs="Arial"/>
-          <w:color w:val="000000"/>
-          <w:sz w:val="22"/>
-          <w:szCs w:val="22"/>
-          <w:lang w:val="en" w:eastAsia="en-GB"/>
-        </w:rPr>
-        <w:t xml:space="preserve">there are </w:t>
-      </w:r>
-      <w:r>
-        <w:rPr>
-          <w:rFonts w:cs="Arial"/>
-          <w:color w:val="000000"/>
-          <w:sz w:val="22"/>
-          <w:szCs w:val="22"/>
-          <w:lang w:val="en" w:eastAsia="en-GB"/>
-        </w:rPr>
-        <w:t xml:space="preserve">notes to </w:t>
-      </w:r>
-      <w:r>
-        <w:rPr>
-          <w:rFonts w:cs="Arial"/>
-          <w:color w:val="000000"/>
-          <w:sz w:val="22"/>
-          <w:szCs w:val="22"/>
-          <w:lang w:val="en" w:eastAsia="en-GB"/>
-        </w:rPr>
-        <w:t xml:space="preserve">help </w:t>
-      </w:r>
-      <w:r>
-        <w:rPr>
-          <w:rFonts w:cs="Arial"/>
-          <w:color w:val="000000"/>
-          <w:sz w:val="22"/>
-          <w:szCs w:val="22"/>
-          <w:lang w:val="en" w:eastAsia="en-GB"/>
-        </w:rPr>
-        <w:t>you).</w:t>
-      </w:r>
-      <w:r>
-        <w:rPr>
-          <w:rFonts w:cs="Arial"/>
-          <w:color w:val="000000"/>
-          <w:sz w:val="22"/>
-          <w:szCs w:val="22"/>
-          <w:lang w:val="en" w:eastAsia="en-GB"/>
-        </w:rPr>
-        <w:t xml:space="preserve">  </w:t>
-      </w:r>
-    </w:p>
-    <w:p>
-      <w:pPr>
-        <w:shd w:val="clear" w:color="auto" w:fill="FFFFFF"/>
-        <w:tabs>
-          <w:tab w:val="clear" w:pos="720"/>
-          <w:tab w:val="clear" w:pos="1440"/>
-          <w:tab w:val="clear" w:pos="2160"/>
-          <w:tab w:val="clear" w:pos="2880"/>
-          <w:tab w:val="clear" w:pos="4680"/>
-          <w:tab w:val="clear" w:pos="5400"/>
-          <w:tab w:val="clear" w:pos="9000"/>
-        </w:tabs>
-        <w:spacing w:line="240" w:lineRule="auto"/>
-        <w:jc w:val="left"/>
-        <w:outlineLvl w:val="3"/>
-        <w:rPr>
-          <w:rFonts w:cs="Arial"/>
-          <w:b/>
-          <w:color w:val="000000"/>
-          <w:sz w:val="22"/>
-          <w:szCs w:val="22"/>
-          <w:lang w:val="en" w:eastAsia="en-GB"/>
-        </w:rPr>
-      </w:pPr>
-    </w:p>
-    <w:p>
-      <w:pPr>
-        <w:jc w:val="left"/>
-        <w:rPr>
-          <w:rFonts w:cs="Arial"/>
-          <w:b/>
-          <w:color w:val="000000"/>
-          <w:sz w:val="22"/>
-          <w:szCs w:val="22"/>
-          <w:lang w:val="en" w:eastAsia="en-GB"/>
-        </w:rPr>
-      </w:pPr>
-      <w:r>
-        <w:rPr>
-          <w:rFonts w:cs="Arial"/>
-          <w:b/>
-          <w:color w:val="000000"/>
-          <w:sz w:val="22"/>
-          <w:szCs w:val="22"/>
-          <w:lang w:val="en" w:eastAsia="en-GB"/>
-        </w:rPr>
         <w:t>YOU MUST SUBMIT THIS FORM TO THE RENT OFFICER WITHIN 21 DAYS OF RECEIVING THE RENT INCREASE NOTICE FROM YOUR LANDLORD.</w:t>
-      </w:r>
-    </w:p>
-    <w:p>
-      <w:pPr>
-        <w:shd w:val="clear" w:color="auto" w:fill="FFFFFF"/>
-        <w:tabs>
-          <w:tab w:val="clear" w:pos="720"/>
-          <w:tab w:val="clear" w:pos="1440"/>
-          <w:tab w:val="clear" w:pos="2160"/>
-          <w:tab w:val="clear" w:pos="2880"/>
-          <w:tab w:val="clear" w:pos="4680"/>
-          <w:tab w:val="clear" w:pos="5400"/>
-          <w:tab w:val="clear" w:pos="9000"/>
-        </w:tabs>
-        <w:spacing w:line="240" w:lineRule="auto"/>
-        <w:outlineLvl w:val="3"/>
-        <w:rPr>
-          <w:rFonts w:cs="Arial"/>
-          <w:b/>
-          <w:color w:val="000000"/>
-          <w:sz w:val="22"/>
-          <w:szCs w:val="22"/>
-          <w:lang w:val="en" w:eastAsia="en-GB"/>
-        </w:rPr>
-      </w:pPr>
-    </w:p>
-    <w:p>
-      <w:pPr>
-        <w:shd w:val="clear" w:color="auto" w:fill="FFFFFF"/>
-        <w:tabs>
-          <w:tab w:val="clear" w:pos="720"/>
-          <w:tab w:val="clear" w:pos="1440"/>
-          <w:tab w:val="clear" w:pos="2160"/>
-          <w:tab w:val="clear" w:pos="2880"/>
-          <w:tab w:val="clear" w:pos="4680"/>
-          <w:tab w:val="clear" w:pos="5400"/>
-          <w:tab w:val="clear" w:pos="9000"/>
-        </w:tabs>
-        <w:spacing w:line="240" w:lineRule="auto"/>
-        <w:jc w:val="left"/>
-        <w:outlineLvl w:val="3"/>
-        <w:rPr>
-          <w:rFonts w:cs="Arial"/>
-          <w:color w:val="000000"/>
-          <w:sz w:val="22"/>
-          <w:szCs w:val="22"/>
-          <w:lang w:val="en" w:eastAsia="en-GB"/>
-        </w:rPr>
-      </w:pPr>
-      <w:r>
-        <w:rPr>
-          <w:rFonts w:cs="Arial"/>
-          <w:color w:val="000000"/>
-          <w:sz w:val="22"/>
-          <w:szCs w:val="22"/>
-          <w:lang w:val="en" w:eastAsia="en-GB"/>
-        </w:rPr>
-        <w:t xml:space="preserve">You </w:t>
-      </w:r>
-      <w:r>
-        <w:rPr>
-          <w:rFonts w:cs="Arial"/>
-          <w:color w:val="000000"/>
-          <w:sz w:val="22"/>
-          <w:szCs w:val="22"/>
-          <w:lang w:val="en" w:eastAsia="en-GB"/>
-        </w:rPr>
-        <w:t xml:space="preserve">can </w:t>
-      </w:r>
-      <w:r>
-        <w:rPr>
-          <w:rFonts w:cs="Arial"/>
-          <w:color w:val="000000"/>
-          <w:sz w:val="22"/>
-          <w:szCs w:val="22"/>
-          <w:lang w:val="en" w:eastAsia="en-GB"/>
-        </w:rPr>
-        <w:t xml:space="preserve">fill in </w:t>
-      </w:r>
-      <w:r>
-        <w:rPr>
-          <w:rFonts w:cs="Arial"/>
-          <w:color w:val="000000"/>
-          <w:sz w:val="22"/>
-          <w:szCs w:val="22"/>
-          <w:lang w:val="en" w:eastAsia="en-GB"/>
-        </w:rPr>
-        <w:t xml:space="preserve">this form online.  If </w:t>
-      </w:r>
-      <w:r>
-        <w:rPr>
-          <w:rFonts w:cs="Arial"/>
-          <w:color w:val="000000"/>
-          <w:sz w:val="22"/>
-          <w:szCs w:val="22"/>
-          <w:lang w:val="en" w:eastAsia="en-GB"/>
-        </w:rPr>
-        <w:t>you are filling in your form by hand</w:t>
-      </w:r>
-      <w:r>
-        <w:rPr>
-          <w:rFonts w:cs="Arial"/>
-          <w:color w:val="000000"/>
-          <w:sz w:val="22"/>
-          <w:szCs w:val="22"/>
-          <w:lang w:val="en" w:eastAsia="en-GB"/>
-        </w:rPr>
-        <w:t>,</w:t>
-      </w:r>
-      <w:r>
-        <w:rPr>
-          <w:rFonts w:cs="Arial"/>
-          <w:color w:val="000000"/>
-          <w:sz w:val="22"/>
-          <w:szCs w:val="22"/>
-          <w:lang w:val="en" w:eastAsia="en-GB"/>
-        </w:rPr>
-        <w:t xml:space="preserve"> please </w:t>
-      </w:r>
-      <w:r>
-        <w:rPr>
-          <w:rFonts w:cs="Arial"/>
-          <w:color w:val="000000"/>
-          <w:sz w:val="22"/>
-          <w:szCs w:val="22"/>
-          <w:lang w:val="en" w:eastAsia="en-GB"/>
-        </w:rPr>
-        <w:t xml:space="preserve">use BLOCK CAPITALS.  </w:t>
-      </w:r>
-      <w:r>
-        <w:rPr>
-          <w:rFonts w:cs="Arial"/>
-          <w:color w:val="000000"/>
-          <w:sz w:val="22"/>
-          <w:szCs w:val="22"/>
-          <w:lang w:val="en" w:eastAsia="en-GB"/>
-        </w:rPr>
-        <w:t xml:space="preserve">If there are </w:t>
-      </w:r>
-      <w:r>
-        <w:rPr>
-          <w:rFonts w:cs="Arial"/>
-          <w:color w:val="000000"/>
-          <w:sz w:val="22"/>
-          <w:szCs w:val="22"/>
-          <w:lang w:val="en" w:eastAsia="en-GB"/>
-        </w:rPr>
-        <w:t xml:space="preserve">boxes </w:t>
-      </w:r>
-      <w:r>
-        <w:rPr>
-          <w:rFonts w:cs="Arial"/>
-          <w:color w:val="000000"/>
-          <w:sz w:val="22"/>
-          <w:szCs w:val="22"/>
-          <w:lang w:val="en" w:eastAsia="en-GB"/>
-        </w:rPr>
-        <w:t xml:space="preserve">to tick, </w:t>
-      </w:r>
-      <w:r>
-        <w:rPr>
-          <w:rFonts w:cs="Arial"/>
-          <w:color w:val="000000"/>
-          <w:sz w:val="22"/>
-          <w:szCs w:val="22"/>
-          <w:lang w:val="en" w:eastAsia="en-GB"/>
-        </w:rPr>
-        <w:t xml:space="preserve">tick only one.  </w:t>
       </w:r>
     </w:p>
     <w:p>
@@ -1021,7 +675,7 @@
           <w:szCs w:val="22"/>
           <w:u w:val="single"/>
         </w:rPr>
-        <w:t>Important Information before completing the application form</w:t>
+        <w:t>Important Information</w:t>
       </w:r>
     </w:p>
     <w:p>
@@ -1149,539 +803,17 @@
       <w:pPr>
         <w:pStyle w:val="NoSpacing"/>
         <w:rPr>
+          <w:rStyle w:val="Hyperlink"/>
           <w:rFonts w:ascii="Arial" w:hAnsi="Arial" w:cs="Arial"/>
+          <w:color w:val="auto"/>
+          <w:u w:val="none"/>
         </w:rPr>
       </w:pPr>
       <w:r>
         <w:rPr>
           <w:rFonts w:ascii="Arial" w:hAnsi="Arial" w:cs="Arial"/>
         </w:rPr>
-        <w:t>Once</w:t>
-      </w:r>
-      <w:r>
-        <w:rPr>
-          <w:rFonts w:ascii="Arial" w:hAnsi="Arial" w:cs="Arial"/>
-        </w:rPr>
-        <w:t xml:space="preserve"> your application form </w:t>
-      </w:r>
-      <w:r>
-        <w:rPr>
-          <w:rFonts w:ascii="Arial" w:hAnsi="Arial" w:cs="Arial"/>
-        </w:rPr>
-        <w:t xml:space="preserve">is received </w:t>
-      </w:r>
-      <w:r>
-        <w:rPr>
-          <w:rFonts w:ascii="Arial" w:hAnsi="Arial" w:cs="Arial"/>
-        </w:rPr>
-        <w:t>the Rent Officer may decide to inspect your property</w:t>
-      </w:r>
-      <w:r>
-        <w:rPr>
-          <w:rFonts w:ascii="Arial" w:hAnsi="Arial" w:cs="Arial"/>
-        </w:rPr>
-        <w:t>,</w:t>
-      </w:r>
-      <w:r>
-        <w:rPr>
-          <w:rFonts w:ascii="Arial" w:hAnsi="Arial" w:cs="Arial"/>
-        </w:rPr>
-        <w:t xml:space="preserve"> </w:t>
-      </w:r>
-      <w:r>
-        <w:rPr>
-          <w:rFonts w:ascii="Arial" w:hAnsi="Arial" w:cs="Arial"/>
-        </w:rPr>
-        <w:t>s</w:t>
-      </w:r>
-      <w:r>
-        <w:rPr>
-          <w:rFonts w:ascii="Arial" w:hAnsi="Arial" w:cs="Arial"/>
-        </w:rPr>
-        <w:t xml:space="preserve">o </w:t>
-      </w:r>
-      <w:r>
-        <w:rPr>
-          <w:rFonts w:ascii="Arial" w:hAnsi="Arial" w:cs="Arial"/>
-        </w:rPr>
-        <w:t xml:space="preserve">it is important that you tell us when you will </w:t>
-      </w:r>
-      <w:r>
-        <w:rPr>
-          <w:rFonts w:ascii="Arial" w:hAnsi="Arial" w:cs="Arial"/>
-          <w:b/>
-        </w:rPr>
-        <w:t>NOT</w:t>
-      </w:r>
-      <w:r>
-        <w:rPr>
-          <w:rFonts w:ascii="Arial" w:hAnsi="Arial" w:cs="Arial"/>
-          <w:b/>
-        </w:rPr>
-        <w:t xml:space="preserve"> </w:t>
-      </w:r>
-      <w:r>
-        <w:rPr>
-          <w:rFonts w:ascii="Arial" w:hAnsi="Arial" w:cs="Arial"/>
-        </w:rPr>
-        <w:t xml:space="preserve">be available for an inspection. </w:t>
-      </w:r>
-      <w:r>
-        <w:rPr>
-          <w:rFonts w:ascii="Arial" w:hAnsi="Arial" w:cs="Arial"/>
-        </w:rPr>
-        <w:t xml:space="preserve"> </w:t>
-      </w:r>
-    </w:p>
-    <w:p>
-      <w:pPr>
-        <w:shd w:val="clear" w:color="auto" w:fill="FFFFFF"/>
-        <w:tabs>
-          <w:tab w:val="clear" w:pos="720"/>
-          <w:tab w:val="clear" w:pos="1440"/>
-          <w:tab w:val="clear" w:pos="2160"/>
-          <w:tab w:val="clear" w:pos="2880"/>
-          <w:tab w:val="clear" w:pos="4680"/>
-          <w:tab w:val="clear" w:pos="5400"/>
-          <w:tab w:val="clear" w:pos="9000"/>
-        </w:tabs>
-        <w:spacing w:line="240" w:lineRule="auto"/>
-        <w:outlineLvl w:val="3"/>
-        <w:rPr>
-          <w:rFonts w:cs="Arial"/>
-          <w:b/>
-          <w:color w:val="000000"/>
-          <w:sz w:val="22"/>
-          <w:szCs w:val="22"/>
-          <w:lang w:val="en" w:eastAsia="en-GB"/>
-        </w:rPr>
-      </w:pPr>
-    </w:p>
-    <w:p>
-      <w:pPr>
-        <w:pStyle w:val="NoSpacing"/>
-        <w:rPr>
-          <w:rFonts w:ascii="Arial" w:hAnsi="Arial" w:cs="Arial"/>
-        </w:rPr>
-      </w:pPr>
-      <w:r>
-        <w:rPr>
-          <w:rFonts w:ascii="Arial" w:hAnsi="Arial" w:cs="Arial"/>
-        </w:rPr>
-        <w:t xml:space="preserve">You should read this application </w:t>
-      </w:r>
-      <w:r>
-        <w:rPr>
-          <w:rFonts w:ascii="Arial" w:hAnsi="Arial" w:cs="Arial"/>
-        </w:rPr>
-        <w:t xml:space="preserve">form </w:t>
-      </w:r>
-      <w:r>
-        <w:rPr>
-          <w:rFonts w:ascii="Arial" w:hAnsi="Arial" w:cs="Arial"/>
-        </w:rPr>
-        <w:t xml:space="preserve">carefully and aim to complete </w:t>
-      </w:r>
-      <w:r>
-        <w:rPr>
-          <w:rFonts w:ascii="Arial" w:hAnsi="Arial" w:cs="Arial"/>
-        </w:rPr>
-        <w:t>it</w:t>
-      </w:r>
-      <w:r>
-        <w:rPr>
-          <w:rFonts w:ascii="Arial" w:hAnsi="Arial" w:cs="Arial"/>
-        </w:rPr>
-        <w:t xml:space="preserve"> </w:t>
-      </w:r>
-      <w:r>
-        <w:rPr>
-          <w:rFonts w:ascii="Arial" w:hAnsi="Arial" w:cs="Arial"/>
-        </w:rPr>
-        <w:t xml:space="preserve">fully. </w:t>
-      </w:r>
-      <w:r>
-        <w:rPr>
-          <w:rFonts w:ascii="Arial" w:hAnsi="Arial" w:cs="Arial"/>
-        </w:rPr>
-        <w:t xml:space="preserve"> </w:t>
-      </w:r>
-      <w:r>
-        <w:rPr>
-          <w:rFonts w:ascii="Arial" w:hAnsi="Arial" w:cs="Arial"/>
-        </w:rPr>
-        <w:t>If there</w:t>
-      </w:r>
-    </w:p>
-    <w:p>
-      <w:pPr>
-        <w:pStyle w:val="NoSpacing"/>
-        <w:rPr>
-          <w:rFonts w:ascii="Arial" w:hAnsi="Arial" w:cs="Arial"/>
-        </w:rPr>
-      </w:pPr>
-      <w:r>
-        <w:rPr>
-          <w:rFonts w:ascii="Arial" w:hAnsi="Arial" w:cs="Arial"/>
-        </w:rPr>
-        <w:t xml:space="preserve">are </w:t>
-      </w:r>
-      <w:r>
-        <w:rPr>
-          <w:rFonts w:ascii="Arial" w:hAnsi="Arial" w:cs="Arial"/>
-        </w:rPr>
-        <w:t xml:space="preserve">any </w:t>
-      </w:r>
-      <w:r>
-        <w:rPr>
-          <w:rFonts w:ascii="Arial" w:hAnsi="Arial" w:cs="Arial"/>
-        </w:rPr>
-        <w:t>questions that are not relevant to your circumstances, please mark th</w:t>
-      </w:r>
-      <w:r>
-        <w:rPr>
-          <w:rFonts w:ascii="Arial" w:hAnsi="Arial" w:cs="Arial"/>
-        </w:rPr>
-        <w:t>em</w:t>
-      </w:r>
-      <w:r>
-        <w:rPr>
-          <w:rFonts w:ascii="Arial" w:hAnsi="Arial" w:cs="Arial"/>
-        </w:rPr>
-        <w:t xml:space="preserve"> as</w:t>
-      </w:r>
-    </w:p>
-    <w:p>
-      <w:pPr>
-        <w:pStyle w:val="NoSpacing"/>
-        <w:rPr>
-          <w:rFonts w:ascii="Arial" w:hAnsi="Arial" w:cs="Arial"/>
-        </w:rPr>
-      </w:pPr>
-      <w:r>
-        <w:rPr>
-          <w:rFonts w:ascii="Arial" w:hAnsi="Arial" w:cs="Arial"/>
-        </w:rPr>
-        <w:t>‘not applicable’ or ‘N/A’.</w:t>
-      </w:r>
-      <w:r>
-        <w:rPr>
-          <w:rFonts w:ascii="Arial" w:hAnsi="Arial" w:cs="Arial"/>
-        </w:rPr>
-        <w:t xml:space="preserve"> </w:t>
-      </w:r>
-    </w:p>
-    <w:p>
-      <w:pPr>
-        <w:pStyle w:val="NoSpacing"/>
-        <w:rPr>
-          <w:rFonts w:ascii="Arial" w:hAnsi="Arial" w:cs="Arial"/>
-        </w:rPr>
-      </w:pPr>
-    </w:p>
-    <w:p>
-      <w:pPr>
-        <w:pStyle w:val="NoSpacing"/>
-        <w:rPr>
-          <w:rFonts w:ascii="Arial" w:hAnsi="Arial" w:cs="Arial"/>
-        </w:rPr>
-      </w:pPr>
-      <w:r>
-        <w:rPr>
-          <w:rFonts w:ascii="Arial" w:hAnsi="Arial" w:cs="Arial"/>
-        </w:rPr>
-        <w:t xml:space="preserve">Once </w:t>
-      </w:r>
-      <w:r>
-        <w:rPr>
-          <w:rFonts w:ascii="Arial" w:hAnsi="Arial" w:cs="Arial"/>
-        </w:rPr>
-        <w:t xml:space="preserve">you have filled </w:t>
-      </w:r>
-      <w:r>
-        <w:rPr>
-          <w:rFonts w:ascii="Arial" w:hAnsi="Arial" w:cs="Arial"/>
-        </w:rPr>
-        <w:t>in</w:t>
-      </w:r>
-      <w:r>
-        <w:rPr>
-          <w:rFonts w:ascii="Arial" w:hAnsi="Arial" w:cs="Arial"/>
-        </w:rPr>
-        <w:t xml:space="preserve"> </w:t>
-      </w:r>
-      <w:r>
-        <w:rPr>
-          <w:rFonts w:ascii="Arial" w:hAnsi="Arial" w:cs="Arial"/>
-        </w:rPr>
-        <w:t xml:space="preserve">your application </w:t>
-      </w:r>
-      <w:r>
-        <w:rPr>
-          <w:rFonts w:ascii="Arial" w:hAnsi="Arial" w:cs="Arial"/>
-        </w:rPr>
-        <w:t>please send it to</w:t>
-      </w:r>
-      <w:r>
-        <w:rPr>
-          <w:rFonts w:ascii="Arial" w:hAnsi="Arial" w:cs="Arial"/>
-        </w:rPr>
-        <w:t>:</w:t>
-      </w:r>
-    </w:p>
-    <w:p>
-      <w:pPr>
-        <w:pStyle w:val="NoSpacing"/>
-        <w:rPr>
-          <w:rFonts w:ascii="Arial" w:hAnsi="Arial" w:cs="Arial"/>
-        </w:rPr>
-      </w:pPr>
-    </w:p>
-    <w:p>
-      <w:pPr>
-        <w:pStyle w:val="NoSpacing"/>
-        <w:rPr>
-          <w:rFonts w:ascii="Arial" w:hAnsi="Arial" w:cs="Arial"/>
-        </w:rPr>
-      </w:pPr>
-      <w:r>
-        <w:rPr>
-          <w:rFonts w:ascii="Arial" w:hAnsi="Arial" w:cs="Arial"/>
-        </w:rPr>
-        <w:t>Rent Service Scotland</w:t>
-      </w:r>
-    </w:p>
-    <w:p>
-      <w:pPr>
-        <w:pStyle w:val="NoSpacing"/>
-        <w:rPr>
-          <w:rFonts w:ascii="Arial" w:hAnsi="Arial" w:cs="Arial"/>
-        </w:rPr>
-      </w:pPr>
-      <w:r>
-        <w:rPr>
-          <w:rFonts w:ascii="Arial" w:hAnsi="Arial" w:cs="Arial"/>
-        </w:rPr>
-        <w:t>2</w:t>
-      </w:r>
-      <w:r>
-        <w:rPr>
-          <w:rFonts w:ascii="Arial" w:hAnsi="Arial" w:cs="Arial"/>
-          <w:vertAlign w:val="superscript"/>
-        </w:rPr>
-        <w:t>nd</w:t>
-      </w:r>
-      <w:r>
-        <w:rPr>
-          <w:rFonts w:ascii="Arial" w:hAnsi="Arial" w:cs="Arial"/>
-        </w:rPr>
-        <w:t xml:space="preserve"> Floor</w:t>
-      </w:r>
-    </w:p>
-    <w:p>
-      <w:pPr>
-        <w:pStyle w:val="NoSpacing"/>
-        <w:rPr>
-          <w:rFonts w:ascii="Arial" w:hAnsi="Arial" w:cs="Arial"/>
-        </w:rPr>
-      </w:pPr>
-      <w:r>
-        <w:rPr>
-          <w:rFonts w:ascii="Arial" w:hAnsi="Arial" w:cs="Arial"/>
-        </w:rPr>
-        <w:t>Endeavour House</w:t>
-      </w:r>
-    </w:p>
-    <w:p>
-      <w:pPr>
-        <w:pStyle w:val="NoSpacing"/>
-        <w:rPr>
-          <w:rFonts w:ascii="Arial" w:hAnsi="Arial" w:cs="Arial"/>
-        </w:rPr>
-      </w:pPr>
-      <w:r>
-        <w:rPr>
-          <w:rFonts w:ascii="Arial" w:hAnsi="Arial" w:cs="Arial"/>
-        </w:rPr>
-        <w:t>1 Greenmarket</w:t>
-      </w:r>
-    </w:p>
-    <w:p>
-      <w:pPr>
-        <w:pStyle w:val="NoSpacing"/>
-        <w:rPr>
-          <w:rFonts w:ascii="Arial" w:hAnsi="Arial" w:cs="Arial"/>
-        </w:rPr>
-      </w:pPr>
-      <w:r>
-        <w:rPr>
-          <w:rFonts w:ascii="Arial" w:hAnsi="Arial" w:cs="Arial"/>
-        </w:rPr>
-        <w:t>Dundee</w:t>
-      </w:r>
-    </w:p>
-    <w:p>
-      <w:pPr>
-        <w:pStyle w:val="NoSpacing"/>
-        <w:rPr>
-          <w:rFonts w:ascii="Arial" w:hAnsi="Arial" w:cs="Arial"/>
-        </w:rPr>
-      </w:pPr>
-      <w:r>
-        <w:rPr>
-          <w:rFonts w:ascii="Arial" w:hAnsi="Arial" w:cs="Arial"/>
-        </w:rPr>
-        <w:t>DD1 4QB</w:t>
-      </w:r>
-    </w:p>
-    <w:p>
-      <w:pPr>
-        <w:pStyle w:val="NoSpacing"/>
-        <w:rPr>
-          <w:rFonts w:ascii="Arial" w:hAnsi="Arial" w:cs="Arial"/>
-          <w:bCs/>
-        </w:rPr>
-      </w:pPr>
-    </w:p>
-    <w:p>
-      <w:pPr>
-        <w:pStyle w:val="NoSpacing"/>
-        <w:rPr>
-          <w:rFonts w:ascii="Arial" w:hAnsi="Arial" w:cs="Arial"/>
-          <w:bCs/>
-        </w:rPr>
-      </w:pPr>
-      <w:r>
-        <w:rPr>
-          <w:rFonts w:ascii="Arial" w:hAnsi="Arial" w:cs="Arial"/>
-          <w:bCs/>
-        </w:rPr>
-        <w:t>Once</w:t>
-      </w:r>
-      <w:r>
-        <w:rPr>
-          <w:rFonts w:ascii="Arial" w:hAnsi="Arial" w:cs="Arial"/>
-          <w:bCs/>
-        </w:rPr>
-        <w:t xml:space="preserve"> you have sent </w:t>
-      </w:r>
-      <w:r>
-        <w:rPr>
-          <w:rFonts w:ascii="Arial" w:hAnsi="Arial" w:cs="Arial"/>
-          <w:bCs/>
-        </w:rPr>
-        <w:t>the application form you</w:t>
-      </w:r>
-      <w:r>
-        <w:rPr>
-          <w:rFonts w:ascii="Arial" w:hAnsi="Arial" w:cs="Arial"/>
-          <w:bCs/>
-          <w:i/>
-        </w:rPr>
-        <w:t xml:space="preserve"> </w:t>
-      </w:r>
-      <w:r>
-        <w:rPr>
-          <w:rFonts w:ascii="Arial" w:hAnsi="Arial" w:cs="Arial"/>
-          <w:bCs/>
-        </w:rPr>
-        <w:t>must inform Rent Service Scotland immediately</w:t>
-      </w:r>
-      <w:r>
-        <w:rPr>
-          <w:rFonts w:ascii="Arial" w:hAnsi="Arial" w:cs="Arial"/>
-          <w:bCs/>
-        </w:rPr>
-        <w:t xml:space="preserve"> if </w:t>
-      </w:r>
-      <w:r>
-        <w:rPr>
-          <w:rFonts w:ascii="Arial" w:hAnsi="Arial" w:cs="Arial"/>
-          <w:bCs/>
-        </w:rPr>
-        <w:t>any of the information you have provided changes</w:t>
-      </w:r>
-      <w:r>
-        <w:rPr>
-          <w:rFonts w:ascii="Arial" w:hAnsi="Arial" w:cs="Arial"/>
-          <w:bCs/>
-        </w:rPr>
-        <w:t>.</w:t>
-      </w:r>
-    </w:p>
-    <w:p>
-      <w:pPr>
-        <w:pStyle w:val="NoSpacing"/>
-        <w:rPr>
-          <w:rFonts w:ascii="Arial" w:hAnsi="Arial" w:cs="Arial"/>
-          <w:bCs/>
-        </w:rPr>
-      </w:pPr>
-    </w:p>
-    <w:p>
-      <w:pPr>
-        <w:pStyle w:val="NoSpacing"/>
-        <w:rPr>
-          <w:rFonts w:ascii="Arial" w:hAnsi="Arial" w:cs="Arial"/>
-          <w:bCs/>
-        </w:rPr>
-      </w:pPr>
-      <w:r>
-        <w:rPr>
-          <w:rFonts w:ascii="Arial" w:hAnsi="Arial" w:cs="Arial"/>
-          <w:bCs/>
-        </w:rPr>
-        <w:lastRenderedPageBreak/>
-        <w:t xml:space="preserve">If you </w:t>
-      </w:r>
-      <w:r>
-        <w:rPr>
-          <w:rFonts w:ascii="Arial" w:hAnsi="Arial" w:cs="Arial"/>
-          <w:bCs/>
-        </w:rPr>
-        <w:t xml:space="preserve">would like more information about this process </w:t>
-      </w:r>
-      <w:r>
-        <w:rPr>
-          <w:rFonts w:ascii="Arial" w:hAnsi="Arial" w:cs="Arial"/>
-          <w:bCs/>
-        </w:rPr>
-        <w:t>or any help completin</w:t>
-      </w:r>
-      <w:r>
-        <w:rPr>
-          <w:rFonts w:ascii="Arial" w:hAnsi="Arial" w:cs="Arial"/>
-          <w:bCs/>
-        </w:rPr>
-        <w:t>g</w:t>
-      </w:r>
-      <w:r>
-        <w:rPr>
-          <w:rFonts w:ascii="Arial" w:hAnsi="Arial" w:cs="Arial"/>
-          <w:bCs/>
-        </w:rPr>
-        <w:t xml:space="preserve"> this form </w:t>
-      </w:r>
-      <w:r>
-        <w:rPr>
-          <w:rFonts w:ascii="Arial" w:hAnsi="Arial" w:cs="Arial"/>
-          <w:bCs/>
-        </w:rPr>
-        <w:t xml:space="preserve">please </w:t>
-      </w:r>
-      <w:r>
-        <w:rPr>
-          <w:rFonts w:ascii="Arial" w:hAnsi="Arial" w:cs="Arial"/>
-          <w:bCs/>
-        </w:rPr>
-        <w:t>phone</w:t>
-      </w:r>
-      <w:r>
-        <w:rPr>
-          <w:rFonts w:ascii="Arial" w:hAnsi="Arial" w:cs="Arial"/>
-          <w:bCs/>
-        </w:rPr>
-        <w:t xml:space="preserve"> 0300 244 7000 or email us on </w:t>
+        <w:t xml:space="preserve">Please send your completed application to: </w:t>
       </w:r>
       <w:hyperlink r:id="rId9" w:history="1">
         <w:proofErr w:type="spellStart"/>
@@ -1695,6 +827,296 @@
         </w:r>
         <w:proofErr w:type="spellEnd"/>
       </w:hyperlink>
+    </w:p>
+    <w:p>
+      <w:pPr>
+        <w:pStyle w:val="NoSpacing"/>
+        <w:rPr>
+          <w:rStyle w:val="Hyperlink"/>
+          <w:rFonts w:ascii="Arial" w:hAnsi="Arial" w:cs="Arial"/>
+          <w:bCs/>
+        </w:rPr>
+      </w:pPr>
+    </w:p>
+    <w:p>
+      <w:pPr>
+        <w:pStyle w:val="NoSpacing"/>
+        <w:rPr>
+          <w:rFonts w:ascii="Arial" w:hAnsi="Arial" w:cs="Arial"/>
+        </w:rPr>
+      </w:pPr>
+      <w:r>
+        <w:rPr>
+          <w:rFonts w:ascii="Arial" w:hAnsi="Arial" w:cs="Arial"/>
+        </w:rPr>
+        <w:t>You can also post your form to:</w:t>
+      </w:r>
+    </w:p>
+    <w:p>
+      <w:pPr>
+        <w:pStyle w:val="NoSpacing"/>
+        <w:rPr>
+          <w:rFonts w:ascii="Arial" w:hAnsi="Arial" w:cs="Arial"/>
+        </w:rPr>
+      </w:pPr>
+    </w:p>
+    <w:p>
+      <w:pPr>
+        <w:pStyle w:val="NoSpacing"/>
+        <w:rPr>
+          <w:rFonts w:ascii="Arial" w:hAnsi="Arial" w:cs="Arial"/>
+        </w:rPr>
+      </w:pPr>
+      <w:r>
+        <w:rPr>
+          <w:rFonts w:ascii="Arial" w:hAnsi="Arial" w:cs="Arial"/>
+        </w:rPr>
+        <w:t>Rent Service Scotland</w:t>
+      </w:r>
+    </w:p>
+    <w:p>
+      <w:pPr>
+        <w:pStyle w:val="NoSpacing"/>
+        <w:rPr>
+          <w:rFonts w:ascii="Arial" w:hAnsi="Arial" w:cs="Arial"/>
+        </w:rPr>
+      </w:pPr>
+      <w:r>
+        <w:rPr>
+          <w:rFonts w:ascii="Arial" w:hAnsi="Arial" w:cs="Arial"/>
+        </w:rPr>
+        <w:t>2</w:t>
+      </w:r>
+      <w:r>
+        <w:rPr>
+          <w:rFonts w:ascii="Arial" w:hAnsi="Arial" w:cs="Arial"/>
+          <w:vertAlign w:val="superscript"/>
+        </w:rPr>
+        <w:t>nd</w:t>
+      </w:r>
+      <w:r>
+        <w:rPr>
+          <w:rFonts w:ascii="Arial" w:hAnsi="Arial" w:cs="Arial"/>
+        </w:rPr>
+        <w:t xml:space="preserve"> Floor</w:t>
+      </w:r>
+    </w:p>
+    <w:p>
+      <w:pPr>
+        <w:pStyle w:val="NoSpacing"/>
+        <w:rPr>
+          <w:rFonts w:ascii="Arial" w:hAnsi="Arial" w:cs="Arial"/>
+        </w:rPr>
+      </w:pPr>
+      <w:r>
+        <w:rPr>
+          <w:rFonts w:ascii="Arial" w:hAnsi="Arial" w:cs="Arial"/>
+        </w:rPr>
+        <w:t>Endeavour House</w:t>
+      </w:r>
+    </w:p>
+    <w:p>
+      <w:pPr>
+        <w:pStyle w:val="NoSpacing"/>
+        <w:rPr>
+          <w:rFonts w:ascii="Arial" w:hAnsi="Arial" w:cs="Arial"/>
+        </w:rPr>
+      </w:pPr>
+      <w:r>
+        <w:rPr>
+          <w:rFonts w:ascii="Arial" w:hAnsi="Arial" w:cs="Arial"/>
+        </w:rPr>
+        <w:t>1 Greenmarket</w:t>
+      </w:r>
+    </w:p>
+    <w:p>
+      <w:pPr>
+        <w:pStyle w:val="NoSpacing"/>
+        <w:rPr>
+          <w:rFonts w:ascii="Arial" w:hAnsi="Arial" w:cs="Arial"/>
+        </w:rPr>
+      </w:pPr>
+      <w:r>
+        <w:rPr>
+          <w:rFonts w:ascii="Arial" w:hAnsi="Arial" w:cs="Arial"/>
+        </w:rPr>
+        <w:t>Dundee</w:t>
+      </w:r>
+    </w:p>
+    <w:p>
+      <w:pPr>
+        <w:pStyle w:val="NoSpacing"/>
+        <w:rPr>
+          <w:rFonts w:ascii="Arial" w:hAnsi="Arial" w:cs="Arial"/>
+        </w:rPr>
+      </w:pPr>
+      <w:r>
+        <w:rPr>
+          <w:rFonts w:ascii="Arial" w:hAnsi="Arial" w:cs="Arial"/>
+        </w:rPr>
+        <w:t>DD1 4QB</w:t>
+      </w:r>
+    </w:p>
+    <w:p>
+      <w:pPr>
+        <w:pStyle w:val="NoSpacing"/>
+        <w:rPr>
+          <w:rFonts w:ascii="Arial" w:hAnsi="Arial" w:cs="Arial"/>
+          <w:bCs/>
+        </w:rPr>
+      </w:pPr>
+    </w:p>
+    <w:p>
+      <w:pPr>
+        <w:pStyle w:val="NoSpacing"/>
+        <w:rPr>
+          <w:rFonts w:ascii="Arial" w:hAnsi="Arial" w:cs="Arial"/>
+          <w:bCs/>
+        </w:rPr>
+      </w:pPr>
+      <w:r>
+        <w:rPr>
+          <w:rFonts w:ascii="Arial" w:hAnsi="Arial" w:cs="Arial"/>
+          <w:bCs/>
+        </w:rPr>
+        <w:t>Once</w:t>
+      </w:r>
+      <w:r>
+        <w:rPr>
+          <w:rFonts w:ascii="Arial" w:hAnsi="Arial" w:cs="Arial"/>
+          <w:bCs/>
+        </w:rPr>
+        <w:t xml:space="preserve"> you have sent </w:t>
+      </w:r>
+      <w:r>
+        <w:rPr>
+          <w:rFonts w:ascii="Arial" w:hAnsi="Arial" w:cs="Arial"/>
+          <w:bCs/>
+        </w:rPr>
+        <w:t>the application form you</w:t>
+      </w:r>
+      <w:r>
+        <w:rPr>
+          <w:rFonts w:ascii="Arial" w:hAnsi="Arial" w:cs="Arial"/>
+          <w:bCs/>
+          <w:i/>
+        </w:rPr>
+        <w:t xml:space="preserve"> </w:t>
+      </w:r>
+      <w:r>
+        <w:rPr>
+          <w:rFonts w:ascii="Arial" w:hAnsi="Arial" w:cs="Arial"/>
+          <w:bCs/>
+        </w:rPr>
+        <w:t>must inform Rent Service Scotland immediately</w:t>
+      </w:r>
+      <w:r>
+        <w:rPr>
+          <w:rFonts w:ascii="Arial" w:hAnsi="Arial" w:cs="Arial"/>
+          <w:bCs/>
+        </w:rPr>
+        <w:t xml:space="preserve"> if </w:t>
+      </w:r>
+      <w:r>
+        <w:rPr>
+          <w:rFonts w:ascii="Arial" w:hAnsi="Arial" w:cs="Arial"/>
+          <w:bCs/>
+        </w:rPr>
+        <w:t>any of the information you have provided changes</w:t>
+      </w:r>
+      <w:r>
+        <w:rPr>
+          <w:rFonts w:ascii="Arial" w:hAnsi="Arial" w:cs="Arial"/>
+          <w:bCs/>
+        </w:rPr>
+        <w:t>.</w:t>
+      </w:r>
+    </w:p>
+    <w:p>
+      <w:pPr>
+        <w:pStyle w:val="NoSpacing"/>
+        <w:rPr>
+          <w:rFonts w:ascii="Arial" w:hAnsi="Arial" w:cs="Arial"/>
+          <w:bCs/>
+        </w:rPr>
+      </w:pPr>
+    </w:p>
+    <w:p>
+      <w:pPr>
+        <w:pStyle w:val="NoSpacing"/>
+        <w:rPr>
+          <w:rFonts w:ascii="Arial" w:hAnsi="Arial" w:cs="Arial"/>
+          <w:bCs/>
+        </w:rPr>
+      </w:pPr>
+      <w:r>
+        <w:rPr>
+          <w:rFonts w:ascii="Arial" w:hAnsi="Arial" w:cs="Arial"/>
+          <w:bCs/>
+        </w:rPr>
+        <w:t xml:space="preserve">If you </w:t>
+      </w:r>
+      <w:r>
+        <w:rPr>
+          <w:rFonts w:ascii="Arial" w:hAnsi="Arial" w:cs="Arial"/>
+          <w:bCs/>
+        </w:rPr>
+        <w:t xml:space="preserve">would like more information about this process </w:t>
+      </w:r>
+      <w:r>
+        <w:rPr>
+          <w:rFonts w:ascii="Arial" w:hAnsi="Arial" w:cs="Arial"/>
+          <w:bCs/>
+        </w:rPr>
+        <w:t>or any help completin</w:t>
+      </w:r>
+      <w:r>
+        <w:rPr>
+          <w:rFonts w:ascii="Arial" w:hAnsi="Arial" w:cs="Arial"/>
+          <w:bCs/>
+        </w:rPr>
+        <w:t>g</w:t>
+      </w:r>
+      <w:r>
+        <w:rPr>
+          <w:rFonts w:ascii="Arial" w:hAnsi="Arial" w:cs="Arial"/>
+          <w:bCs/>
+        </w:rPr>
+        <w:t xml:space="preserve"> this form </w:t>
+      </w:r>
+      <w:r>
+        <w:rPr>
+          <w:rFonts w:ascii="Arial" w:hAnsi="Arial" w:cs="Arial"/>
+          <w:bCs/>
+        </w:rPr>
+        <w:t xml:space="preserve">please </w:t>
+      </w:r>
+      <w:r>
+        <w:rPr>
+          <w:rFonts w:ascii="Arial" w:hAnsi="Arial" w:cs="Arial"/>
+          <w:bCs/>
+        </w:rPr>
+        <w:t>phone</w:t>
+      </w:r>
+      <w:r>
+        <w:rPr>
+          <w:rFonts w:ascii="Arial" w:hAnsi="Arial" w:cs="Arial"/>
+          <w:bCs/>
+        </w:rPr>
+        <w:t xml:space="preserve"> 0300 244 7000 or email us on </w:t>
+      </w:r>
+      <w:hyperlink r:id="rId10" w:history="1">
+        <w:proofErr w:type="spellStart"/>
+        <w:r>
+          <w:rPr>
+            <w:rStyle w:val="Hyperlink"/>
+            <w:rFonts w:ascii="Arial" w:hAnsi="Arial" w:cs="Arial"/>
+            <w:bCs/>
+          </w:rPr>
+          <w:t>rss.dundee@gov.scot</w:t>
+        </w:r>
+        <w:proofErr w:type="spellEnd"/>
+      </w:hyperlink>
       <w:r>
         <w:rPr>
           <w:rFonts w:ascii="Arial" w:hAnsi="Arial" w:cs="Arial"/>
@@ -1956,2274 +1378,6 @@
     </w:p>
     <w:p>
       <w:pPr>
-        <w:pStyle w:val="NoSpacing"/>
-        <w:rPr>
-          <w:rFonts w:ascii="Arial" w:hAnsi="Arial" w:cs="Arial"/>
-          <w:bCs/>
-        </w:rPr>
-      </w:pPr>
-    </w:p>
-    <w:p>
-      <w:pPr>
-        <w:pStyle w:val="NoSpacing"/>
-        <w:rPr>
-          <w:rFonts w:ascii="Arial" w:hAnsi="Arial" w:cs="Arial"/>
-          <w:bCs/>
-        </w:rPr>
-      </w:pPr>
-    </w:p>
-    <w:p>
-      <w:pPr>
-        <w:autoSpaceDE w:val="0"/>
-        <w:autoSpaceDN w:val="0"/>
-        <w:adjustRightInd w:val="0"/>
-        <w:spacing w:line="240" w:lineRule="auto"/>
-        <w:rPr>
-          <w:rFonts w:cs="Arial"/>
-          <w:b/>
-          <w:bCs/>
-          <w:color w:val="0069B4"/>
-          <w:szCs w:val="24"/>
-        </w:rPr>
-      </w:pPr>
-    </w:p>
-    <w:p>
-      <w:pPr>
-        <w:autoSpaceDE w:val="0"/>
-        <w:autoSpaceDN w:val="0"/>
-        <w:adjustRightInd w:val="0"/>
-        <w:spacing w:line="240" w:lineRule="auto"/>
-        <w:rPr>
-          <w:rFonts w:cs="Arial"/>
-          <w:b/>
-          <w:bCs/>
-          <w:color w:val="0069B4"/>
-          <w:szCs w:val="24"/>
-        </w:rPr>
-      </w:pPr>
-    </w:p>
-    <w:p>
-      <w:pPr>
-        <w:autoSpaceDE w:val="0"/>
-        <w:autoSpaceDN w:val="0"/>
-        <w:adjustRightInd w:val="0"/>
-        <w:spacing w:line="240" w:lineRule="auto"/>
-        <w:rPr>
-          <w:rFonts w:cs="Arial"/>
-          <w:b/>
-          <w:bCs/>
-          <w:color w:val="0069B4"/>
-          <w:szCs w:val="24"/>
-        </w:rPr>
-      </w:pPr>
-    </w:p>
-    <w:p>
-      <w:pPr>
-        <w:autoSpaceDE w:val="0"/>
-        <w:autoSpaceDN w:val="0"/>
-        <w:adjustRightInd w:val="0"/>
-        <w:spacing w:line="240" w:lineRule="auto"/>
-        <w:rPr>
-          <w:rFonts w:cs="Arial"/>
-          <w:b/>
-          <w:bCs/>
-          <w:color w:val="0069B4"/>
-          <w:szCs w:val="24"/>
-        </w:rPr>
-      </w:pPr>
-    </w:p>
-    <w:p>
-      <w:pPr>
-        <w:autoSpaceDE w:val="0"/>
-        <w:autoSpaceDN w:val="0"/>
-        <w:adjustRightInd w:val="0"/>
-        <w:spacing w:line="240" w:lineRule="auto"/>
-        <w:rPr>
-          <w:rFonts w:cs="Arial"/>
-          <w:b/>
-          <w:bCs/>
-          <w:color w:val="0069B4"/>
-          <w:szCs w:val="24"/>
-        </w:rPr>
-      </w:pPr>
-    </w:p>
-    <w:p>
-      <w:pPr>
-        <w:autoSpaceDE w:val="0"/>
-        <w:autoSpaceDN w:val="0"/>
-        <w:adjustRightInd w:val="0"/>
-        <w:spacing w:line="240" w:lineRule="auto"/>
-        <w:rPr>
-          <w:rFonts w:cs="Arial"/>
-          <w:b/>
-          <w:bCs/>
-          <w:color w:val="0069B4"/>
-          <w:szCs w:val="24"/>
-        </w:rPr>
-      </w:pPr>
-    </w:p>
-    <w:p>
-      <w:pPr>
-        <w:autoSpaceDE w:val="0"/>
-        <w:autoSpaceDN w:val="0"/>
-        <w:adjustRightInd w:val="0"/>
-        <w:spacing w:line="240" w:lineRule="auto"/>
-        <w:rPr>
-          <w:rFonts w:cs="Arial"/>
-          <w:b/>
-          <w:bCs/>
-          <w:color w:val="0069B4"/>
-          <w:szCs w:val="24"/>
-        </w:rPr>
-      </w:pPr>
-    </w:p>
-    <w:p>
-      <w:pPr>
-        <w:autoSpaceDE w:val="0"/>
-        <w:autoSpaceDN w:val="0"/>
-        <w:adjustRightInd w:val="0"/>
-        <w:spacing w:line="240" w:lineRule="auto"/>
-        <w:rPr>
-          <w:rFonts w:cs="Arial"/>
-          <w:b/>
-          <w:bCs/>
-          <w:color w:val="0069B4"/>
-          <w:szCs w:val="24"/>
-        </w:rPr>
-      </w:pPr>
-    </w:p>
-    <w:p>
-      <w:pPr>
-        <w:autoSpaceDE w:val="0"/>
-        <w:autoSpaceDN w:val="0"/>
-        <w:adjustRightInd w:val="0"/>
-        <w:spacing w:line="240" w:lineRule="auto"/>
-        <w:rPr>
-          <w:rFonts w:cs="Arial"/>
-          <w:b/>
-          <w:bCs/>
-          <w:color w:val="0069B4"/>
-          <w:szCs w:val="24"/>
-        </w:rPr>
-      </w:pPr>
-    </w:p>
-    <w:p>
-      <w:pPr>
-        <w:autoSpaceDE w:val="0"/>
-        <w:autoSpaceDN w:val="0"/>
-        <w:adjustRightInd w:val="0"/>
-        <w:spacing w:line="240" w:lineRule="auto"/>
-        <w:rPr>
-          <w:rFonts w:cs="Arial"/>
-          <w:b/>
-          <w:bCs/>
-          <w:color w:val="0069B4"/>
-          <w:szCs w:val="24"/>
-        </w:rPr>
-      </w:pPr>
-    </w:p>
-    <w:p>
-      <w:pPr>
-        <w:autoSpaceDE w:val="0"/>
-        <w:autoSpaceDN w:val="0"/>
-        <w:adjustRightInd w:val="0"/>
-        <w:spacing w:line="240" w:lineRule="auto"/>
-        <w:rPr>
-          <w:rFonts w:cs="Arial"/>
-          <w:b/>
-          <w:bCs/>
-          <w:color w:val="0069B4"/>
-          <w:szCs w:val="24"/>
-        </w:rPr>
-      </w:pPr>
-    </w:p>
-    <w:p>
-      <w:pPr>
-        <w:autoSpaceDE w:val="0"/>
-        <w:autoSpaceDN w:val="0"/>
-        <w:adjustRightInd w:val="0"/>
-        <w:spacing w:line="240" w:lineRule="auto"/>
-        <w:rPr>
-          <w:rFonts w:cs="Arial"/>
-          <w:b/>
-          <w:bCs/>
-          <w:color w:val="0069B4"/>
-          <w:szCs w:val="24"/>
-        </w:rPr>
-      </w:pPr>
-    </w:p>
-    <w:p>
-      <w:pPr>
-        <w:autoSpaceDE w:val="0"/>
-        <w:autoSpaceDN w:val="0"/>
-        <w:adjustRightInd w:val="0"/>
-        <w:spacing w:line="240" w:lineRule="auto"/>
-        <w:rPr>
-          <w:rFonts w:cs="Arial"/>
-          <w:b/>
-          <w:bCs/>
-          <w:color w:val="0069B4"/>
-          <w:szCs w:val="24"/>
-        </w:rPr>
-      </w:pPr>
-    </w:p>
-    <w:p>
-      <w:pPr>
-        <w:autoSpaceDE w:val="0"/>
-        <w:autoSpaceDN w:val="0"/>
-        <w:adjustRightInd w:val="0"/>
-        <w:spacing w:line="240" w:lineRule="auto"/>
-        <w:rPr>
-          <w:rFonts w:cs="Arial"/>
-          <w:b/>
-          <w:bCs/>
-          <w:color w:val="0069B4"/>
-          <w:szCs w:val="24"/>
-        </w:rPr>
-      </w:pPr>
-    </w:p>
-    <w:p>
-      <w:pPr>
-        <w:autoSpaceDE w:val="0"/>
-        <w:autoSpaceDN w:val="0"/>
-        <w:adjustRightInd w:val="0"/>
-        <w:spacing w:line="240" w:lineRule="auto"/>
-        <w:rPr>
-          <w:rFonts w:cs="Arial"/>
-          <w:b/>
-          <w:bCs/>
-          <w:color w:val="0069B4"/>
-          <w:szCs w:val="24"/>
-        </w:rPr>
-      </w:pPr>
-    </w:p>
-    <w:p>
-      <w:pPr>
-        <w:autoSpaceDE w:val="0"/>
-        <w:autoSpaceDN w:val="0"/>
-        <w:adjustRightInd w:val="0"/>
-        <w:spacing w:line="240" w:lineRule="auto"/>
-        <w:rPr>
-          <w:rFonts w:cs="Arial"/>
-          <w:b/>
-          <w:bCs/>
-          <w:color w:val="0069B4"/>
-          <w:szCs w:val="24"/>
-        </w:rPr>
-      </w:pPr>
-    </w:p>
-    <w:p>
-      <w:pPr>
-        <w:autoSpaceDE w:val="0"/>
-        <w:autoSpaceDN w:val="0"/>
-        <w:adjustRightInd w:val="0"/>
-        <w:spacing w:line="240" w:lineRule="auto"/>
-        <w:rPr>
-          <w:rFonts w:cs="Arial"/>
-          <w:b/>
-          <w:bCs/>
-          <w:color w:val="0069B4"/>
-          <w:szCs w:val="24"/>
-        </w:rPr>
-      </w:pPr>
-    </w:p>
-    <w:p>
-      <w:pPr>
-        <w:autoSpaceDE w:val="0"/>
-        <w:autoSpaceDN w:val="0"/>
-        <w:adjustRightInd w:val="0"/>
-        <w:spacing w:line="240" w:lineRule="auto"/>
-        <w:rPr>
-          <w:rFonts w:cs="Arial"/>
-          <w:b/>
-          <w:bCs/>
-          <w:color w:val="0069B4"/>
-          <w:szCs w:val="24"/>
-        </w:rPr>
-      </w:pPr>
-    </w:p>
-    <w:p>
-      <w:pPr>
-        <w:autoSpaceDE w:val="0"/>
-        <w:autoSpaceDN w:val="0"/>
-        <w:adjustRightInd w:val="0"/>
-        <w:spacing w:line="240" w:lineRule="auto"/>
-        <w:rPr>
-          <w:rFonts w:cs="Arial"/>
-          <w:b/>
-          <w:bCs/>
-          <w:color w:val="0069B4"/>
-          <w:szCs w:val="24"/>
-        </w:rPr>
-      </w:pPr>
-    </w:p>
-    <w:p>
-      <w:pPr>
-        <w:autoSpaceDE w:val="0"/>
-        <w:autoSpaceDN w:val="0"/>
-        <w:adjustRightInd w:val="0"/>
-        <w:spacing w:line="240" w:lineRule="auto"/>
-        <w:rPr>
-          <w:rFonts w:cs="Arial"/>
-          <w:b/>
-          <w:bCs/>
-          <w:color w:val="0069B4"/>
-          <w:szCs w:val="24"/>
-        </w:rPr>
-      </w:pPr>
-    </w:p>
-    <w:p>
-      <w:pPr>
-        <w:autoSpaceDE w:val="0"/>
-        <w:autoSpaceDN w:val="0"/>
-        <w:adjustRightInd w:val="0"/>
-        <w:spacing w:line="240" w:lineRule="auto"/>
-        <w:rPr>
-          <w:rFonts w:cs="Arial"/>
-          <w:b/>
-          <w:bCs/>
-          <w:color w:val="0069B4"/>
-          <w:szCs w:val="24"/>
-        </w:rPr>
-      </w:pPr>
-    </w:p>
-    <w:p>
-      <w:pPr>
-        <w:autoSpaceDE w:val="0"/>
-        <w:autoSpaceDN w:val="0"/>
-        <w:adjustRightInd w:val="0"/>
-        <w:spacing w:line="240" w:lineRule="auto"/>
-        <w:rPr>
-          <w:rFonts w:cs="Arial"/>
-          <w:b/>
-          <w:bCs/>
-          <w:color w:val="0069B4"/>
-          <w:szCs w:val="24"/>
-        </w:rPr>
-      </w:pPr>
-    </w:p>
-    <w:p>
-      <w:pPr>
-        <w:autoSpaceDE w:val="0"/>
-        <w:autoSpaceDN w:val="0"/>
-        <w:adjustRightInd w:val="0"/>
-        <w:spacing w:line="240" w:lineRule="auto"/>
-        <w:rPr>
-          <w:rFonts w:cs="Arial"/>
-          <w:b/>
-          <w:bCs/>
-          <w:color w:val="0069B4"/>
-          <w:szCs w:val="24"/>
-        </w:rPr>
-      </w:pPr>
-    </w:p>
-    <w:p>
-      <w:pPr>
-        <w:autoSpaceDE w:val="0"/>
-        <w:autoSpaceDN w:val="0"/>
-        <w:adjustRightInd w:val="0"/>
-        <w:spacing w:line="240" w:lineRule="auto"/>
-        <w:rPr>
-          <w:rFonts w:cs="Arial"/>
-          <w:b/>
-          <w:bCs/>
-          <w:color w:val="0069B4"/>
-          <w:szCs w:val="24"/>
-        </w:rPr>
-      </w:pPr>
-    </w:p>
-    <w:p>
-      <w:pPr>
-        <w:autoSpaceDE w:val="0"/>
-        <w:autoSpaceDN w:val="0"/>
-        <w:adjustRightInd w:val="0"/>
-        <w:spacing w:line="240" w:lineRule="auto"/>
-        <w:rPr>
-          <w:rFonts w:cs="Arial"/>
-          <w:b/>
-          <w:bCs/>
-          <w:color w:val="0069B4"/>
-          <w:szCs w:val="24"/>
-        </w:rPr>
-      </w:pPr>
-    </w:p>
-    <w:p>
-      <w:pPr>
-        <w:autoSpaceDE w:val="0"/>
-        <w:autoSpaceDN w:val="0"/>
-        <w:adjustRightInd w:val="0"/>
-        <w:spacing w:line="240" w:lineRule="auto"/>
-        <w:rPr>
-          <w:rFonts w:cs="Arial"/>
-          <w:b/>
-          <w:bCs/>
-          <w:color w:val="0069B4"/>
-          <w:szCs w:val="24"/>
-        </w:rPr>
-      </w:pPr>
-    </w:p>
-    <w:p>
-      <w:pPr>
-        <w:autoSpaceDE w:val="0"/>
-        <w:autoSpaceDN w:val="0"/>
-        <w:adjustRightInd w:val="0"/>
-        <w:spacing w:line="240" w:lineRule="auto"/>
-        <w:rPr>
-          <w:rFonts w:cs="Arial"/>
-          <w:b/>
-          <w:bCs/>
-          <w:color w:val="0069B4"/>
-          <w:szCs w:val="24"/>
-        </w:rPr>
-      </w:pPr>
-    </w:p>
-    <w:p>
-      <w:pPr>
-        <w:autoSpaceDE w:val="0"/>
-        <w:autoSpaceDN w:val="0"/>
-        <w:adjustRightInd w:val="0"/>
-        <w:spacing w:line="240" w:lineRule="auto"/>
-        <w:rPr>
-          <w:rFonts w:cs="Arial"/>
-          <w:b/>
-          <w:bCs/>
-          <w:color w:val="0069B4"/>
-          <w:szCs w:val="24"/>
-        </w:rPr>
-      </w:pPr>
-    </w:p>
-    <w:p>
-      <w:pPr>
-        <w:autoSpaceDE w:val="0"/>
-        <w:autoSpaceDN w:val="0"/>
-        <w:adjustRightInd w:val="0"/>
-        <w:spacing w:line="240" w:lineRule="auto"/>
-        <w:rPr>
-          <w:rFonts w:cs="Arial"/>
-          <w:b/>
-          <w:bCs/>
-          <w:color w:val="0069B4"/>
-          <w:szCs w:val="24"/>
-        </w:rPr>
-      </w:pPr>
-    </w:p>
-    <w:p>
-      <w:pPr>
-        <w:autoSpaceDE w:val="0"/>
-        <w:autoSpaceDN w:val="0"/>
-        <w:adjustRightInd w:val="0"/>
-        <w:spacing w:line="240" w:lineRule="auto"/>
-        <w:rPr>
-          <w:rFonts w:cs="Arial"/>
-          <w:b/>
-          <w:bCs/>
-          <w:color w:val="0069B4"/>
-          <w:szCs w:val="24"/>
-        </w:rPr>
-      </w:pPr>
-    </w:p>
-    <w:p>
-      <w:pPr>
-        <w:autoSpaceDE w:val="0"/>
-        <w:autoSpaceDN w:val="0"/>
-        <w:adjustRightInd w:val="0"/>
-        <w:spacing w:line="240" w:lineRule="auto"/>
-        <w:rPr>
-          <w:rFonts w:cs="Arial"/>
-          <w:b/>
-          <w:bCs/>
-          <w:color w:val="0069B4"/>
-          <w:szCs w:val="24"/>
-        </w:rPr>
-      </w:pPr>
-    </w:p>
-    <w:p>
-      <w:pPr>
-        <w:autoSpaceDE w:val="0"/>
-        <w:autoSpaceDN w:val="0"/>
-        <w:adjustRightInd w:val="0"/>
-        <w:spacing w:line="240" w:lineRule="auto"/>
-        <w:rPr>
-          <w:rFonts w:cs="Arial"/>
-          <w:b/>
-          <w:bCs/>
-          <w:color w:val="0069B4"/>
-          <w:szCs w:val="24"/>
-        </w:rPr>
-      </w:pPr>
-    </w:p>
-    <w:p>
-      <w:pPr>
-        <w:autoSpaceDE w:val="0"/>
-        <w:autoSpaceDN w:val="0"/>
-        <w:adjustRightInd w:val="0"/>
-        <w:spacing w:line="240" w:lineRule="auto"/>
-        <w:rPr>
-          <w:rFonts w:cs="Arial"/>
-          <w:b/>
-          <w:bCs/>
-          <w:color w:val="0069B4"/>
-          <w:szCs w:val="24"/>
-        </w:rPr>
-      </w:pPr>
-    </w:p>
-    <w:p>
-      <w:pPr>
-        <w:autoSpaceDE w:val="0"/>
-        <w:autoSpaceDN w:val="0"/>
-        <w:adjustRightInd w:val="0"/>
-        <w:spacing w:line="240" w:lineRule="auto"/>
-        <w:rPr>
-          <w:rFonts w:cs="Arial"/>
-          <w:b/>
-          <w:bCs/>
-          <w:color w:val="0069B4"/>
-          <w:szCs w:val="24"/>
-        </w:rPr>
-      </w:pPr>
-    </w:p>
-    <w:p>
-      <w:pPr>
-        <w:autoSpaceDE w:val="0"/>
-        <w:autoSpaceDN w:val="0"/>
-        <w:adjustRightInd w:val="0"/>
-        <w:spacing w:line="240" w:lineRule="auto"/>
-        <w:rPr>
-          <w:rFonts w:cs="Arial"/>
-          <w:b/>
-          <w:bCs/>
-          <w:color w:val="0069B4"/>
-          <w:szCs w:val="24"/>
-        </w:rPr>
-      </w:pPr>
-    </w:p>
-    <w:p>
-      <w:pPr>
-        <w:autoSpaceDE w:val="0"/>
-        <w:autoSpaceDN w:val="0"/>
-        <w:adjustRightInd w:val="0"/>
-        <w:spacing w:line="240" w:lineRule="auto"/>
-        <w:rPr>
-          <w:rFonts w:cs="Arial"/>
-          <w:b/>
-          <w:bCs/>
-          <w:color w:val="0069B4"/>
-          <w:szCs w:val="24"/>
-        </w:rPr>
-      </w:pPr>
-    </w:p>
-    <w:p>
-      <w:pPr>
-        <w:autoSpaceDE w:val="0"/>
-        <w:autoSpaceDN w:val="0"/>
-        <w:adjustRightInd w:val="0"/>
-        <w:spacing w:line="240" w:lineRule="auto"/>
-        <w:rPr>
-          <w:rFonts w:cs="Arial"/>
-          <w:b/>
-          <w:bCs/>
-          <w:color w:val="0069B4"/>
-          <w:szCs w:val="24"/>
-        </w:rPr>
-      </w:pPr>
-    </w:p>
-    <w:p>
-      <w:pPr>
-        <w:autoSpaceDE w:val="0"/>
-        <w:autoSpaceDN w:val="0"/>
-        <w:adjustRightInd w:val="0"/>
-        <w:spacing w:line="240" w:lineRule="auto"/>
-        <w:rPr>
-          <w:rFonts w:cs="Arial"/>
-          <w:b/>
-          <w:bCs/>
-          <w:color w:val="0069B4"/>
-          <w:szCs w:val="24"/>
-        </w:rPr>
-      </w:pPr>
-    </w:p>
-    <w:p>
-      <w:pPr>
-        <w:autoSpaceDE w:val="0"/>
-        <w:autoSpaceDN w:val="0"/>
-        <w:adjustRightInd w:val="0"/>
-        <w:spacing w:line="240" w:lineRule="auto"/>
-        <w:rPr>
-          <w:rFonts w:cs="Arial"/>
-          <w:b/>
-          <w:bCs/>
-          <w:color w:val="0069B4"/>
-          <w:szCs w:val="24"/>
-        </w:rPr>
-      </w:pPr>
-    </w:p>
-    <w:p>
-      <w:pPr>
-        <w:autoSpaceDE w:val="0"/>
-        <w:autoSpaceDN w:val="0"/>
-        <w:adjustRightInd w:val="0"/>
-        <w:spacing w:line="240" w:lineRule="auto"/>
-        <w:rPr>
-          <w:rFonts w:cs="Arial"/>
-          <w:b/>
-          <w:bCs/>
-          <w:color w:val="0069B4"/>
-          <w:szCs w:val="24"/>
-        </w:rPr>
-      </w:pPr>
-      <w:r>
-        <w:rPr>
-          <w:rFonts w:cs="Arial"/>
-          <w:b/>
-          <w:bCs/>
-          <w:color w:val="0069B4"/>
-          <w:szCs w:val="24"/>
-        </w:rPr>
-        <w:lastRenderedPageBreak/>
-        <w:t xml:space="preserve">Notes to assist you completing the questions </w:t>
-      </w:r>
-      <w:r>
-        <w:rPr>
-          <w:rFonts w:cs="Arial"/>
-          <w:b/>
-          <w:bCs/>
-          <w:color w:val="0069B4"/>
-          <w:szCs w:val="24"/>
-        </w:rPr>
-        <w:t>on this</w:t>
-      </w:r>
-      <w:r>
-        <w:rPr>
-          <w:rFonts w:cs="Arial"/>
-          <w:b/>
-          <w:bCs/>
-          <w:color w:val="0069B4"/>
-          <w:szCs w:val="24"/>
-        </w:rPr>
-        <w:t xml:space="preserve"> application </w:t>
-      </w:r>
-      <w:r>
-        <w:rPr>
-          <w:rFonts w:cs="Arial"/>
-          <w:b/>
-          <w:bCs/>
-          <w:color w:val="0069B4"/>
-          <w:szCs w:val="24"/>
-        </w:rPr>
-        <w:t>form</w:t>
-      </w:r>
-    </w:p>
-    <w:p>
-      <w:pPr>
-        <w:shd w:val="clear" w:color="auto" w:fill="FFFFFF"/>
-        <w:tabs>
-          <w:tab w:val="clear" w:pos="720"/>
-          <w:tab w:val="clear" w:pos="1440"/>
-          <w:tab w:val="clear" w:pos="2160"/>
-          <w:tab w:val="clear" w:pos="2880"/>
-          <w:tab w:val="clear" w:pos="4680"/>
-          <w:tab w:val="clear" w:pos="5400"/>
-          <w:tab w:val="clear" w:pos="9000"/>
-        </w:tabs>
-        <w:spacing w:line="240" w:lineRule="auto"/>
-        <w:outlineLvl w:val="3"/>
-        <w:rPr>
-          <w:rFonts w:cs="Arial"/>
-          <w:color w:val="000000"/>
-          <w:szCs w:val="24"/>
-          <w:lang w:val="en" w:eastAsia="en-GB"/>
-        </w:rPr>
-      </w:pPr>
-    </w:p>
-    <w:tbl>
-      <w:tblPr>
-        <w:tblStyle w:val="TableGrid"/>
-        <w:tblW w:w="10207" w:type="dxa"/>
-        <w:tblInd w:w="-601" w:type="dxa"/>
-        <w:tblLook w:val="04A0" w:firstRow="1" w:lastRow="0" w:firstColumn="1" w:lastColumn="0" w:noHBand="0" w:noVBand="1"/>
-      </w:tblPr>
-      <w:tblGrid>
-        <w:gridCol w:w="4962"/>
-        <w:gridCol w:w="5245"/>
-      </w:tblGrid>
-      <w:tr>
-        <w:tc>
-          <w:tcPr>
-            <w:tcW w:w="4962" w:type="dxa"/>
-          </w:tcPr>
-          <w:p>
-            <w:pPr>
-              <w:autoSpaceDE w:val="0"/>
-              <w:autoSpaceDN w:val="0"/>
-              <w:adjustRightInd w:val="0"/>
-              <w:jc w:val="left"/>
-              <w:rPr>
-                <w:rFonts w:ascii="Arial" w:hAnsi="Arial" w:cs="Arial"/>
-                <w:b/>
-                <w:bCs/>
-                <w:color w:val="000000"/>
-              </w:rPr>
-            </w:pPr>
-            <w:r>
-              <w:rPr>
-                <w:rFonts w:ascii="Arial" w:hAnsi="Arial" w:cs="Arial"/>
-                <w:b/>
-                <w:bCs/>
-                <w:color w:val="000000"/>
-              </w:rPr>
-              <w:t xml:space="preserve">Question 1(a) </w:t>
-            </w:r>
-            <w:r>
-              <w:rPr>
-                <w:rFonts w:ascii="Arial" w:hAnsi="Arial" w:cs="Arial"/>
-                <w:color w:val="000000"/>
-              </w:rPr>
-              <w:t xml:space="preserve">This is the address </w:t>
-            </w:r>
-            <w:proofErr w:type="gramStart"/>
-            <w:r>
-              <w:rPr>
-                <w:rFonts w:ascii="Arial" w:hAnsi="Arial" w:cs="Arial"/>
-                <w:color w:val="000000"/>
-              </w:rPr>
-              <w:t>of  the</w:t>
-            </w:r>
-            <w:proofErr w:type="gramEnd"/>
-            <w:r>
-              <w:rPr>
-                <w:rFonts w:ascii="Arial" w:hAnsi="Arial" w:cs="Arial"/>
-                <w:color w:val="000000"/>
-              </w:rPr>
-              <w:t xml:space="preserve"> property where you currently live.  We may phone you or send an email</w:t>
-            </w:r>
-            <w:r>
-              <w:rPr>
-                <w:rFonts w:ascii="Arial" w:hAnsi="Arial" w:cs="Arial"/>
-                <w:color w:val="000000"/>
-              </w:rPr>
-              <w:t>,</w:t>
-            </w:r>
-            <w:r>
-              <w:rPr>
-                <w:rFonts w:ascii="Arial" w:hAnsi="Arial" w:cs="Arial"/>
-                <w:color w:val="000000"/>
-              </w:rPr>
-              <w:t xml:space="preserve"> so please </w:t>
-            </w:r>
-            <w:r>
-              <w:rPr>
-                <w:rFonts w:ascii="Arial" w:hAnsi="Arial" w:cs="Arial"/>
-                <w:color w:val="000000"/>
-              </w:rPr>
-              <w:t>give</w:t>
-            </w:r>
-            <w:r>
-              <w:rPr>
-                <w:rFonts w:ascii="Arial" w:hAnsi="Arial" w:cs="Arial"/>
-                <w:color w:val="000000"/>
-              </w:rPr>
-              <w:t xml:space="preserve"> </w:t>
-            </w:r>
-            <w:r>
-              <w:rPr>
-                <w:rFonts w:ascii="Arial" w:hAnsi="Arial" w:cs="Arial"/>
-                <w:color w:val="000000"/>
-              </w:rPr>
-              <w:t xml:space="preserve">us </w:t>
-            </w:r>
-            <w:r>
-              <w:rPr>
-                <w:rFonts w:ascii="Arial" w:hAnsi="Arial" w:cs="Arial"/>
-                <w:color w:val="000000"/>
-              </w:rPr>
-              <w:t xml:space="preserve">your current telephone number and email address.  </w:t>
-            </w:r>
-          </w:p>
-        </w:tc>
-        <w:tc>
-          <w:tcPr>
-            <w:tcW w:w="5245" w:type="dxa"/>
-          </w:tcPr>
-          <w:p>
-            <w:pPr>
-              <w:autoSpaceDE w:val="0"/>
-              <w:autoSpaceDN w:val="0"/>
-              <w:adjustRightInd w:val="0"/>
-              <w:jc w:val="left"/>
-              <w:rPr>
-                <w:rFonts w:ascii="Arial" w:hAnsi="Arial" w:cs="Arial"/>
-                <w:b/>
-                <w:bCs/>
-                <w:color w:val="000000"/>
-              </w:rPr>
-            </w:pPr>
-            <w:r>
-              <w:rPr>
-                <w:rFonts w:ascii="Arial" w:hAnsi="Arial" w:cs="Arial"/>
-                <w:b/>
-                <w:bCs/>
-                <w:color w:val="000000"/>
-              </w:rPr>
-              <w:t xml:space="preserve">Question 4(b) </w:t>
-            </w:r>
-            <w:r>
-              <w:rPr>
-                <w:rFonts w:ascii="Arial" w:hAnsi="Arial" w:cs="Arial"/>
-                <w:color w:val="000000"/>
-              </w:rPr>
-              <w:t xml:space="preserve">Please </w:t>
-            </w:r>
-            <w:r>
-              <w:rPr>
-                <w:rFonts w:ascii="Arial" w:hAnsi="Arial" w:cs="Arial"/>
-                <w:color w:val="000000"/>
-              </w:rPr>
-              <w:t xml:space="preserve">give us </w:t>
-            </w:r>
-            <w:r>
-              <w:rPr>
-                <w:rFonts w:ascii="Arial" w:hAnsi="Arial" w:cs="Arial"/>
-                <w:color w:val="000000"/>
-              </w:rPr>
-              <w:t>details of how much of your rent is for any services that you receive.  If the</w:t>
-            </w:r>
-            <w:r>
-              <w:rPr>
-                <w:rFonts w:ascii="Arial" w:hAnsi="Arial" w:cs="Arial"/>
-                <w:color w:val="000000"/>
-              </w:rPr>
-              <w:t xml:space="preserve"> amount of</w:t>
-            </w:r>
-            <w:r>
-              <w:rPr>
-                <w:rFonts w:ascii="Arial" w:hAnsi="Arial" w:cs="Arial"/>
-                <w:color w:val="000000"/>
-              </w:rPr>
-              <w:t xml:space="preserve"> services </w:t>
-            </w:r>
-            <w:r>
-              <w:rPr>
-                <w:rFonts w:ascii="Arial" w:hAnsi="Arial" w:cs="Arial"/>
-                <w:color w:val="000000"/>
-              </w:rPr>
-              <w:t>is</w:t>
-            </w:r>
-            <w:r>
-              <w:rPr>
-                <w:rFonts w:ascii="Arial" w:hAnsi="Arial" w:cs="Arial"/>
-                <w:color w:val="000000"/>
-              </w:rPr>
-              <w:t xml:space="preserve"> not </w:t>
-            </w:r>
-            <w:r>
-              <w:rPr>
-                <w:rFonts w:ascii="Arial" w:hAnsi="Arial" w:cs="Arial"/>
-                <w:color w:val="000000"/>
-              </w:rPr>
-              <w:t xml:space="preserve">listed </w:t>
-            </w:r>
-            <w:r>
-              <w:rPr>
-                <w:rFonts w:ascii="Arial" w:hAnsi="Arial" w:cs="Arial"/>
-                <w:color w:val="000000"/>
-              </w:rPr>
-              <w:t xml:space="preserve">separately please let us know this. </w:t>
-            </w:r>
-          </w:p>
-        </w:tc>
-      </w:tr>
-      <w:tr>
-        <w:tc>
-          <w:tcPr>
-            <w:tcW w:w="4962" w:type="dxa"/>
-          </w:tcPr>
-          <w:p>
-            <w:pPr>
-              <w:autoSpaceDE w:val="0"/>
-              <w:autoSpaceDN w:val="0"/>
-              <w:adjustRightInd w:val="0"/>
-              <w:jc w:val="left"/>
-              <w:rPr>
-                <w:rFonts w:ascii="Arial" w:hAnsi="Arial" w:cs="Arial"/>
-                <w:b/>
-                <w:bCs/>
-                <w:color w:val="000000"/>
-              </w:rPr>
-            </w:pPr>
-            <w:r>
-              <w:rPr>
-                <w:rFonts w:ascii="Arial" w:hAnsi="Arial" w:cs="Arial"/>
-                <w:b/>
-                <w:color w:val="000000"/>
-              </w:rPr>
-              <w:t xml:space="preserve">Question 1(b) </w:t>
-            </w:r>
-            <w:r>
-              <w:rPr>
-                <w:rFonts w:ascii="Arial" w:hAnsi="Arial" w:cs="Arial"/>
-                <w:color w:val="000000"/>
-              </w:rPr>
-              <w:t xml:space="preserve">If an agent (or another person) acts on your behalf please </w:t>
-            </w:r>
-            <w:r>
-              <w:rPr>
-                <w:rFonts w:ascii="Arial" w:hAnsi="Arial" w:cs="Arial"/>
-                <w:color w:val="000000"/>
-              </w:rPr>
-              <w:t xml:space="preserve">give us </w:t>
-            </w:r>
-            <w:r>
-              <w:rPr>
-                <w:rFonts w:ascii="Arial" w:hAnsi="Arial" w:cs="Arial"/>
-                <w:color w:val="000000"/>
-              </w:rPr>
-              <w:t xml:space="preserve">all </w:t>
-            </w:r>
-            <w:r>
-              <w:rPr>
-                <w:rFonts w:ascii="Arial" w:hAnsi="Arial" w:cs="Arial"/>
-                <w:color w:val="000000"/>
-              </w:rPr>
-              <w:t xml:space="preserve">their </w:t>
-            </w:r>
-            <w:r>
-              <w:rPr>
-                <w:rFonts w:ascii="Arial" w:hAnsi="Arial" w:cs="Arial"/>
-                <w:color w:val="000000"/>
-              </w:rPr>
-              <w:t>contact details, including the</w:t>
-            </w:r>
-            <w:r>
-              <w:rPr>
-                <w:rFonts w:ascii="Arial" w:hAnsi="Arial" w:cs="Arial"/>
-                <w:color w:val="000000"/>
-              </w:rPr>
-              <w:t>ir</w:t>
-            </w:r>
-            <w:r>
-              <w:rPr>
-                <w:rFonts w:ascii="Arial" w:hAnsi="Arial" w:cs="Arial"/>
-                <w:color w:val="000000"/>
-              </w:rPr>
-              <w:t xml:space="preserve"> address</w:t>
-            </w:r>
-            <w:r>
-              <w:rPr>
-                <w:rFonts w:ascii="Arial" w:hAnsi="Arial" w:cs="Arial"/>
-                <w:color w:val="000000"/>
-              </w:rPr>
-              <w:t>.</w:t>
-            </w:r>
-            <w:r>
-              <w:rPr>
-                <w:rFonts w:ascii="Arial" w:hAnsi="Arial" w:cs="Arial"/>
-                <w:color w:val="000000"/>
-              </w:rPr>
-              <w:t xml:space="preserve">  This can be someone who acts on your behalf to deal with your personal affairs.  You must have agreement with this person that they can carry out this role for you.</w:t>
-            </w:r>
-          </w:p>
-        </w:tc>
-        <w:tc>
-          <w:tcPr>
-            <w:tcW w:w="5245" w:type="dxa"/>
-          </w:tcPr>
-          <w:p>
-            <w:pPr>
-              <w:autoSpaceDE w:val="0"/>
-              <w:autoSpaceDN w:val="0"/>
-              <w:adjustRightInd w:val="0"/>
-              <w:jc w:val="left"/>
-              <w:rPr>
-                <w:rFonts w:ascii="Arial" w:hAnsi="Arial" w:cs="Arial"/>
-                <w:b/>
-                <w:bCs/>
-                <w:color w:val="000000"/>
-              </w:rPr>
-            </w:pPr>
-            <w:r>
-              <w:rPr>
-                <w:rFonts w:ascii="Arial" w:hAnsi="Arial" w:cs="Arial"/>
-                <w:b/>
-                <w:bCs/>
-                <w:color w:val="000000"/>
-              </w:rPr>
-              <w:t xml:space="preserve">Question 5 </w:t>
-            </w:r>
-            <w:r>
-              <w:rPr>
-                <w:rFonts w:ascii="Arial" w:hAnsi="Arial" w:cs="Arial"/>
-                <w:color w:val="000000"/>
-              </w:rPr>
-              <w:t xml:space="preserve">This information will only be relevant if </w:t>
-            </w:r>
-            <w:r>
-              <w:rPr>
-                <w:rFonts w:ascii="Arial" w:hAnsi="Arial" w:cs="Arial"/>
-                <w:color w:val="000000" w:themeColor="text1"/>
-              </w:rPr>
-              <w:t>furniture</w:t>
-            </w:r>
-            <w:r>
-              <w:rPr>
-                <w:rFonts w:ascii="Arial" w:hAnsi="Arial" w:cs="Arial"/>
-                <w:color w:val="000000"/>
-              </w:rPr>
-              <w:t xml:space="preserve"> or white goods are included in the amount of rent you pay for the property where you currently live.  If </w:t>
-            </w:r>
-            <w:r>
-              <w:rPr>
-                <w:rFonts w:ascii="Arial" w:hAnsi="Arial" w:cs="Arial"/>
-                <w:color w:val="000000"/>
-              </w:rPr>
-              <w:t xml:space="preserve">they </w:t>
-            </w:r>
-            <w:r>
-              <w:rPr>
-                <w:rFonts w:ascii="Arial" w:hAnsi="Arial" w:cs="Arial"/>
-                <w:color w:val="000000"/>
-              </w:rPr>
-              <w:t xml:space="preserve">are included you should have received a </w:t>
-            </w:r>
-            <w:r>
-              <w:rPr>
-                <w:rFonts w:ascii="Arial" w:hAnsi="Arial" w:cs="Arial"/>
-                <w:color w:val="000000"/>
-              </w:rPr>
-              <w:t>list</w:t>
-            </w:r>
-            <w:r>
-              <w:rPr>
-                <w:rFonts w:ascii="Arial" w:hAnsi="Arial" w:cs="Arial"/>
-                <w:color w:val="000000"/>
-              </w:rPr>
-              <w:t xml:space="preserve"> from your </w:t>
-            </w:r>
-            <w:r>
-              <w:rPr>
-                <w:rFonts w:ascii="Arial" w:hAnsi="Arial" w:cs="Arial"/>
-                <w:color w:val="000000"/>
-              </w:rPr>
-              <w:t>L</w:t>
-            </w:r>
-            <w:r>
-              <w:rPr>
-                <w:rFonts w:ascii="Arial" w:hAnsi="Arial" w:cs="Arial"/>
-                <w:color w:val="000000"/>
-              </w:rPr>
-              <w:t>andlord.  We will need to see a copy of this.</w:t>
-            </w:r>
-          </w:p>
-        </w:tc>
-      </w:tr>
-      <w:tr>
-        <w:tc>
-          <w:tcPr>
-            <w:tcW w:w="4962" w:type="dxa"/>
-          </w:tcPr>
-          <w:p>
-            <w:pPr>
-              <w:autoSpaceDE w:val="0"/>
-              <w:autoSpaceDN w:val="0"/>
-              <w:adjustRightInd w:val="0"/>
-              <w:jc w:val="left"/>
-              <w:rPr>
-                <w:rFonts w:ascii="Arial" w:hAnsi="Arial" w:cs="Arial"/>
-                <w:color w:val="000000"/>
-              </w:rPr>
-            </w:pPr>
-            <w:r>
-              <w:rPr>
-                <w:rFonts w:ascii="Arial" w:hAnsi="Arial" w:cs="Arial"/>
-                <w:b/>
-                <w:bCs/>
-                <w:color w:val="000000"/>
-              </w:rPr>
-              <w:t>Question 2(a)</w:t>
-            </w:r>
-            <w:r>
-              <w:rPr>
-                <w:rFonts w:ascii="Arial" w:hAnsi="Arial" w:cs="Arial"/>
-                <w:color w:val="000000"/>
-              </w:rPr>
-              <w:t xml:space="preserve"> We need to write to your</w:t>
-            </w:r>
-          </w:p>
-          <w:p>
-            <w:pPr>
-              <w:autoSpaceDE w:val="0"/>
-              <w:autoSpaceDN w:val="0"/>
-              <w:adjustRightInd w:val="0"/>
-              <w:jc w:val="left"/>
-              <w:rPr>
-                <w:rFonts w:ascii="Arial" w:hAnsi="Arial" w:cs="Arial"/>
-                <w:b/>
-                <w:bCs/>
-                <w:color w:val="000000"/>
-              </w:rPr>
-            </w:pPr>
-            <w:r>
-              <w:rPr>
-                <w:rFonts w:ascii="Arial" w:hAnsi="Arial" w:cs="Arial"/>
-                <w:color w:val="000000"/>
-              </w:rPr>
-              <w:t>L</w:t>
-            </w:r>
-            <w:r>
-              <w:rPr>
-                <w:rFonts w:ascii="Arial" w:hAnsi="Arial" w:cs="Arial"/>
-                <w:color w:val="000000"/>
-              </w:rPr>
-              <w:t>andlord so please provide all the necessary contact details, including the</w:t>
-            </w:r>
-            <w:r>
-              <w:rPr>
-                <w:rFonts w:ascii="Arial" w:hAnsi="Arial" w:cs="Arial"/>
-                <w:color w:val="000000"/>
-              </w:rPr>
-              <w:t>ir</w:t>
-            </w:r>
-            <w:r>
-              <w:rPr>
-                <w:rFonts w:ascii="Arial" w:hAnsi="Arial" w:cs="Arial"/>
-                <w:color w:val="000000"/>
-              </w:rPr>
-              <w:t xml:space="preserve"> address</w:t>
-            </w:r>
-            <w:r>
-              <w:rPr>
-                <w:rFonts w:ascii="Arial" w:hAnsi="Arial" w:cs="Arial"/>
-                <w:color w:val="000000"/>
-              </w:rPr>
-              <w:t>.</w:t>
-            </w:r>
-            <w:r>
-              <w:rPr>
-                <w:rFonts w:ascii="Arial" w:hAnsi="Arial" w:cs="Arial"/>
-                <w:color w:val="000000"/>
-              </w:rPr>
-              <w:t xml:space="preserve"> </w:t>
-            </w:r>
-          </w:p>
-        </w:tc>
-        <w:tc>
-          <w:tcPr>
-            <w:tcW w:w="5245" w:type="dxa"/>
-          </w:tcPr>
-          <w:p>
-            <w:pPr>
-              <w:autoSpaceDE w:val="0"/>
-              <w:autoSpaceDN w:val="0"/>
-              <w:adjustRightInd w:val="0"/>
-              <w:jc w:val="left"/>
-              <w:rPr>
-                <w:rFonts w:ascii="Arial" w:hAnsi="Arial" w:cs="Arial"/>
-                <w:b/>
-                <w:bCs/>
-                <w:color w:val="000000"/>
-              </w:rPr>
-            </w:pPr>
-            <w:r>
-              <w:rPr>
-                <w:rFonts w:ascii="Arial" w:hAnsi="Arial" w:cs="Arial"/>
-                <w:b/>
-                <w:bCs/>
-                <w:color w:val="000000"/>
-              </w:rPr>
-              <w:t>Question 6(a)</w:t>
-            </w:r>
-            <w:r>
-              <w:rPr>
-                <w:rFonts w:ascii="Arial" w:hAnsi="Arial" w:cs="Arial"/>
-                <w:color w:val="000000"/>
-              </w:rPr>
-              <w:t xml:space="preserve"> We need to know about any improvements that you have made to your property which </w:t>
-            </w:r>
-            <w:r>
-              <w:rPr>
-                <w:rFonts w:ascii="Arial" w:hAnsi="Arial" w:cs="Arial"/>
-                <w:color w:val="000000"/>
-              </w:rPr>
-              <w:t xml:space="preserve">were </w:t>
-            </w:r>
-            <w:r>
-              <w:rPr>
-                <w:rFonts w:ascii="Arial" w:hAnsi="Arial" w:cs="Arial"/>
-                <w:color w:val="000000"/>
-              </w:rPr>
-              <w:t>not your responsibility under your tenancy agreement.  Please list these.</w:t>
-            </w:r>
-          </w:p>
-        </w:tc>
-      </w:tr>
-      <w:tr>
-        <w:tc>
-          <w:tcPr>
-            <w:tcW w:w="4962" w:type="dxa"/>
-          </w:tcPr>
-          <w:p>
-            <w:pPr>
-              <w:autoSpaceDE w:val="0"/>
-              <w:autoSpaceDN w:val="0"/>
-              <w:adjustRightInd w:val="0"/>
-              <w:jc w:val="left"/>
-              <w:rPr>
-                <w:rFonts w:ascii="Arial" w:hAnsi="Arial" w:cs="Arial"/>
-                <w:b/>
-                <w:bCs/>
-                <w:color w:val="000000"/>
-              </w:rPr>
-            </w:pPr>
-            <w:r>
-              <w:rPr>
-                <w:rFonts w:ascii="Arial" w:hAnsi="Arial" w:cs="Arial"/>
-                <w:b/>
-                <w:color w:val="000000"/>
-              </w:rPr>
-              <w:t xml:space="preserve">Question 2(b) </w:t>
-            </w:r>
-            <w:r>
-              <w:rPr>
-                <w:rFonts w:ascii="Arial" w:hAnsi="Arial" w:cs="Arial"/>
-                <w:color w:val="000000"/>
-              </w:rPr>
-              <w:t>If an agent (or another person) acts on your</w:t>
-            </w:r>
-            <w:r>
-              <w:rPr>
-                <w:rFonts w:ascii="Arial" w:hAnsi="Arial" w:cs="Arial"/>
-                <w:color w:val="000000"/>
-              </w:rPr>
-              <w:t xml:space="preserve"> L</w:t>
-            </w:r>
-            <w:r>
-              <w:rPr>
-                <w:rFonts w:ascii="Arial" w:hAnsi="Arial" w:cs="Arial"/>
-                <w:color w:val="000000"/>
-              </w:rPr>
-              <w:t xml:space="preserve">andlord’s behalf please </w:t>
-            </w:r>
-            <w:r>
-              <w:rPr>
-                <w:rFonts w:ascii="Arial" w:hAnsi="Arial" w:cs="Arial"/>
-                <w:color w:val="000000"/>
-              </w:rPr>
-              <w:t xml:space="preserve">give us </w:t>
-            </w:r>
-            <w:r>
-              <w:rPr>
-                <w:rFonts w:ascii="Arial" w:hAnsi="Arial" w:cs="Arial"/>
-                <w:color w:val="000000"/>
-              </w:rPr>
-              <w:t>all the</w:t>
-            </w:r>
-            <w:r>
-              <w:rPr>
-                <w:rFonts w:ascii="Arial" w:hAnsi="Arial" w:cs="Arial"/>
-                <w:color w:val="000000"/>
-              </w:rPr>
-              <w:t>ir</w:t>
-            </w:r>
-            <w:r>
-              <w:rPr>
-                <w:rFonts w:ascii="Arial" w:hAnsi="Arial" w:cs="Arial"/>
-                <w:color w:val="000000"/>
-              </w:rPr>
-              <w:t xml:space="preserve"> contact details, including the</w:t>
-            </w:r>
-            <w:r>
-              <w:rPr>
-                <w:rFonts w:ascii="Arial" w:hAnsi="Arial" w:cs="Arial"/>
-                <w:color w:val="000000"/>
-              </w:rPr>
-              <w:t>ir</w:t>
-            </w:r>
-            <w:r>
-              <w:rPr>
-                <w:rFonts w:ascii="Arial" w:hAnsi="Arial" w:cs="Arial"/>
-                <w:color w:val="000000"/>
-              </w:rPr>
-              <w:t xml:space="preserve"> address</w:t>
-            </w:r>
-            <w:r>
-              <w:rPr>
-                <w:rFonts w:ascii="Arial" w:hAnsi="Arial" w:cs="Arial"/>
-                <w:color w:val="000000"/>
-              </w:rPr>
-              <w:t>.</w:t>
-            </w:r>
-          </w:p>
-        </w:tc>
-        <w:tc>
-          <w:tcPr>
-            <w:tcW w:w="5245" w:type="dxa"/>
-          </w:tcPr>
-          <w:p>
-            <w:pPr>
-              <w:autoSpaceDE w:val="0"/>
-              <w:autoSpaceDN w:val="0"/>
-              <w:adjustRightInd w:val="0"/>
-              <w:jc w:val="left"/>
-              <w:rPr>
-                <w:rFonts w:ascii="Arial" w:hAnsi="Arial" w:cs="Arial"/>
-                <w:b/>
-                <w:bCs/>
-                <w:color w:val="000000"/>
-              </w:rPr>
-            </w:pPr>
-            <w:r>
-              <w:rPr>
-                <w:rFonts w:ascii="Arial" w:hAnsi="Arial" w:cs="Arial"/>
-                <w:b/>
-                <w:color w:val="000000"/>
-              </w:rPr>
-              <w:t xml:space="preserve">Question 6(b) </w:t>
-            </w:r>
-            <w:r>
-              <w:rPr>
-                <w:rFonts w:ascii="Arial" w:hAnsi="Arial" w:cs="Arial"/>
-                <w:color w:val="000000"/>
-              </w:rPr>
-              <w:t>We need to know about any improvements that you</w:t>
-            </w:r>
-            <w:r>
-              <w:rPr>
-                <w:rFonts w:ascii="Arial" w:hAnsi="Arial" w:cs="Arial"/>
-                <w:color w:val="000000"/>
-              </w:rPr>
-              <w:t xml:space="preserve">r landlord has made to your </w:t>
-            </w:r>
-            <w:r>
-              <w:rPr>
-                <w:rFonts w:ascii="Arial" w:hAnsi="Arial" w:cs="Arial"/>
-                <w:color w:val="000000"/>
-              </w:rPr>
-              <w:t>property since the start of your current tenancy.  Please list these.</w:t>
-            </w:r>
-          </w:p>
-        </w:tc>
-      </w:tr>
-      <w:tr>
-        <w:tc>
-          <w:tcPr>
-            <w:tcW w:w="4962" w:type="dxa"/>
-          </w:tcPr>
-          <w:p>
-            <w:pPr>
-              <w:autoSpaceDE w:val="0"/>
-              <w:autoSpaceDN w:val="0"/>
-              <w:adjustRightInd w:val="0"/>
-              <w:jc w:val="left"/>
-              <w:rPr>
-                <w:rFonts w:ascii="Arial" w:hAnsi="Arial" w:cs="Arial"/>
-                <w:b/>
-                <w:bCs/>
-                <w:color w:val="000000"/>
-              </w:rPr>
-            </w:pPr>
-            <w:r>
-              <w:rPr>
-                <w:rFonts w:ascii="Arial" w:hAnsi="Arial" w:cs="Arial"/>
-                <w:b/>
-                <w:bCs/>
-                <w:color w:val="000000"/>
-              </w:rPr>
-              <w:t xml:space="preserve">Question 3(a) </w:t>
-            </w:r>
-            <w:r>
-              <w:rPr>
-                <w:rFonts w:ascii="Arial" w:hAnsi="Arial" w:cs="Arial"/>
-                <w:color w:val="000000"/>
-              </w:rPr>
-              <w:t>We need to know what type of property you currently live in.</w:t>
-            </w:r>
-          </w:p>
-        </w:tc>
-        <w:tc>
-          <w:tcPr>
-            <w:tcW w:w="5245" w:type="dxa"/>
-          </w:tcPr>
-          <w:p>
-            <w:pPr>
-              <w:autoSpaceDE w:val="0"/>
-              <w:autoSpaceDN w:val="0"/>
-              <w:adjustRightInd w:val="0"/>
-              <w:jc w:val="left"/>
-              <w:rPr>
-                <w:rFonts w:ascii="Arial" w:hAnsi="Arial" w:cs="Arial"/>
-                <w:b/>
-                <w:bCs/>
-                <w:color w:val="000000"/>
-              </w:rPr>
-            </w:pPr>
-            <w:r>
-              <w:rPr>
-                <w:rFonts w:ascii="Arial" w:hAnsi="Arial" w:cs="Arial"/>
-                <w:b/>
-                <w:bCs/>
-                <w:color w:val="000000"/>
-              </w:rPr>
-              <w:t xml:space="preserve">Question 7 </w:t>
-            </w:r>
-            <w:r>
-              <w:rPr>
-                <w:rFonts w:ascii="Arial" w:hAnsi="Arial" w:cs="Arial"/>
-                <w:color w:val="000000"/>
-              </w:rPr>
-              <w:t xml:space="preserve">We need to know about any defects or </w:t>
-            </w:r>
-            <w:r>
-              <w:rPr>
-                <w:rFonts w:ascii="Arial" w:hAnsi="Arial" w:cs="Arial"/>
-                <w:color w:val="000000"/>
-              </w:rPr>
-              <w:t xml:space="preserve">damages </w:t>
-            </w:r>
-            <w:r>
-              <w:rPr>
-                <w:rFonts w:ascii="Arial" w:hAnsi="Arial" w:cs="Arial"/>
-                <w:color w:val="000000"/>
-              </w:rPr>
-              <w:t>in the property caused by you.</w:t>
-            </w:r>
-          </w:p>
-        </w:tc>
-      </w:tr>
-      <w:tr>
-        <w:tc>
-          <w:tcPr>
-            <w:tcW w:w="4962" w:type="dxa"/>
-          </w:tcPr>
-          <w:p>
-            <w:pPr>
-              <w:autoSpaceDE w:val="0"/>
-              <w:autoSpaceDN w:val="0"/>
-              <w:adjustRightInd w:val="0"/>
-              <w:jc w:val="left"/>
-              <w:rPr>
-                <w:rFonts w:ascii="Arial" w:hAnsi="Arial" w:cs="Arial"/>
-                <w:b/>
-                <w:bCs/>
-                <w:color w:val="000000"/>
-              </w:rPr>
-            </w:pPr>
-            <w:r>
-              <w:rPr>
-                <w:rFonts w:ascii="Arial" w:hAnsi="Arial" w:cs="Arial"/>
-                <w:b/>
-                <w:color w:val="000000"/>
-              </w:rPr>
-              <w:t>Question 3(b)</w:t>
-            </w:r>
-            <w:r>
-              <w:rPr>
-                <w:rFonts w:ascii="Arial" w:hAnsi="Arial" w:cs="Arial"/>
-                <w:color w:val="000000"/>
-              </w:rPr>
-              <w:t xml:space="preserve"> We need to know how many rooms there are in your property</w:t>
-            </w:r>
-            <w:r>
-              <w:rPr>
-                <w:rFonts w:ascii="Arial" w:hAnsi="Arial" w:cs="Arial"/>
-                <w:color w:val="000000"/>
-              </w:rPr>
-              <w:t xml:space="preserve">. We have provided a list of typical rooms in a property – please indicate in each box how many of </w:t>
-            </w:r>
-            <w:proofErr w:type="gramStart"/>
-            <w:r>
-              <w:rPr>
-                <w:rFonts w:ascii="Arial" w:hAnsi="Arial" w:cs="Arial"/>
-                <w:color w:val="000000"/>
-              </w:rPr>
-              <w:t>these type of rooms</w:t>
-            </w:r>
-            <w:proofErr w:type="gramEnd"/>
-            <w:r>
-              <w:rPr>
-                <w:rFonts w:ascii="Arial" w:hAnsi="Arial" w:cs="Arial"/>
-                <w:color w:val="000000"/>
-              </w:rPr>
-              <w:t xml:space="preserve"> are in your property.  </w:t>
-            </w:r>
-          </w:p>
-        </w:tc>
-        <w:tc>
-          <w:tcPr>
-            <w:tcW w:w="5245" w:type="dxa"/>
-          </w:tcPr>
-          <w:p>
-            <w:pPr>
-              <w:autoSpaceDE w:val="0"/>
-              <w:autoSpaceDN w:val="0"/>
-              <w:adjustRightInd w:val="0"/>
-              <w:jc w:val="left"/>
-              <w:rPr>
-                <w:rFonts w:ascii="Arial" w:hAnsi="Arial" w:cs="Arial"/>
-                <w:b/>
-                <w:bCs/>
-                <w:color w:val="000000"/>
-              </w:rPr>
-            </w:pPr>
-            <w:r>
-              <w:rPr>
-                <w:rFonts w:ascii="Arial" w:hAnsi="Arial" w:cs="Arial"/>
-                <w:b/>
-                <w:bCs/>
-                <w:color w:val="000000"/>
-              </w:rPr>
-              <w:t xml:space="preserve">Question 8(a) </w:t>
-            </w:r>
-            <w:r>
-              <w:rPr>
-                <w:rFonts w:ascii="Arial" w:hAnsi="Arial" w:cs="Arial"/>
-                <w:color w:val="000000"/>
-              </w:rPr>
-              <w:t xml:space="preserve">We need to know how much rent you are </w:t>
-            </w:r>
-            <w:proofErr w:type="gramStart"/>
-            <w:r>
-              <w:rPr>
-                <w:rFonts w:ascii="Arial" w:hAnsi="Arial" w:cs="Arial"/>
-                <w:color w:val="000000"/>
-              </w:rPr>
-              <w:t xml:space="preserve">paying </w:t>
-            </w:r>
-            <w:r>
-              <w:rPr>
-                <w:rFonts w:ascii="Arial" w:hAnsi="Arial" w:cs="Arial"/>
-                <w:color w:val="000000"/>
-              </w:rPr>
-              <w:t xml:space="preserve"> and</w:t>
-            </w:r>
-            <w:proofErr w:type="gramEnd"/>
-            <w:r>
-              <w:rPr>
-                <w:rFonts w:ascii="Arial" w:hAnsi="Arial" w:cs="Arial"/>
-                <w:color w:val="000000"/>
-              </w:rPr>
-              <w:t xml:space="preserve"> how often you pay it</w:t>
-            </w:r>
-            <w:r>
-              <w:rPr>
-                <w:rFonts w:ascii="Arial" w:hAnsi="Arial" w:cs="Arial"/>
-                <w:color w:val="000000"/>
-              </w:rPr>
-              <w:t>.</w:t>
-            </w:r>
-          </w:p>
-        </w:tc>
-      </w:tr>
-      <w:tr>
-        <w:trPr>
-          <w:trHeight w:val="360"/>
-        </w:trPr>
-        <w:tc>
-          <w:tcPr>
-            <w:tcW w:w="4962" w:type="dxa"/>
-          </w:tcPr>
-          <w:p>
-            <w:pPr>
-              <w:autoSpaceDE w:val="0"/>
-              <w:autoSpaceDN w:val="0"/>
-              <w:adjustRightInd w:val="0"/>
-              <w:jc w:val="left"/>
-              <w:rPr>
-                <w:rFonts w:ascii="Arial" w:hAnsi="Arial" w:cs="Arial"/>
-                <w:b/>
-                <w:bCs/>
-                <w:color w:val="000000"/>
-              </w:rPr>
-            </w:pPr>
-            <w:r>
-              <w:rPr>
-                <w:rFonts w:ascii="Arial" w:hAnsi="Arial" w:cs="Arial"/>
-                <w:b/>
-                <w:color w:val="000000"/>
-              </w:rPr>
-              <w:t xml:space="preserve">Question 3(c) </w:t>
-            </w:r>
-            <w:r>
-              <w:rPr>
-                <w:rFonts w:ascii="Arial" w:hAnsi="Arial" w:cs="Arial"/>
-                <w:color w:val="000000"/>
-              </w:rPr>
-              <w:t>Please let us know about any part of your property that is shared with another tenant.</w:t>
-            </w:r>
-          </w:p>
-        </w:tc>
-        <w:tc>
-          <w:tcPr>
-            <w:tcW w:w="5245" w:type="dxa"/>
-          </w:tcPr>
-          <w:p>
-            <w:pPr>
-              <w:autoSpaceDE w:val="0"/>
-              <w:autoSpaceDN w:val="0"/>
-              <w:adjustRightInd w:val="0"/>
-              <w:jc w:val="left"/>
-              <w:rPr>
-                <w:rFonts w:ascii="Arial" w:hAnsi="Arial" w:cs="Arial"/>
-                <w:b/>
-                <w:bCs/>
-                <w:color w:val="000000"/>
-              </w:rPr>
-            </w:pPr>
-            <w:r>
-              <w:rPr>
-                <w:rFonts w:ascii="Arial" w:hAnsi="Arial" w:cs="Arial"/>
-                <w:b/>
-                <w:bCs/>
-                <w:color w:val="000000"/>
-              </w:rPr>
-              <w:t xml:space="preserve">Question 8(b) </w:t>
-            </w:r>
-            <w:r>
-              <w:rPr>
-                <w:rFonts w:ascii="Arial" w:hAnsi="Arial" w:cs="Arial"/>
-                <w:color w:val="000000"/>
-              </w:rPr>
-              <w:t xml:space="preserve">We need to know </w:t>
-            </w:r>
-            <w:r>
-              <w:rPr>
-                <w:rFonts w:ascii="Arial" w:hAnsi="Arial" w:cs="Arial"/>
-                <w:color w:val="000000"/>
-              </w:rPr>
-              <w:t>the proposed rent and how often you will need to pay it.</w:t>
-            </w:r>
-          </w:p>
-        </w:tc>
-      </w:tr>
-      <w:tr>
-        <w:trPr>
-          <w:trHeight w:val="360"/>
-        </w:trPr>
-        <w:tc>
-          <w:tcPr>
-            <w:tcW w:w="4962" w:type="dxa"/>
-          </w:tcPr>
-          <w:p>
-            <w:pPr>
-              <w:autoSpaceDE w:val="0"/>
-              <w:autoSpaceDN w:val="0"/>
-              <w:adjustRightInd w:val="0"/>
-              <w:jc w:val="left"/>
-              <w:rPr>
-                <w:rFonts w:cs="Arial"/>
-                <w:b/>
-                <w:color w:val="000000"/>
-              </w:rPr>
-            </w:pPr>
-            <w:r>
-              <w:rPr>
-                <w:rFonts w:ascii="Arial" w:hAnsi="Arial" w:cs="Arial"/>
-                <w:b/>
-                <w:color w:val="000000"/>
-              </w:rPr>
-              <w:t>Question 3(d)</w:t>
-            </w:r>
-            <w:r>
-              <w:rPr>
-                <w:rFonts w:ascii="Arial" w:hAnsi="Arial" w:cs="Arial"/>
-                <w:color w:val="000000"/>
-              </w:rPr>
-              <w:t xml:space="preserve"> We need to know </w:t>
-            </w:r>
-            <w:r>
-              <w:rPr>
-                <w:rFonts w:ascii="Arial" w:hAnsi="Arial" w:cs="Arial"/>
-                <w:color w:val="000000" w:themeColor="text1"/>
-              </w:rPr>
-              <w:t>details of all the outside space that comes with your property and is included in your tenancy.</w:t>
-            </w:r>
-          </w:p>
-        </w:tc>
-        <w:tc>
-          <w:tcPr>
-            <w:tcW w:w="5245" w:type="dxa"/>
-          </w:tcPr>
-          <w:p>
-            <w:pPr>
-              <w:autoSpaceDE w:val="0"/>
-              <w:autoSpaceDN w:val="0"/>
-              <w:adjustRightInd w:val="0"/>
-              <w:jc w:val="left"/>
-              <w:rPr>
-                <w:rFonts w:cs="Arial"/>
-                <w:b/>
-                <w:bCs/>
-                <w:color w:val="000000"/>
-              </w:rPr>
-            </w:pPr>
-            <w:r>
-              <w:rPr>
-                <w:rFonts w:ascii="Arial" w:hAnsi="Arial" w:cs="Arial"/>
-                <w:b/>
-                <w:bCs/>
-                <w:color w:val="000000"/>
-              </w:rPr>
-              <w:t xml:space="preserve">Question 9 </w:t>
-            </w:r>
-            <w:r>
-              <w:rPr>
-                <w:rFonts w:ascii="Arial" w:hAnsi="Arial" w:cs="Arial"/>
-                <w:color w:val="000000"/>
-              </w:rPr>
-              <w:t>Please provide the necessary documents with your application and tick the appropriate box</w:t>
-            </w:r>
-            <w:r>
-              <w:rPr>
-                <w:rFonts w:ascii="Arial" w:hAnsi="Arial" w:cs="Arial"/>
-                <w:color w:val="000000"/>
-              </w:rPr>
-              <w:t>(</w:t>
-            </w:r>
-            <w:proofErr w:type="spellStart"/>
-            <w:r>
-              <w:rPr>
-                <w:rFonts w:ascii="Arial" w:hAnsi="Arial" w:cs="Arial"/>
-                <w:color w:val="000000"/>
-              </w:rPr>
-              <w:t>es</w:t>
-            </w:r>
-            <w:proofErr w:type="spellEnd"/>
-            <w:r>
-              <w:rPr>
-                <w:rFonts w:ascii="Arial" w:hAnsi="Arial" w:cs="Arial"/>
-                <w:color w:val="000000"/>
-              </w:rPr>
-              <w:t>)</w:t>
-            </w:r>
-            <w:r>
-              <w:rPr>
-                <w:rFonts w:ascii="Arial" w:hAnsi="Arial" w:cs="Arial"/>
-                <w:color w:val="000000"/>
-              </w:rPr>
-              <w:t xml:space="preserve"> that you have done so.</w:t>
-            </w:r>
-          </w:p>
-        </w:tc>
-      </w:tr>
-      <w:tr>
-        <w:tc>
-          <w:tcPr>
-            <w:tcW w:w="4962" w:type="dxa"/>
-          </w:tcPr>
-          <w:p>
-            <w:pPr>
-              <w:autoSpaceDE w:val="0"/>
-              <w:autoSpaceDN w:val="0"/>
-              <w:adjustRightInd w:val="0"/>
-              <w:jc w:val="left"/>
-              <w:rPr>
-                <w:rFonts w:ascii="Arial" w:hAnsi="Arial" w:cs="Arial"/>
-                <w:b/>
-                <w:bCs/>
-                <w:color w:val="000000"/>
-              </w:rPr>
-            </w:pPr>
-            <w:r>
-              <w:rPr>
-                <w:rFonts w:ascii="Arial" w:hAnsi="Arial" w:cs="Arial"/>
-                <w:b/>
-                <w:color w:val="000000"/>
-              </w:rPr>
-              <w:t>Question 3(e)</w:t>
-            </w:r>
-            <w:r>
-              <w:rPr>
-                <w:rFonts w:ascii="Arial" w:hAnsi="Arial" w:cs="Arial"/>
-                <w:color w:val="000000"/>
-              </w:rPr>
-              <w:t xml:space="preserve"> We need to know if the property has central heating – you need to select an option from the list.</w:t>
-            </w:r>
-          </w:p>
-        </w:tc>
-        <w:tc>
-          <w:tcPr>
-            <w:tcW w:w="5245" w:type="dxa"/>
-          </w:tcPr>
-          <w:p>
-            <w:pPr>
-              <w:autoSpaceDE w:val="0"/>
-              <w:autoSpaceDN w:val="0"/>
-              <w:adjustRightInd w:val="0"/>
-              <w:jc w:val="left"/>
-              <w:rPr>
-                <w:rFonts w:ascii="Arial" w:hAnsi="Arial" w:cs="Arial"/>
-                <w:b/>
-                <w:bCs/>
-                <w:color w:val="000000"/>
-              </w:rPr>
-            </w:pPr>
-            <w:proofErr w:type="gramStart"/>
-            <w:r>
-              <w:rPr>
-                <w:rFonts w:ascii="Arial" w:hAnsi="Arial" w:cs="Arial"/>
-                <w:b/>
-                <w:color w:val="000000"/>
-              </w:rPr>
-              <w:t>Question  10</w:t>
-            </w:r>
-            <w:proofErr w:type="gramEnd"/>
-            <w:r>
-              <w:rPr>
-                <w:rFonts w:ascii="Arial" w:hAnsi="Arial" w:cs="Arial"/>
-                <w:color w:val="000000"/>
-              </w:rPr>
-              <w:t xml:space="preserve"> We may decide to inspect your  property therefore it is important that you </w:t>
-            </w:r>
-            <w:r>
-              <w:rPr>
-                <w:rFonts w:ascii="Arial" w:hAnsi="Arial" w:cs="Arial"/>
-                <w:color w:val="000000"/>
-              </w:rPr>
-              <w:t xml:space="preserve">let </w:t>
-            </w:r>
-            <w:r>
-              <w:rPr>
-                <w:rFonts w:ascii="Arial" w:hAnsi="Arial" w:cs="Arial"/>
-                <w:color w:val="000000"/>
-              </w:rPr>
-              <w:t xml:space="preserve">us </w:t>
-            </w:r>
-            <w:r>
-              <w:rPr>
-                <w:rFonts w:ascii="Arial" w:hAnsi="Arial" w:cs="Arial"/>
-                <w:color w:val="000000"/>
-              </w:rPr>
-              <w:t>k</w:t>
-            </w:r>
-            <w:r>
-              <w:rPr>
-                <w:rFonts w:ascii="Arial" w:hAnsi="Arial" w:cs="Arial"/>
-                <w:color w:val="000000"/>
-              </w:rPr>
-              <w:t>now when</w:t>
-            </w:r>
-            <w:r>
-              <w:rPr>
-                <w:rFonts w:ascii="Arial" w:hAnsi="Arial" w:cs="Arial"/>
-                <w:color w:val="000000"/>
-              </w:rPr>
-              <w:t xml:space="preserve"> </w:t>
-            </w:r>
-            <w:r>
-              <w:rPr>
-                <w:rFonts w:ascii="Arial" w:hAnsi="Arial" w:cs="Arial"/>
-                <w:color w:val="000000"/>
-              </w:rPr>
-              <w:t xml:space="preserve">you </w:t>
-            </w:r>
-            <w:r>
-              <w:rPr>
-                <w:rFonts w:ascii="Arial" w:hAnsi="Arial" w:cs="Arial"/>
-                <w:b/>
-                <w:color w:val="000000"/>
-              </w:rPr>
-              <w:t>WILL NOT BE AVAILABLE</w:t>
-            </w:r>
-            <w:r>
-              <w:rPr>
-                <w:rFonts w:ascii="Arial" w:hAnsi="Arial" w:cs="Arial"/>
-                <w:color w:val="000000"/>
-              </w:rPr>
-              <w:t xml:space="preserve"> for an inspection.  We will only be able to inspect during office hours and to allow for travelling by the Rent Officers this will be between 9.30 am and 3.</w:t>
-            </w:r>
-            <w:r>
-              <w:rPr>
-                <w:rFonts w:ascii="Arial" w:hAnsi="Arial" w:cs="Arial"/>
-                <w:color w:val="000000"/>
-              </w:rPr>
-              <w:t>3</w:t>
-            </w:r>
-            <w:r>
-              <w:rPr>
-                <w:rFonts w:ascii="Arial" w:hAnsi="Arial" w:cs="Arial"/>
-                <w:color w:val="000000"/>
-              </w:rPr>
-              <w:t>0 pm</w:t>
-            </w:r>
-          </w:p>
-        </w:tc>
-      </w:tr>
-      <w:tr>
-        <w:tc>
-          <w:tcPr>
-            <w:tcW w:w="4962" w:type="dxa"/>
-          </w:tcPr>
-          <w:p>
-            <w:pPr>
-              <w:autoSpaceDE w:val="0"/>
-              <w:autoSpaceDN w:val="0"/>
-              <w:adjustRightInd w:val="0"/>
-              <w:jc w:val="left"/>
-              <w:rPr>
-                <w:rFonts w:ascii="Arial" w:hAnsi="Arial" w:cs="Arial"/>
-                <w:color w:val="000000"/>
-              </w:rPr>
-            </w:pPr>
-            <w:r>
-              <w:rPr>
-                <w:rFonts w:ascii="Arial" w:hAnsi="Arial" w:cs="Arial"/>
-                <w:b/>
-                <w:color w:val="000000"/>
-              </w:rPr>
-              <w:t>Question 3(f)</w:t>
-            </w:r>
-            <w:r>
-              <w:rPr>
-                <w:rFonts w:ascii="Arial" w:hAnsi="Arial" w:cs="Arial"/>
-                <w:color w:val="000000"/>
-              </w:rPr>
-              <w:t xml:space="preserve"> We need to know if the </w:t>
-            </w:r>
-          </w:p>
-          <w:p>
-            <w:pPr>
-              <w:autoSpaceDE w:val="0"/>
-              <w:autoSpaceDN w:val="0"/>
-              <w:adjustRightInd w:val="0"/>
-              <w:jc w:val="left"/>
-              <w:rPr>
-                <w:rFonts w:ascii="Arial" w:hAnsi="Arial" w:cs="Arial"/>
-                <w:b/>
-                <w:bCs/>
-                <w:color w:val="000000"/>
-              </w:rPr>
-            </w:pPr>
-            <w:r>
-              <w:rPr>
-                <w:rFonts w:ascii="Arial" w:hAnsi="Arial" w:cs="Arial"/>
-                <w:color w:val="000000"/>
-              </w:rPr>
-              <w:t>property has double glazing</w:t>
-            </w:r>
-            <w:r>
-              <w:rPr>
-                <w:rFonts w:ascii="Arial" w:hAnsi="Arial" w:cs="Arial"/>
-                <w:color w:val="000000"/>
-              </w:rPr>
-              <w:t xml:space="preserve"> </w:t>
-            </w:r>
-            <w:r>
-              <w:rPr>
-                <w:rFonts w:ascii="Arial" w:hAnsi="Arial" w:cs="Arial"/>
-                <w:color w:val="000000"/>
-              </w:rPr>
-              <w:t>-</w:t>
-            </w:r>
-            <w:r>
-              <w:rPr>
-                <w:rFonts w:ascii="Arial" w:hAnsi="Arial" w:cs="Arial"/>
-                <w:color w:val="000000"/>
-              </w:rPr>
-              <w:t xml:space="preserve"> </w:t>
-            </w:r>
-            <w:r>
-              <w:rPr>
-                <w:rFonts w:ascii="Arial" w:hAnsi="Arial" w:cs="Arial"/>
-                <w:color w:val="000000"/>
-              </w:rPr>
-              <w:t>you need to select an option from the list.</w:t>
-            </w:r>
-          </w:p>
-        </w:tc>
-        <w:tc>
-          <w:tcPr>
-            <w:tcW w:w="5245" w:type="dxa"/>
-          </w:tcPr>
-          <w:p>
-            <w:pPr>
-              <w:autoSpaceDE w:val="0"/>
-              <w:autoSpaceDN w:val="0"/>
-              <w:adjustRightInd w:val="0"/>
-              <w:jc w:val="left"/>
-              <w:rPr>
-                <w:rFonts w:ascii="Arial" w:hAnsi="Arial" w:cs="Arial"/>
-                <w:b/>
-                <w:bCs/>
-                <w:color w:val="000000"/>
-              </w:rPr>
-            </w:pPr>
-            <w:r>
-              <w:rPr>
-                <w:rFonts w:ascii="Arial" w:hAnsi="Arial" w:cs="Arial"/>
-                <w:b/>
-                <w:color w:val="000000"/>
-              </w:rPr>
-              <w:t>Question 11</w:t>
-            </w:r>
-            <w:r>
-              <w:rPr>
-                <w:rFonts w:ascii="Arial" w:hAnsi="Arial" w:cs="Arial"/>
-                <w:color w:val="000000"/>
-              </w:rPr>
-              <w:t xml:space="preserve"> Please make sure that you (or your agent) sign the form</w:t>
-            </w:r>
-            <w:r>
-              <w:rPr>
-                <w:rFonts w:ascii="Arial" w:hAnsi="Arial" w:cs="Arial"/>
-                <w:color w:val="000000"/>
-              </w:rPr>
-              <w:t xml:space="preserve">. </w:t>
-            </w:r>
-            <w:r>
-              <w:rPr>
-                <w:rFonts w:ascii="Arial" w:hAnsi="Arial" w:cs="Arial"/>
-                <w:color w:val="000000"/>
-              </w:rPr>
-              <w:t xml:space="preserve">Failure to </w:t>
-            </w:r>
-            <w:proofErr w:type="gramStart"/>
-            <w:r>
-              <w:rPr>
-                <w:rFonts w:ascii="Arial" w:hAnsi="Arial" w:cs="Arial"/>
-                <w:color w:val="000000"/>
-              </w:rPr>
-              <w:t>d</w:t>
-            </w:r>
-            <w:r>
-              <w:rPr>
-                <w:rFonts w:ascii="Arial" w:hAnsi="Arial" w:cs="Arial"/>
-                <w:color w:val="000000"/>
-              </w:rPr>
-              <w:t>o  will</w:t>
-            </w:r>
-            <w:proofErr w:type="gramEnd"/>
-            <w:r>
-              <w:rPr>
-                <w:rFonts w:ascii="Arial" w:hAnsi="Arial" w:cs="Arial"/>
-                <w:color w:val="000000"/>
-              </w:rPr>
-              <w:t xml:space="preserve"> make the application invalid</w:t>
-            </w:r>
-            <w:r>
-              <w:rPr>
-                <w:rFonts w:ascii="Arial" w:hAnsi="Arial" w:cs="Arial"/>
-                <w:color w:val="000000"/>
-              </w:rPr>
-              <w:t xml:space="preserve">.  </w:t>
-            </w:r>
-            <w:r>
-              <w:rPr>
-                <w:rFonts w:ascii="Arial" w:hAnsi="Arial" w:cs="Arial"/>
-                <w:color w:val="000000"/>
-              </w:rPr>
-              <w:t xml:space="preserve"> </w:t>
-            </w:r>
-            <w:r>
-              <w:rPr>
-                <w:rFonts w:ascii="Arial" w:hAnsi="Arial" w:cs="Arial"/>
-                <w:color w:val="000000" w:themeColor="text1"/>
-              </w:rPr>
-              <w:t>Y</w:t>
-            </w:r>
-            <w:r>
-              <w:rPr>
-                <w:rFonts w:ascii="Arial" w:hAnsi="Arial" w:cs="Arial"/>
-                <w:color w:val="000000" w:themeColor="text1"/>
-              </w:rPr>
-              <w:t xml:space="preserve">ou do not need to sign the form if you are </w:t>
-            </w:r>
-            <w:r>
-              <w:rPr>
-                <w:rFonts w:ascii="Arial" w:hAnsi="Arial" w:cs="Arial"/>
-                <w:color w:val="000000" w:themeColor="text1"/>
-              </w:rPr>
-              <w:t xml:space="preserve">filling it in </w:t>
-            </w:r>
-            <w:r>
-              <w:rPr>
-                <w:rFonts w:ascii="Arial" w:hAnsi="Arial" w:cs="Arial"/>
-                <w:color w:val="000000" w:themeColor="text1"/>
-              </w:rPr>
-              <w:t xml:space="preserve">online – </w:t>
-            </w:r>
-            <w:r>
-              <w:rPr>
-                <w:rFonts w:ascii="Arial" w:hAnsi="Arial" w:cs="Arial"/>
-                <w:color w:val="000000" w:themeColor="text1"/>
-              </w:rPr>
-              <w:t>just</w:t>
-            </w:r>
-            <w:r>
-              <w:rPr>
-                <w:rFonts w:ascii="Arial" w:hAnsi="Arial" w:cs="Arial"/>
-                <w:color w:val="000000" w:themeColor="text1"/>
-              </w:rPr>
-              <w:t xml:space="preserve"> enter your name.  </w:t>
-            </w:r>
-          </w:p>
-        </w:tc>
-      </w:tr>
-      <w:tr>
-        <w:tc>
-          <w:tcPr>
-            <w:tcW w:w="4962" w:type="dxa"/>
-          </w:tcPr>
-          <w:p>
-            <w:pPr>
-              <w:autoSpaceDE w:val="0"/>
-              <w:autoSpaceDN w:val="0"/>
-              <w:adjustRightInd w:val="0"/>
-              <w:jc w:val="left"/>
-              <w:rPr>
-                <w:rFonts w:ascii="Arial" w:hAnsi="Arial" w:cs="Arial"/>
-                <w:b/>
-                <w:bCs/>
-                <w:color w:val="000000"/>
-              </w:rPr>
-            </w:pPr>
-            <w:r>
-              <w:rPr>
-                <w:rFonts w:ascii="Arial" w:hAnsi="Arial" w:cs="Arial"/>
-                <w:b/>
-                <w:bCs/>
-                <w:color w:val="000000"/>
-              </w:rPr>
-              <w:t xml:space="preserve">Question 4(a) </w:t>
-            </w:r>
-            <w:r>
-              <w:rPr>
-                <w:rFonts w:ascii="Arial" w:hAnsi="Arial" w:cs="Arial"/>
-                <w:color w:val="000000"/>
-              </w:rPr>
-              <w:t xml:space="preserve">This information will only be relevant if services are included in the amount of rent you pay for the property where you currently live.  If </w:t>
-            </w:r>
-            <w:r>
-              <w:rPr>
-                <w:rFonts w:ascii="Arial" w:hAnsi="Arial" w:cs="Arial"/>
-                <w:color w:val="000000"/>
-              </w:rPr>
-              <w:t xml:space="preserve">they are </w:t>
-            </w:r>
-            <w:r>
-              <w:rPr>
-                <w:rFonts w:ascii="Arial" w:hAnsi="Arial" w:cs="Arial"/>
-                <w:color w:val="000000"/>
-              </w:rPr>
-              <w:t xml:space="preserve">please </w:t>
-            </w:r>
-            <w:r>
-              <w:rPr>
-                <w:rFonts w:ascii="Arial" w:hAnsi="Arial" w:cs="Arial"/>
-                <w:color w:val="000000"/>
-              </w:rPr>
-              <w:t xml:space="preserve">give us </w:t>
-            </w:r>
-            <w:r>
-              <w:rPr>
-                <w:rFonts w:ascii="Arial" w:hAnsi="Arial" w:cs="Arial"/>
-                <w:color w:val="000000"/>
-              </w:rPr>
-              <w:t>details of the services you receive</w:t>
-            </w:r>
-            <w:r>
-              <w:rPr>
-                <w:rFonts w:ascii="Arial" w:hAnsi="Arial" w:cs="Arial"/>
-                <w:color w:val="000000"/>
-              </w:rPr>
-              <w:t xml:space="preserve"> -</w:t>
-            </w:r>
-            <w:r>
-              <w:rPr>
-                <w:rFonts w:ascii="Arial" w:hAnsi="Arial" w:cs="Arial"/>
-                <w:color w:val="000000"/>
-              </w:rPr>
-              <w:t xml:space="preserve"> </w:t>
-            </w:r>
-            <w:r>
-              <w:rPr>
-                <w:rFonts w:ascii="Arial" w:hAnsi="Arial" w:cs="Arial"/>
-                <w:color w:val="000000"/>
-              </w:rPr>
-              <w:t>for example</w:t>
-            </w:r>
-            <w:r>
-              <w:rPr>
-                <w:rFonts w:ascii="Arial" w:hAnsi="Arial" w:cs="Arial"/>
-                <w:color w:val="000000"/>
-              </w:rPr>
-              <w:t>,</w:t>
-            </w:r>
-            <w:r>
-              <w:rPr>
-                <w:rFonts w:ascii="Arial" w:hAnsi="Arial" w:cs="Arial"/>
-                <w:color w:val="000000"/>
-              </w:rPr>
-              <w:t xml:space="preserve"> stair cleaning, garden maintenance, door entry maintenance</w:t>
-            </w:r>
-            <w:r>
-              <w:rPr>
-                <w:rFonts w:ascii="Arial" w:hAnsi="Arial" w:cs="Arial"/>
-                <w:color w:val="000000"/>
-              </w:rPr>
-              <w:t xml:space="preserve"> and </w:t>
-            </w:r>
-            <w:r>
-              <w:rPr>
-                <w:rFonts w:ascii="Arial" w:hAnsi="Arial" w:cs="Arial"/>
-                <w:color w:val="000000"/>
-              </w:rPr>
-              <w:t>communal area maintenance</w:t>
-            </w:r>
-            <w:r>
-              <w:rPr>
-                <w:rFonts w:ascii="Arial" w:hAnsi="Arial" w:cs="Arial"/>
-                <w:color w:val="000000"/>
-              </w:rPr>
-              <w:t>.</w:t>
-            </w:r>
-          </w:p>
-        </w:tc>
-        <w:tc>
-          <w:tcPr>
-            <w:tcW w:w="5245" w:type="dxa"/>
-          </w:tcPr>
-          <w:p>
-            <w:pPr>
-              <w:autoSpaceDE w:val="0"/>
-              <w:autoSpaceDN w:val="0"/>
-              <w:adjustRightInd w:val="0"/>
-              <w:jc w:val="left"/>
-              <w:rPr>
-                <w:rFonts w:ascii="Arial" w:hAnsi="Arial" w:cs="Arial"/>
-                <w:b/>
-                <w:bCs/>
-                <w:color w:val="000000"/>
-                <w:sz w:val="20"/>
-                <w:szCs w:val="20"/>
-              </w:rPr>
-            </w:pPr>
-          </w:p>
-        </w:tc>
-      </w:tr>
-    </w:tbl>
-    <w:p>
-      <w:pPr>
-        <w:shd w:val="clear" w:color="auto" w:fill="FFFFFF"/>
-        <w:tabs>
-          <w:tab w:val="clear" w:pos="720"/>
-          <w:tab w:val="clear" w:pos="1440"/>
-          <w:tab w:val="clear" w:pos="2160"/>
-          <w:tab w:val="clear" w:pos="2880"/>
-          <w:tab w:val="clear" w:pos="4680"/>
-          <w:tab w:val="clear" w:pos="5400"/>
-          <w:tab w:val="clear" w:pos="9000"/>
-        </w:tabs>
-        <w:spacing w:line="240" w:lineRule="auto"/>
-        <w:outlineLvl w:val="3"/>
-        <w:rPr>
-          <w:rFonts w:cs="Arial"/>
-          <w:b/>
-          <w:color w:val="000000"/>
-          <w:szCs w:val="24"/>
-          <w:lang w:val="en" w:eastAsia="en-GB"/>
-        </w:rPr>
-      </w:pPr>
-    </w:p>
-    <w:p>
-      <w:pPr>
         <w:shd w:val="clear" w:color="auto" w:fill="FFFFFF"/>
         <w:tabs>
           <w:tab w:val="clear" w:pos="720"/>
@@ -4640,17 +1794,7 @@
           <w:szCs w:val="24"/>
           <w:lang w:val="en" w:eastAsia="en-GB"/>
         </w:rPr>
-        <w:t xml:space="preserve">  </w:t>
-      </w:r>
-      <w:r>
-        <w:rPr>
-          <w:rFonts w:cs="Arial"/>
-          <w:b/>
-          <w:color w:val="000000"/>
-          <w:szCs w:val="24"/>
-          <w:lang w:val="en" w:eastAsia="en-GB"/>
-        </w:rPr>
-        <w:t>For information on who can act as your Agent please see the ‘Notes to Assist’ section.</w:t>
+        <w:t xml:space="preserve"> </w:t>
       </w:r>
     </w:p>
     <w:p>
@@ -6297,21 +3441,11 @@
         <w:jc w:val="left"/>
         <w:outlineLvl w:val="3"/>
       </w:pPr>
-      <w:r>
-        <w:fldChar w:fldCharType="begin"/>
-      </w:r>
-      <w:r>
-        <w:instrText xml:space="preserve"> MERGEFIELD included \* MERGEFORMAT </w:instrText>
-      </w:r>
-      <w:r>
-        <w:fldChar w:fldCharType="separate"/>
-      </w:r>
-      <w:r>
-        <w:t>«included»</w:t>
-      </w:r>
-      <w:r>
-        <w:fldChar w:fldCharType="end"/>
-      </w:r>
+      <w:fldSimple w:instr=" MERGEFIELD included \* MERGEFORMAT ">
+        <w:r>
+          <w:t>«included»</w:t>
+        </w:r>
+      </w:fldSimple>
     </w:p>
     <w:p>
       <w:pPr>
@@ -6560,6 +3694,7 @@
           <w:szCs w:val="24"/>
           <w:lang w:val="en" w:eastAsia="en-GB"/>
         </w:rPr>
+        <w:lastRenderedPageBreak/>
         <w:t xml:space="preserve">Please </w:t>
       </w:r>
       <w:r>
@@ -7852,7 +4987,16 @@
           <w:szCs w:val="24"/>
           <w:lang w:val="en" w:eastAsia="en-GB"/>
         </w:rPr>
-        <w:t xml:space="preserve">(or a previous tenant under the same                 </w:t>
+        <w:t>(or a previous tenan</w:t>
+      </w:r>
+      <w:r>
+        <w:rPr>
+          <w:rFonts w:cs="Arial"/>
+          <w:color w:val="000000"/>
+          <w:szCs w:val="24"/>
+          <w:lang w:val="en" w:eastAsia="en-GB"/>
+        </w:rPr>
+        <w:t xml:space="preserve">t under the same             </w:t>
       </w:r>
       <w:r>
         <w:rPr>
@@ -8971,57 +6115,57 @@
           <w:szCs w:val="24"/>
           <w:lang w:val="en" w:eastAsia="en-GB"/>
         </w:rPr>
+        <w:t xml:space="preserve">or to any fixtures, fittings or furniture </w:t>
+      </w:r>
+      <w:r>
+        <w:rPr>
+          <w:rFonts w:cs="Arial"/>
+          <w:color w:val="000000"/>
+          <w:szCs w:val="24"/>
+          <w:lang w:val="en" w:eastAsia="en-GB"/>
+        </w:rPr>
+        <w:t xml:space="preserve">because </w:t>
+      </w:r>
+      <w:r>
+        <w:rPr>
+          <w:rFonts w:cs="Arial"/>
+          <w:color w:val="000000"/>
+          <w:szCs w:val="24"/>
+          <w:lang w:val="en" w:eastAsia="en-GB"/>
+        </w:rPr>
+        <w:t>you or a</w:t>
+      </w:r>
+    </w:p>
+    <w:p>
+      <w:pPr>
+        <w:shd w:val="clear" w:color="auto" w:fill="FFFFFF"/>
+        <w:tabs>
+          <w:tab w:val="clear" w:pos="720"/>
+          <w:tab w:val="clear" w:pos="1440"/>
+          <w:tab w:val="clear" w:pos="2160"/>
+          <w:tab w:val="clear" w:pos="2880"/>
+          <w:tab w:val="clear" w:pos="4680"/>
+          <w:tab w:val="clear" w:pos="5400"/>
+          <w:tab w:val="clear" w:pos="9000"/>
+        </w:tabs>
+        <w:spacing w:line="240" w:lineRule="auto"/>
+        <w:jc w:val="left"/>
+        <w:outlineLvl w:val="3"/>
+        <w:rPr>
+          <w:rFonts w:cs="Arial"/>
+          <w:color w:val="000000"/>
+          <w:szCs w:val="24"/>
+          <w:lang w:val="en" w:eastAsia="en-GB"/>
+        </w:rPr>
+      </w:pPr>
+      <w:r>
+        <w:rPr>
+          <w:rFonts w:cs="Arial"/>
+          <w:color w:val="000000"/>
+          <w:szCs w:val="24"/>
+          <w:lang w:val="en" w:eastAsia="en-GB"/>
+        </w:rPr>
         <w:lastRenderedPageBreak/>
-        <w:t xml:space="preserve">or to any fixtures, fittings or furniture </w:t>
-      </w:r>
-      <w:r>
-        <w:rPr>
-          <w:rFonts w:cs="Arial"/>
-          <w:color w:val="000000"/>
-          <w:szCs w:val="24"/>
-          <w:lang w:val="en" w:eastAsia="en-GB"/>
-        </w:rPr>
-        <w:t xml:space="preserve">because </w:t>
-      </w:r>
-      <w:r>
-        <w:rPr>
-          <w:rFonts w:cs="Arial"/>
-          <w:color w:val="000000"/>
-          <w:szCs w:val="24"/>
-          <w:lang w:val="en" w:eastAsia="en-GB"/>
-        </w:rPr>
-        <w:t>you or a</w:t>
-      </w:r>
-    </w:p>
-    <w:p>
-      <w:pPr>
-        <w:shd w:val="clear" w:color="auto" w:fill="FFFFFF"/>
-        <w:tabs>
-          <w:tab w:val="clear" w:pos="720"/>
-          <w:tab w:val="clear" w:pos="1440"/>
-          <w:tab w:val="clear" w:pos="2160"/>
-          <w:tab w:val="clear" w:pos="2880"/>
-          <w:tab w:val="clear" w:pos="4680"/>
-          <w:tab w:val="clear" w:pos="5400"/>
-          <w:tab w:val="clear" w:pos="9000"/>
-        </w:tabs>
-        <w:spacing w:line="240" w:lineRule="auto"/>
-        <w:jc w:val="left"/>
-        <w:outlineLvl w:val="3"/>
-        <w:rPr>
-          <w:rFonts w:cs="Arial"/>
-          <w:color w:val="000000"/>
-          <w:szCs w:val="24"/>
-          <w:lang w:val="en" w:eastAsia="en-GB"/>
-        </w:rPr>
-      </w:pPr>
-      <w:r>
-        <w:rPr>
-          <w:rFonts w:cs="Arial"/>
-          <w:color w:val="000000"/>
-          <w:szCs w:val="24"/>
-          <w:lang w:val="en" w:eastAsia="en-GB"/>
-        </w:rPr>
         <w:t>previous tenant under the same tenancy</w:t>
       </w:r>
       <w:r>
@@ -10388,8 +7532,6 @@
           <w:lang w:val="en" w:eastAsia="en-GB"/>
         </w:rPr>
       </w:pPr>
-      <w:bookmarkStart w:id="0" w:name="_GoBack"/>
-      <w:bookmarkEnd w:id="0"/>
     </w:p>
     <w:p>
       <w:pPr>
@@ -11595,7 +8737,6 @@
           <w:szCs w:val="24"/>
           <w:lang w:val="en" w:eastAsia="en-GB"/>
         </w:rPr>
-        <w:lastRenderedPageBreak/>
         <w:t>Y</w:t>
       </w:r>
       <w:r>
@@ -11755,7 +8896,7 @@
           <w:szCs w:val="24"/>
           <w:lang w:val="en" w:eastAsia="en-GB"/>
         </w:rPr>
-        <w:t>1</w:t>
+        <w:t>11</w:t>
       </w:r>
       <w:r>
         <w:rPr>
@@ -11765,7 +8906,7 @@
           <w:szCs w:val="24"/>
           <w:lang w:val="en" w:eastAsia="en-GB"/>
         </w:rPr>
-        <w:t>1</w:t>
+        <w:t xml:space="preserve"> </w:t>
       </w:r>
       <w:r>
         <w:rPr>
@@ -11775,7 +8916,7 @@
           <w:szCs w:val="24"/>
           <w:lang w:val="en" w:eastAsia="en-GB"/>
         </w:rPr>
-        <w:t xml:space="preserve"> </w:t>
+        <w:t>–</w:t>
       </w:r>
       <w:r>
         <w:rPr>
@@ -11785,9 +8926,24 @@
           <w:szCs w:val="24"/>
           <w:lang w:val="en" w:eastAsia="en-GB"/>
         </w:rPr>
-        <w:t>–</w:t>
-      </w:r>
-      <w:r>
+        <w:t xml:space="preserve"> Declaration</w:t>
+      </w:r>
+    </w:p>
+    <w:p>
+      <w:pPr>
+        <w:shd w:val="clear" w:color="auto" w:fill="FFFFFF"/>
+        <w:tabs>
+          <w:tab w:val="clear" w:pos="720"/>
+          <w:tab w:val="clear" w:pos="1440"/>
+          <w:tab w:val="clear" w:pos="2160"/>
+          <w:tab w:val="clear" w:pos="2880"/>
+          <w:tab w:val="clear" w:pos="4680"/>
+          <w:tab w:val="clear" w:pos="5400"/>
+          <w:tab w:val="clear" w:pos="9000"/>
+        </w:tabs>
+        <w:spacing w:line="240" w:lineRule="auto"/>
+        <w:jc w:val="left"/>
+        <w:outlineLvl w:val="3"/>
         <w:rPr>
           <w:rFonts w:cs="Arial"/>
           <w:b/>
@@ -11795,8 +8951,7 @@
           <w:szCs w:val="24"/>
           <w:lang w:val="en" w:eastAsia="en-GB"/>
         </w:rPr>
-        <w:t xml:space="preserve"> Declaration</w:t>
-      </w:r>
+      </w:pPr>
     </w:p>
     <w:p>
       <w:pPr>
@@ -11815,12 +8970,20 @@
         <w:outlineLvl w:val="3"/>
         <w:rPr>
           <w:rFonts w:cs="Arial"/>
-          <w:b/>
-          <w:color w:val="000000"/>
-          <w:szCs w:val="24"/>
-          <w:lang w:val="en" w:eastAsia="en-GB"/>
-        </w:rPr>
-      </w:pPr>
+          <w:color w:val="000000"/>
+          <w:szCs w:val="24"/>
+          <w:lang w:val="en" w:eastAsia="en-GB"/>
+        </w:rPr>
+      </w:pPr>
+      <w:r>
+        <w:rPr>
+          <w:rFonts w:cs="Arial"/>
+          <w:color w:val="000000"/>
+          <w:szCs w:val="24"/>
+          <w:lang w:val="en" w:eastAsia="en-GB"/>
+        </w:rPr>
+        <w:t>I apply to a Rent Officer for a determination of the open market rent for the property at the address shown in part 1(a).</w:t>
+      </w:r>
     </w:p>
     <w:p>
       <w:pPr>
@@ -11844,51 +9007,6 @@
           <w:lang w:val="en" w:eastAsia="en-GB"/>
         </w:rPr>
       </w:pPr>
-      <w:r>
-        <w:rPr>
-          <w:rFonts w:cs="Arial"/>
-          <w:color w:val="000000"/>
-          <w:szCs w:val="24"/>
-          <w:lang w:val="en" w:eastAsia="en-GB"/>
-        </w:rPr>
-        <w:t xml:space="preserve">I apply to a Rent Officer for a determination of the open market rent for the </w:t>
-      </w:r>
-      <w:r>
-        <w:rPr>
-          <w:rFonts w:cs="Arial"/>
-          <w:color w:val="000000"/>
-          <w:szCs w:val="24"/>
-          <w:lang w:val="en" w:eastAsia="en-GB"/>
-        </w:rPr>
-        <w:t xml:space="preserve">property </w:t>
-      </w:r>
-      <w:r>
-        <w:rPr>
-          <w:rFonts w:cs="Arial"/>
-          <w:color w:val="000000"/>
-          <w:szCs w:val="24"/>
-          <w:lang w:val="en" w:eastAsia="en-GB"/>
-        </w:rPr>
-        <w:t>at the address shown in part 1</w:t>
-      </w:r>
-      <w:r>
-        <w:rPr>
-          <w:rFonts w:cs="Arial"/>
-          <w:color w:val="000000"/>
-          <w:szCs w:val="24"/>
-          <w:lang w:val="en" w:eastAsia="en-GB"/>
-        </w:rPr>
-        <w:t>(a)</w:t>
-      </w:r>
-      <w:r>
-        <w:rPr>
-          <w:rFonts w:cs="Arial"/>
-          <w:color w:val="000000"/>
-          <w:szCs w:val="24"/>
-          <w:lang w:val="en" w:eastAsia="en-GB"/>
-        </w:rPr>
-        <w:t>.</w:t>
-      </w:r>
     </w:p>
     <w:p>
       <w:pPr>
@@ -11912,488 +9030,14 @@
           <w:lang w:val="en" w:eastAsia="en-GB"/>
         </w:rPr>
       </w:pPr>
-    </w:p>
-    <w:p>
-      <w:pPr>
-        <w:shd w:val="clear" w:color="auto" w:fill="FFFFFF"/>
-        <w:tabs>
-          <w:tab w:val="clear" w:pos="720"/>
-          <w:tab w:val="clear" w:pos="1440"/>
-          <w:tab w:val="clear" w:pos="2160"/>
-          <w:tab w:val="clear" w:pos="2880"/>
-          <w:tab w:val="clear" w:pos="4680"/>
-          <w:tab w:val="clear" w:pos="5400"/>
-          <w:tab w:val="clear" w:pos="9000"/>
-        </w:tabs>
-        <w:spacing w:line="240" w:lineRule="auto"/>
-        <w:jc w:val="left"/>
-        <w:outlineLvl w:val="3"/>
-        <w:rPr>
-          <w:rFonts w:cs="Arial"/>
-          <w:color w:val="000000"/>
-          <w:szCs w:val="24"/>
-          <w:lang w:val="en" w:eastAsia="en-GB"/>
-        </w:rPr>
-      </w:pPr>
-      <w:r>
-        <w:rPr>
-          <w:rFonts w:cs="Arial"/>
-          <w:color w:val="000000"/>
-          <w:szCs w:val="24"/>
-          <w:lang w:val="en" w:eastAsia="en-GB"/>
-        </w:rPr>
-        <w:t xml:space="preserve">I </w:t>
-      </w:r>
-      <w:r>
-        <w:rPr>
-          <w:rFonts w:cs="Arial"/>
-          <w:color w:val="000000"/>
-          <w:szCs w:val="24"/>
-          <w:lang w:val="en" w:eastAsia="en-GB"/>
-        </w:rPr>
-        <w:t xml:space="preserve">confirm I have sent </w:t>
-      </w:r>
-      <w:r>
-        <w:rPr>
-          <w:rFonts w:cs="Arial"/>
-          <w:color w:val="000000"/>
-          <w:szCs w:val="24"/>
-          <w:lang w:val="en" w:eastAsia="en-GB"/>
-        </w:rPr>
-        <w:t>Part 3 of the rent increase notice to my Landlord to let them know that I am applying to a Rent Officer.</w:t>
-      </w:r>
-    </w:p>
-    <w:p>
-      <w:pPr>
-        <w:shd w:val="clear" w:color="auto" w:fill="FFFFFF"/>
-        <w:tabs>
-          <w:tab w:val="clear" w:pos="720"/>
-          <w:tab w:val="clear" w:pos="1440"/>
-          <w:tab w:val="clear" w:pos="2160"/>
-          <w:tab w:val="clear" w:pos="2880"/>
-          <w:tab w:val="clear" w:pos="4680"/>
-          <w:tab w:val="clear" w:pos="5400"/>
-          <w:tab w:val="clear" w:pos="9000"/>
-        </w:tabs>
-        <w:spacing w:line="240" w:lineRule="auto"/>
-        <w:jc w:val="left"/>
-        <w:outlineLvl w:val="3"/>
-        <w:rPr>
-          <w:rFonts w:cs="Arial"/>
-          <w:color w:val="000000"/>
-          <w:szCs w:val="24"/>
-          <w:lang w:val="en" w:eastAsia="en-GB"/>
-        </w:rPr>
-      </w:pPr>
-    </w:p>
-    <w:p>
-      <w:pPr>
-        <w:shd w:val="clear" w:color="auto" w:fill="FFFFFF"/>
-        <w:tabs>
-          <w:tab w:val="clear" w:pos="720"/>
-          <w:tab w:val="clear" w:pos="1440"/>
-          <w:tab w:val="clear" w:pos="2160"/>
-          <w:tab w:val="clear" w:pos="2880"/>
-          <w:tab w:val="clear" w:pos="4680"/>
-          <w:tab w:val="clear" w:pos="5400"/>
-          <w:tab w:val="clear" w:pos="9000"/>
-        </w:tabs>
-        <w:spacing w:line="240" w:lineRule="auto"/>
-        <w:outlineLvl w:val="3"/>
-        <w:rPr>
-          <w:rFonts w:cs="Arial"/>
-          <w:color w:val="000000"/>
-          <w:szCs w:val="24"/>
-          <w:lang w:val="en" w:eastAsia="en-GB"/>
-        </w:rPr>
-      </w:pPr>
-      <w:r>
-        <w:rPr>
-          <w:rFonts w:cs="Arial"/>
-          <w:color w:val="000000"/>
-          <w:szCs w:val="24"/>
-          <w:lang w:val="en" w:eastAsia="en-GB"/>
-        </w:rPr>
-        <w:t>Signed</w:t>
-      </w:r>
-      <w:r>
-        <w:rPr>
-          <w:rFonts w:cs="Arial"/>
-          <w:color w:val="000000"/>
-          <w:szCs w:val="24"/>
-          <w:lang w:val="en" w:eastAsia="en-GB"/>
-        </w:rPr>
-        <w:t xml:space="preserve"> </w:t>
-      </w:r>
-      <w:r>
-        <w:rPr>
-          <w:rFonts w:cs="Arial"/>
-          <w:color w:val="000000"/>
-          <w:szCs w:val="24"/>
-          <w:shd w:val="clear" w:color="auto" w:fill="F2F2F2" w:themeFill="background1" w:themeFillShade="F2"/>
-          <w:lang w:val="en" w:eastAsia="en-GB"/>
-        </w:rPr>
-        <w:t>______________________________________________________</w:t>
-      </w:r>
-      <w:r>
-        <w:rPr>
-          <w:rFonts w:cs="Arial"/>
-          <w:color w:val="000000"/>
-          <w:szCs w:val="24"/>
-          <w:shd w:val="clear" w:color="auto" w:fill="F2F2F2" w:themeFill="background1" w:themeFillShade="F2"/>
-          <w:lang w:val="en" w:eastAsia="en-GB"/>
-        </w:rPr>
-        <w:t>______</w:t>
-      </w:r>
-    </w:p>
-    <w:p>
-      <w:pPr>
-        <w:shd w:val="clear" w:color="auto" w:fill="FFFFFF"/>
-        <w:tabs>
-          <w:tab w:val="clear" w:pos="720"/>
-          <w:tab w:val="clear" w:pos="1440"/>
-          <w:tab w:val="clear" w:pos="2160"/>
-          <w:tab w:val="clear" w:pos="2880"/>
-          <w:tab w:val="clear" w:pos="4680"/>
-          <w:tab w:val="clear" w:pos="5400"/>
-          <w:tab w:val="clear" w:pos="9000"/>
-        </w:tabs>
-        <w:spacing w:line="240" w:lineRule="auto"/>
-        <w:jc w:val="left"/>
-        <w:outlineLvl w:val="3"/>
-        <w:rPr>
-          <w:rFonts w:cs="Arial"/>
-          <w:color w:val="000000"/>
-          <w:szCs w:val="24"/>
-          <w:lang w:val="en" w:eastAsia="en-GB"/>
-        </w:rPr>
-      </w:pPr>
-    </w:p>
-    <w:p>
-      <w:pPr>
-        <w:shd w:val="clear" w:color="auto" w:fill="FFFFFF"/>
-        <w:tabs>
-          <w:tab w:val="clear" w:pos="720"/>
-          <w:tab w:val="clear" w:pos="1440"/>
-          <w:tab w:val="clear" w:pos="2160"/>
-          <w:tab w:val="clear" w:pos="2880"/>
-          <w:tab w:val="clear" w:pos="4680"/>
-          <w:tab w:val="clear" w:pos="5400"/>
-          <w:tab w:val="clear" w:pos="9000"/>
-        </w:tabs>
-        <w:spacing w:line="240" w:lineRule="auto"/>
-        <w:jc w:val="left"/>
-        <w:outlineLvl w:val="3"/>
-        <w:rPr>
-          <w:rFonts w:cs="Arial"/>
-          <w:color w:val="000000"/>
-          <w:szCs w:val="24"/>
-          <w:lang w:val="en" w:eastAsia="en-GB"/>
-        </w:rPr>
-      </w:pPr>
-    </w:p>
-    <w:p>
-      <w:pPr>
-        <w:shd w:val="clear" w:color="auto" w:fill="FFFFFF"/>
-        <w:tabs>
-          <w:tab w:val="clear" w:pos="720"/>
-          <w:tab w:val="clear" w:pos="1440"/>
-          <w:tab w:val="clear" w:pos="2160"/>
-          <w:tab w:val="clear" w:pos="2880"/>
-          <w:tab w:val="clear" w:pos="4680"/>
-          <w:tab w:val="clear" w:pos="5400"/>
-          <w:tab w:val="clear" w:pos="9000"/>
-        </w:tabs>
-        <w:spacing w:line="240" w:lineRule="auto"/>
-        <w:outlineLvl w:val="3"/>
-        <w:rPr>
-          <w:rFonts w:cs="Arial"/>
-          <w:color w:val="000000"/>
-          <w:szCs w:val="24"/>
-          <w:lang w:val="en" w:eastAsia="en-GB"/>
-        </w:rPr>
-      </w:pPr>
-      <w:r>
-        <w:rPr>
-          <w:rFonts w:cs="Arial"/>
-          <w:color w:val="000000"/>
-          <w:szCs w:val="24"/>
-          <w:shd w:val="clear" w:color="auto" w:fill="F2F2F2" w:themeFill="background1" w:themeFillShade="F2"/>
-          <w:lang w:val="en" w:eastAsia="en-GB"/>
-        </w:rPr>
-        <w:t>____________________________________________________________</w:t>
-      </w:r>
-      <w:r>
-        <w:rPr>
-          <w:rFonts w:cs="Arial"/>
-          <w:color w:val="000000"/>
-          <w:szCs w:val="24"/>
-          <w:shd w:val="clear" w:color="auto" w:fill="F2F2F2" w:themeFill="background1" w:themeFillShade="F2"/>
-          <w:lang w:val="en" w:eastAsia="en-GB"/>
-        </w:rPr>
-        <w:t>______</w:t>
-      </w:r>
-    </w:p>
-    <w:p>
-      <w:pPr>
-        <w:shd w:val="clear" w:color="auto" w:fill="FFFFFF"/>
-        <w:tabs>
-          <w:tab w:val="clear" w:pos="720"/>
-          <w:tab w:val="clear" w:pos="1440"/>
-          <w:tab w:val="clear" w:pos="2160"/>
-          <w:tab w:val="clear" w:pos="2880"/>
-          <w:tab w:val="clear" w:pos="4680"/>
-          <w:tab w:val="clear" w:pos="5400"/>
-          <w:tab w:val="clear" w:pos="9000"/>
-        </w:tabs>
-        <w:spacing w:line="240" w:lineRule="auto"/>
-        <w:jc w:val="left"/>
-        <w:outlineLvl w:val="3"/>
-        <w:rPr>
-          <w:rFonts w:cs="Arial"/>
-          <w:color w:val="000000"/>
-          <w:szCs w:val="24"/>
-          <w:lang w:val="en" w:eastAsia="en-GB"/>
-        </w:rPr>
-      </w:pPr>
-      <w:r>
-        <w:rPr>
-          <w:rFonts w:cs="Arial"/>
-          <w:color w:val="000000"/>
-          <w:szCs w:val="24"/>
-          <w:lang w:val="en" w:eastAsia="en-GB"/>
-        </w:rPr>
-        <w:t xml:space="preserve">tenant or tenant’s agent) </w:t>
-      </w:r>
-    </w:p>
-    <w:p>
-      <w:pPr>
-        <w:shd w:val="clear" w:color="auto" w:fill="FFFFFF"/>
-        <w:tabs>
-          <w:tab w:val="clear" w:pos="720"/>
-          <w:tab w:val="clear" w:pos="1440"/>
-          <w:tab w:val="clear" w:pos="2160"/>
-          <w:tab w:val="clear" w:pos="2880"/>
-          <w:tab w:val="clear" w:pos="4680"/>
-          <w:tab w:val="clear" w:pos="5400"/>
-          <w:tab w:val="clear" w:pos="9000"/>
-        </w:tabs>
-        <w:spacing w:line="240" w:lineRule="auto"/>
-        <w:jc w:val="left"/>
-        <w:outlineLvl w:val="3"/>
-        <w:rPr>
-          <w:rFonts w:cs="Arial"/>
-          <w:color w:val="000000"/>
-          <w:szCs w:val="24"/>
-          <w:lang w:val="en" w:eastAsia="en-GB"/>
-        </w:rPr>
-      </w:pPr>
-    </w:p>
-    <w:p>
-      <w:pPr>
-        <w:shd w:val="clear" w:color="auto" w:fill="FFFFFF"/>
-        <w:tabs>
-          <w:tab w:val="clear" w:pos="720"/>
-          <w:tab w:val="clear" w:pos="1440"/>
-          <w:tab w:val="clear" w:pos="2160"/>
-          <w:tab w:val="clear" w:pos="2880"/>
-          <w:tab w:val="clear" w:pos="4680"/>
-          <w:tab w:val="clear" w:pos="5400"/>
-          <w:tab w:val="clear" w:pos="9000"/>
-        </w:tabs>
-        <w:spacing w:line="240" w:lineRule="auto"/>
-        <w:outlineLvl w:val="3"/>
-        <w:rPr>
-          <w:rFonts w:cs="Arial"/>
-          <w:color w:val="000000"/>
-          <w:szCs w:val="24"/>
-          <w:lang w:val="en" w:eastAsia="en-GB"/>
-        </w:rPr>
-      </w:pPr>
-      <w:r>
-        <w:rPr>
-          <w:rFonts w:cs="Arial"/>
-          <w:color w:val="000000"/>
-          <w:szCs w:val="24"/>
-          <w:lang w:val="en" w:eastAsia="en-GB"/>
-        </w:rPr>
-        <w:t xml:space="preserve">Name in BLOCK CAPITALS </w:t>
-      </w:r>
-      <w:r>
-        <w:rPr>
-          <w:rFonts w:cs="Arial"/>
-          <w:color w:val="000000"/>
-          <w:szCs w:val="24"/>
-          <w:shd w:val="clear" w:color="auto" w:fill="F2F2F2" w:themeFill="background1" w:themeFillShade="F2"/>
-          <w:lang w:val="en" w:eastAsia="en-GB"/>
-        </w:rPr>
-        <w:t>_____________________________________</w:t>
-      </w:r>
-      <w:r>
-        <w:rPr>
-          <w:rFonts w:cs="Arial"/>
-          <w:color w:val="000000"/>
-          <w:szCs w:val="24"/>
-          <w:shd w:val="clear" w:color="auto" w:fill="F2F2F2" w:themeFill="background1" w:themeFillShade="F2"/>
-          <w:lang w:val="en" w:eastAsia="en-GB"/>
-        </w:rPr>
-        <w:t>______</w:t>
-      </w:r>
-    </w:p>
-    <w:p>
-      <w:pPr>
-        <w:shd w:val="clear" w:color="auto" w:fill="FFFFFF"/>
-        <w:tabs>
-          <w:tab w:val="clear" w:pos="720"/>
-          <w:tab w:val="clear" w:pos="1440"/>
-          <w:tab w:val="clear" w:pos="2160"/>
-          <w:tab w:val="clear" w:pos="2880"/>
-          <w:tab w:val="clear" w:pos="4680"/>
-          <w:tab w:val="clear" w:pos="5400"/>
-          <w:tab w:val="clear" w:pos="9000"/>
-        </w:tabs>
-        <w:spacing w:line="240" w:lineRule="auto"/>
-        <w:jc w:val="left"/>
-        <w:outlineLvl w:val="3"/>
-        <w:rPr>
-          <w:rFonts w:cs="Arial"/>
-          <w:color w:val="000000"/>
-          <w:szCs w:val="24"/>
-          <w:lang w:val="en" w:eastAsia="en-GB"/>
-        </w:rPr>
-      </w:pPr>
-    </w:p>
-    <w:p>
-      <w:pPr>
-        <w:shd w:val="clear" w:color="auto" w:fill="FFFFFF"/>
-        <w:tabs>
-          <w:tab w:val="clear" w:pos="720"/>
-          <w:tab w:val="clear" w:pos="1440"/>
-          <w:tab w:val="clear" w:pos="2160"/>
-          <w:tab w:val="clear" w:pos="2880"/>
-          <w:tab w:val="clear" w:pos="4680"/>
-          <w:tab w:val="clear" w:pos="5400"/>
-          <w:tab w:val="clear" w:pos="9000"/>
-        </w:tabs>
-        <w:spacing w:line="240" w:lineRule="auto"/>
-        <w:jc w:val="left"/>
-        <w:outlineLvl w:val="3"/>
-        <w:rPr>
-          <w:rFonts w:cs="Arial"/>
-          <w:color w:val="000000"/>
-          <w:szCs w:val="24"/>
-          <w:lang w:val="en" w:eastAsia="en-GB"/>
-        </w:rPr>
-      </w:pPr>
-      <w:r>
-        <w:rPr>
-          <w:rFonts w:cs="Arial"/>
-          <w:color w:val="000000"/>
-          <w:szCs w:val="24"/>
-          <w:lang w:val="en" w:eastAsia="en-GB"/>
-        </w:rPr>
-        <w:t>In the cas</w:t>
-      </w:r>
-      <w:r>
-        <w:rPr>
-          <w:rFonts w:cs="Arial"/>
-          <w:color w:val="000000"/>
-          <w:szCs w:val="24"/>
-          <w:lang w:val="en" w:eastAsia="en-GB"/>
-        </w:rPr>
-        <w:t>e of joint tenants all tenants must</w:t>
-      </w:r>
-      <w:r>
-        <w:rPr>
-          <w:rFonts w:cs="Arial"/>
-          <w:color w:val="000000"/>
-          <w:szCs w:val="24"/>
-          <w:lang w:val="en" w:eastAsia="en-GB"/>
-        </w:rPr>
-        <w:t xml:space="preserve"> sign</w:t>
-      </w:r>
-      <w:r>
-        <w:rPr>
-          <w:rFonts w:cs="Arial"/>
-          <w:color w:val="000000"/>
-          <w:szCs w:val="24"/>
-          <w:lang w:val="en" w:eastAsia="en-GB"/>
-        </w:rPr>
-        <w:t xml:space="preserve"> this form.</w:t>
-      </w:r>
-    </w:p>
-    <w:p>
-      <w:pPr>
-        <w:shd w:val="clear" w:color="auto" w:fill="FFFFFF"/>
-        <w:tabs>
-          <w:tab w:val="clear" w:pos="720"/>
-          <w:tab w:val="clear" w:pos="1440"/>
-          <w:tab w:val="clear" w:pos="2160"/>
-          <w:tab w:val="clear" w:pos="2880"/>
-          <w:tab w:val="clear" w:pos="4680"/>
-          <w:tab w:val="clear" w:pos="5400"/>
-          <w:tab w:val="clear" w:pos="9000"/>
-        </w:tabs>
-        <w:spacing w:line="240" w:lineRule="auto"/>
-        <w:jc w:val="left"/>
-        <w:outlineLvl w:val="3"/>
-        <w:rPr>
-          <w:rFonts w:cs="Arial"/>
-          <w:color w:val="000000"/>
-          <w:szCs w:val="24"/>
-          <w:lang w:val="en" w:eastAsia="en-GB"/>
-        </w:rPr>
-      </w:pPr>
-    </w:p>
-    <w:p>
-      <w:pPr>
-        <w:shd w:val="clear" w:color="auto" w:fill="FFFFFF"/>
-        <w:tabs>
-          <w:tab w:val="clear" w:pos="720"/>
-          <w:tab w:val="clear" w:pos="1440"/>
-          <w:tab w:val="clear" w:pos="2160"/>
-          <w:tab w:val="clear" w:pos="2880"/>
-          <w:tab w:val="clear" w:pos="4680"/>
-          <w:tab w:val="clear" w:pos="5400"/>
-          <w:tab w:val="clear" w:pos="9000"/>
-        </w:tabs>
-        <w:spacing w:line="240" w:lineRule="auto"/>
-        <w:outlineLvl w:val="3"/>
-        <w:rPr>
-          <w:rFonts w:cs="Arial"/>
-          <w:color w:val="000000"/>
-          <w:szCs w:val="24"/>
-          <w:lang w:val="en" w:eastAsia="en-GB"/>
-        </w:rPr>
-      </w:pPr>
-      <w:r>
-        <w:rPr>
-          <w:rFonts w:cs="Arial"/>
-          <w:color w:val="000000"/>
-          <w:szCs w:val="24"/>
-          <w:lang w:val="en" w:eastAsia="en-GB"/>
-        </w:rPr>
-        <w:t>Date</w:t>
-      </w:r>
-      <w:r>
-        <w:rPr>
-          <w:rFonts w:cs="Arial"/>
-          <w:color w:val="000000"/>
-          <w:szCs w:val="24"/>
-          <w:shd w:val="clear" w:color="auto" w:fill="F2F2F2" w:themeFill="background1" w:themeFillShade="F2"/>
-          <w:lang w:val="en" w:eastAsia="en-GB"/>
-        </w:rPr>
-        <w:t>______</w:t>
-      </w:r>
-      <w:r>
-        <w:rPr>
-          <w:rFonts w:cs="Arial"/>
-          <w:color w:val="000000"/>
-          <w:szCs w:val="24"/>
-          <w:shd w:val="clear" w:color="auto" w:fill="F2F2F2" w:themeFill="background1" w:themeFillShade="F2"/>
-          <w:lang w:val="en" w:eastAsia="en-GB"/>
-        </w:rPr>
-        <w:t>______</w:t>
+      <w:r>
+        <w:rPr>
+          <w:rFonts w:cs="Arial"/>
+          <w:color w:val="000000"/>
+          <w:szCs w:val="24"/>
+          <w:lang w:val="en" w:eastAsia="en-GB"/>
+        </w:rPr>
+        <w:t>I confirm I have sent Part 3 of the rent increase notice to my Landlord to let them know that I am applying to a Rent Officer.</w:t>
       </w:r>
     </w:p>
     <w:p>
@@ -12418,6 +9062,8 @@
           <w:u w:val="single"/>
         </w:rPr>
       </w:pPr>
+      <w:bookmarkStart w:id="0" w:name="_GoBack"/>
+      <w:bookmarkEnd w:id="0"/>
     </w:p>
     <w:p>
       <w:pPr>
@@ -12450,8 +9096,8 @@
       </w:pPr>
     </w:p>
     <w:sectPr>
-      <w:headerReference w:type="default" r:id="rId10"/>
-      <w:footerReference w:type="default" r:id="rId11"/>
+      <w:headerReference w:type="default" r:id="rId11"/>
+      <w:footerReference w:type="default" r:id="rId12"/>
       <w:pgSz w:w="11906" w:h="16838" w:code="9"/>
       <w:pgMar w:top="1440" w:right="1440" w:bottom="1440" w:left="1440" w:header="720" w:footer="720" w:gutter="0"/>
       <w:cols w:space="708"/>
@@ -12520,7 +9166,7 @@
           <w:rPr>
             <w:noProof/>
           </w:rPr>
-          <w:t>2</w:t>
+          <w:t>5</w:t>
         </w:r>
         <w:r>
           <w:rPr>
@@ -15562,7 +12208,7 @@
 </file>
 
 <file path=customXml/itemProps1.xml><?xml version="1.0" encoding="utf-8"?>
-<ds:datastoreItem xmlns:ds="http://schemas.openxmlformats.org/officeDocument/2006/customXml" ds:itemID="{C1B1D319-D58E-E848-BBEF-8210C5EE3FDA}">
+<ds:datastoreItem xmlns:ds="http://schemas.openxmlformats.org/officeDocument/2006/customXml" ds:itemID="{B9CBCACE-D058-9B44-9E24-81E42D816754}">
   <ds:schemaRefs>
     <ds:schemaRef ds:uri="http://schemas.openxmlformats.org/officeDocument/2006/bibliography"/>
   </ds:schemaRefs>

</xml_diff>

<commit_message>
MGS-7941 Rent adjudication: incorrect RSS address in downloaded doc
</commit_message>
<xml_diff>
--- a/housing-service/src/main/resources/templates/rent-adjudication.docx
+++ b/housing-service/src/main/resources/templates/rent-adjudication.docx
@@ -1,6 +1,6 @@
 
 <file path=word/document.xml><?xml version="1.0" encoding="utf-8"?>
-<w:document xmlns:wpc="http://schemas.microsoft.com/office/word/2010/wordprocessingCanvas" xmlns:mo="http://schemas.microsoft.com/office/mac/office/2008/main" xmlns:mc="http://schemas.openxmlformats.org/markup-compatibility/2006" xmlns:mv="urn:schemas-microsoft-com:mac:vml" xmlns:o="urn:schemas-microsoft-com:office:office" xmlns:r="http://schemas.openxmlformats.org/officeDocument/2006/relationships" xmlns:m="http://schemas.openxmlformats.org/officeDocument/2006/math" xmlns:v="urn:schemas-microsoft-com:vml" xmlns:wp14="http://schemas.microsoft.com/office/word/2010/wordprocessingDrawing" xmlns:wp="http://schemas.openxmlformats.org/drawingml/2006/wordprocessingDrawing" xmlns:w10="urn:schemas-microsoft-com:office:word" xmlns:w="http://schemas.openxmlformats.org/wordprocessingml/2006/main" xmlns:w14="http://schemas.microsoft.com/office/word/2010/wordml" xmlns:w15="http://schemas.microsoft.com/office/word/2012/wordml" xmlns:wpg="http://schemas.microsoft.com/office/word/2010/wordprocessingGroup" xmlns:wpi="http://schemas.microsoft.com/office/word/2010/wordprocessingInk" xmlns:wne="http://schemas.microsoft.com/office/word/2006/wordml" xmlns:wps="http://schemas.microsoft.com/office/word/2010/wordprocessingShape" mc:Ignorable="w14 w15 wp14">
+<w:document xmlns:wpc="http://schemas.microsoft.com/office/word/2010/wordprocessingCanvas" xmlns:cx="http://schemas.microsoft.com/office/drawing/2014/chartex" xmlns:cx1="http://schemas.microsoft.com/office/drawing/2015/9/8/chartex" xmlns:cx2="http://schemas.microsoft.com/office/drawing/2015/10/21/chartex" xmlns:cx3="http://schemas.microsoft.com/office/drawing/2016/5/9/chartex" xmlns:cx4="http://schemas.microsoft.com/office/drawing/2016/5/10/chartex" xmlns:cx5="http://schemas.microsoft.com/office/drawing/2016/5/11/chartex" xmlns:cx6="http://schemas.microsoft.com/office/drawing/2016/5/12/chartex" xmlns:cx7="http://schemas.microsoft.com/office/drawing/2016/5/13/chartex" xmlns:cx8="http://schemas.microsoft.com/office/drawing/2016/5/14/chartex" xmlns:mc="http://schemas.openxmlformats.org/markup-compatibility/2006" xmlns:aink="http://schemas.microsoft.com/office/drawing/2016/ink" xmlns:am3d="http://schemas.microsoft.com/office/drawing/2017/model3d" xmlns:o="urn:schemas-microsoft-com:office:office" xmlns:oel="http://schemas.microsoft.com/office/2019/extlst" xmlns:r="http://schemas.openxmlformats.org/officeDocument/2006/relationships" xmlns:m="http://schemas.openxmlformats.org/officeDocument/2006/math" xmlns:v="urn:schemas-microsoft-com:vml" xmlns:wp14="http://schemas.microsoft.com/office/word/2010/wordprocessingDrawing" xmlns:wp="http://schemas.openxmlformats.org/drawingml/2006/wordprocessingDrawing" xmlns:w10="urn:schemas-microsoft-com:office:word" xmlns:w="http://schemas.openxmlformats.org/wordprocessingml/2006/main" xmlns:w14="http://schemas.microsoft.com/office/word/2010/wordml" xmlns:w15="http://schemas.microsoft.com/office/word/2012/wordml" xmlns:w16cex="http://schemas.microsoft.com/office/word/2018/wordml/cex" xmlns:w16cid="http://schemas.microsoft.com/office/word/2016/wordml/cid" xmlns:w16="http://schemas.microsoft.com/office/word/2018/wordml" xmlns:w16du="http://schemas.microsoft.com/office/word/2023/wordml/word16du" xmlns:w16sdtdh="http://schemas.microsoft.com/office/word/2020/wordml/sdtdatahash" xmlns:w16sdtfl="http://schemas.microsoft.com/office/word/2024/wordml/sdtformatlock" xmlns:w16se="http://schemas.microsoft.com/office/word/2015/wordml/symex" xmlns:wpg="http://schemas.microsoft.com/office/word/2010/wordprocessingGroup" xmlns:wpi="http://schemas.microsoft.com/office/word/2010/wordprocessingInk" xmlns:wne="http://schemas.microsoft.com/office/word/2006/wordml" xmlns:wps="http://schemas.microsoft.com/office/word/2010/wordprocessingShape" mc:Ignorable="w14 w15 w16se w16cid w16 w16cex w16sdtdh w16sdtfl w16du wp14">
   <w:body>
     <w:p>
       <w:pPr>
@@ -816,7 +816,6 @@
         <w:t xml:space="preserve">Please send your completed application to: </w:t>
       </w:r>
       <w:hyperlink r:id="rId9" w:history="1">
-        <w:proofErr w:type="spellStart"/>
         <w:r>
           <w:rPr>
             <w:rStyle w:val="Hyperlink"/>
@@ -825,7 +824,6 @@
           </w:rPr>
           <w:t>rss.dundee@gov.scot</w:t>
         </w:r>
-        <w:proofErr w:type="spellEnd"/>
       </w:hyperlink>
     </w:p>
     <w:p>
@@ -885,76 +883,28 @@
         <w:rPr>
           <w:rFonts w:ascii="Arial" w:hAnsi="Arial" w:cs="Arial"/>
         </w:rPr>
-        <w:t>2</w:t>
+        <w:t>Compass House</w:t>
       </w:r>
       <w:r>
         <w:rPr>
           <w:rFonts w:ascii="Arial" w:hAnsi="Arial" w:cs="Arial"/>
-          <w:vertAlign w:val="superscript"/>
-        </w:rPr>
-        <w:t>nd</w:t>
+        </w:rPr>
+        <w:br/>
+        <w:t>11 Riverside Drive</w:t>
       </w:r>
       <w:r>
         <w:rPr>
           <w:rFonts w:ascii="Arial" w:hAnsi="Arial" w:cs="Arial"/>
         </w:rPr>
-        <w:t xml:space="preserve"> Floor</w:t>
-      </w:r>
-    </w:p>
-    <w:p>
-      <w:pPr>
-        <w:pStyle w:val="NoSpacing"/>
+        <w:br/>
+        <w:t>Dundee</w:t>
+      </w:r>
+      <w:r>
         <w:rPr>
           <w:rFonts w:ascii="Arial" w:hAnsi="Arial" w:cs="Arial"/>
         </w:rPr>
-      </w:pPr>
-      <w:r>
-        <w:rPr>
-          <w:rFonts w:ascii="Arial" w:hAnsi="Arial" w:cs="Arial"/>
-        </w:rPr>
-        <w:t>Endeavour House</w:t>
-      </w:r>
-    </w:p>
-    <w:p>
-      <w:pPr>
-        <w:pStyle w:val="NoSpacing"/>
-        <w:rPr>
-          <w:rFonts w:ascii="Arial" w:hAnsi="Arial" w:cs="Arial"/>
-        </w:rPr>
-      </w:pPr>
-      <w:r>
-        <w:rPr>
-          <w:rFonts w:ascii="Arial" w:hAnsi="Arial" w:cs="Arial"/>
-        </w:rPr>
-        <w:t>1 Greenmarket</w:t>
-      </w:r>
-    </w:p>
-    <w:p>
-      <w:pPr>
-        <w:pStyle w:val="NoSpacing"/>
-        <w:rPr>
-          <w:rFonts w:ascii="Arial" w:hAnsi="Arial" w:cs="Arial"/>
-        </w:rPr>
-      </w:pPr>
-      <w:r>
-        <w:rPr>
-          <w:rFonts w:ascii="Arial" w:hAnsi="Arial" w:cs="Arial"/>
-        </w:rPr>
-        <w:t>Dundee</w:t>
-      </w:r>
-    </w:p>
-    <w:p>
-      <w:pPr>
-        <w:pStyle w:val="NoSpacing"/>
-        <w:rPr>
-          <w:rFonts w:ascii="Arial" w:hAnsi="Arial" w:cs="Arial"/>
-        </w:rPr>
-      </w:pPr>
-      <w:r>
-        <w:rPr>
-          <w:rFonts w:ascii="Arial" w:hAnsi="Arial" w:cs="Arial"/>
-        </w:rPr>
-        <w:t>DD1 4QB</w:t>
+        <w:br/>
+        <w:t>DD1 4NY</w:t>
       </w:r>
     </w:p>
     <w:p>
@@ -1106,7 +1056,6 @@
         <w:t xml:space="preserve"> 0300 244 7000 or email us on </w:t>
       </w:r>
       <w:hyperlink r:id="rId10" w:history="1">
-        <w:proofErr w:type="spellStart"/>
         <w:r>
           <w:rPr>
             <w:rStyle w:val="Hyperlink"/>
@@ -1115,7 +1064,6 @@
           </w:rPr>
           <w:t>rss.dundee@gov.scot</w:t>
         </w:r>
-        <w:proofErr w:type="spellEnd"/>
       </w:hyperlink>
       <w:r>
         <w:rPr>
@@ -1406,7 +1354,6 @@
           <w:szCs w:val="24"/>
           <w:lang w:val="en" w:eastAsia="en-GB"/>
         </w:rPr>
-        <w:lastRenderedPageBreak/>
         <w:t>Question</w:t>
       </w:r>
       <w:r>
@@ -3694,62 +3641,62 @@
           <w:szCs w:val="24"/>
           <w:lang w:val="en" w:eastAsia="en-GB"/>
         </w:rPr>
+        <w:t xml:space="preserve">Please </w:t>
+      </w:r>
+      <w:r>
+        <w:rPr>
+          <w:rFonts w:cs="Arial"/>
+          <w:szCs w:val="24"/>
+          <w:lang w:val="en" w:eastAsia="en-GB"/>
+        </w:rPr>
+        <w:t xml:space="preserve">tell us </w:t>
+      </w:r>
+      <w:r>
+        <w:rPr>
+          <w:rFonts w:cs="Arial"/>
+          <w:szCs w:val="24"/>
+          <w:lang w:val="en" w:eastAsia="en-GB"/>
+        </w:rPr>
+        <w:t>if your property has double glazing</w:t>
+      </w:r>
+      <w:r>
+        <w:rPr>
+          <w:rFonts w:cs="Arial"/>
+          <w:szCs w:val="24"/>
+          <w:lang w:val="en" w:eastAsia="en-GB"/>
+        </w:rPr>
+        <w:t>.</w:t>
+      </w:r>
+    </w:p>
+    <w:p>
+      <w:pPr>
+        <w:pStyle w:val="ListParagraph"/>
+        <w:shd w:val="clear" w:color="auto" w:fill="FFFFFF"/>
+        <w:tabs>
+          <w:tab w:val="clear" w:pos="720"/>
+          <w:tab w:val="clear" w:pos="1440"/>
+          <w:tab w:val="clear" w:pos="2160"/>
+          <w:tab w:val="clear" w:pos="2880"/>
+          <w:tab w:val="clear" w:pos="4680"/>
+          <w:tab w:val="clear" w:pos="5400"/>
+          <w:tab w:val="clear" w:pos="9000"/>
+        </w:tabs>
+        <w:spacing w:line="240" w:lineRule="auto"/>
+        <w:jc w:val="left"/>
+        <w:outlineLvl w:val="3"/>
+        <w:rPr>
+          <w:rFonts w:cs="Arial"/>
+          <w:szCs w:val="24"/>
+          <w:lang w:val="en" w:eastAsia="en-GB"/>
+        </w:rPr>
+      </w:pPr>
+      <w:r>
+        <w:rPr>
+          <w:rFonts w:cs="Arial"/>
+          <w:szCs w:val="24"/>
+          <w:lang w:val="en" w:eastAsia="en-GB"/>
+        </w:rPr>
         <w:lastRenderedPageBreak/>
-        <w:t xml:space="preserve">Please </w:t>
-      </w:r>
-      <w:r>
-        <w:rPr>
-          <w:rFonts w:cs="Arial"/>
-          <w:szCs w:val="24"/>
-          <w:lang w:val="en" w:eastAsia="en-GB"/>
-        </w:rPr>
-        <w:t xml:space="preserve">tell us </w:t>
-      </w:r>
-      <w:r>
-        <w:rPr>
-          <w:rFonts w:cs="Arial"/>
-          <w:szCs w:val="24"/>
-          <w:lang w:val="en" w:eastAsia="en-GB"/>
-        </w:rPr>
-        <w:t>if your property has double glazing</w:t>
-      </w:r>
-      <w:r>
-        <w:rPr>
-          <w:rFonts w:cs="Arial"/>
-          <w:szCs w:val="24"/>
-          <w:lang w:val="en" w:eastAsia="en-GB"/>
-        </w:rPr>
-        <w:t>.</w:t>
-      </w:r>
-    </w:p>
-    <w:p>
-      <w:pPr>
-        <w:pStyle w:val="ListParagraph"/>
-        <w:shd w:val="clear" w:color="auto" w:fill="FFFFFF"/>
-        <w:tabs>
-          <w:tab w:val="clear" w:pos="720"/>
-          <w:tab w:val="clear" w:pos="1440"/>
-          <w:tab w:val="clear" w:pos="2160"/>
-          <w:tab w:val="clear" w:pos="2880"/>
-          <w:tab w:val="clear" w:pos="4680"/>
-          <w:tab w:val="clear" w:pos="5400"/>
-          <w:tab w:val="clear" w:pos="9000"/>
-        </w:tabs>
-        <w:spacing w:line="240" w:lineRule="auto"/>
-        <w:jc w:val="left"/>
-        <w:outlineLvl w:val="3"/>
-        <w:rPr>
-          <w:rFonts w:cs="Arial"/>
-          <w:szCs w:val="24"/>
-          <w:lang w:val="en" w:eastAsia="en-GB"/>
-        </w:rPr>
-      </w:pPr>
-      <w:r>
-        <w:rPr>
-          <w:rFonts w:cs="Arial"/>
-          <w:szCs w:val="24"/>
-          <w:lang w:val="en" w:eastAsia="en-GB"/>
-        </w:rPr>
         <w:fldChar w:fldCharType="begin"/>
       </w:r>
       <w:r>
@@ -6165,66 +6112,66 @@
           <w:szCs w:val="24"/>
           <w:lang w:val="en" w:eastAsia="en-GB"/>
         </w:rPr>
+        <w:t>previous tenant under the same tenancy</w:t>
+      </w:r>
+      <w:r>
+        <w:rPr>
+          <w:rFonts w:cs="Arial"/>
+          <w:color w:val="000000"/>
+          <w:szCs w:val="24"/>
+          <w:lang w:val="en" w:eastAsia="en-GB"/>
+        </w:rPr>
+        <w:t xml:space="preserve"> </w:t>
+      </w:r>
+      <w:r>
+        <w:rPr>
+          <w:rFonts w:cs="Arial"/>
+          <w:color w:val="000000"/>
+          <w:szCs w:val="24"/>
+          <w:lang w:val="en" w:eastAsia="en-GB"/>
+        </w:rPr>
+        <w:t xml:space="preserve">did not </w:t>
+      </w:r>
+      <w:r>
+        <w:rPr>
+          <w:rFonts w:cs="Arial"/>
+          <w:color w:val="000000"/>
+          <w:szCs w:val="24"/>
+          <w:lang w:val="en" w:eastAsia="en-GB"/>
+        </w:rPr>
+        <w:t>comply</w:t>
+      </w:r>
+    </w:p>
+    <w:p>
+      <w:pPr>
+        <w:shd w:val="clear" w:color="auto" w:fill="FFFFFF"/>
+        <w:tabs>
+          <w:tab w:val="clear" w:pos="720"/>
+          <w:tab w:val="clear" w:pos="1440"/>
+          <w:tab w:val="clear" w:pos="2160"/>
+          <w:tab w:val="clear" w:pos="2880"/>
+          <w:tab w:val="clear" w:pos="4680"/>
+          <w:tab w:val="clear" w:pos="5400"/>
+          <w:tab w:val="clear" w:pos="9000"/>
+        </w:tabs>
+        <w:spacing w:line="240" w:lineRule="auto"/>
+        <w:jc w:val="left"/>
+        <w:outlineLvl w:val="3"/>
+        <w:rPr>
+          <w:rFonts w:cs="Arial"/>
+          <w:color w:val="000000"/>
+          <w:szCs w:val="24"/>
+          <w:lang w:val="en" w:eastAsia="en-GB"/>
+        </w:rPr>
+      </w:pPr>
+      <w:r>
+        <w:rPr>
+          <w:rFonts w:cs="Arial"/>
+          <w:color w:val="000000"/>
+          <w:szCs w:val="24"/>
+          <w:lang w:val="en" w:eastAsia="en-GB"/>
+        </w:rPr>
         <w:lastRenderedPageBreak/>
-        <w:t>previous tenant under the same tenancy</w:t>
-      </w:r>
-      <w:r>
-        <w:rPr>
-          <w:rFonts w:cs="Arial"/>
-          <w:color w:val="000000"/>
-          <w:szCs w:val="24"/>
-          <w:lang w:val="en" w:eastAsia="en-GB"/>
-        </w:rPr>
-        <w:t xml:space="preserve"> </w:t>
-      </w:r>
-      <w:r>
-        <w:rPr>
-          <w:rFonts w:cs="Arial"/>
-          <w:color w:val="000000"/>
-          <w:szCs w:val="24"/>
-          <w:lang w:val="en" w:eastAsia="en-GB"/>
-        </w:rPr>
-        <w:t xml:space="preserve">did not </w:t>
-      </w:r>
-      <w:r>
-        <w:rPr>
-          <w:rFonts w:cs="Arial"/>
-          <w:color w:val="000000"/>
-          <w:szCs w:val="24"/>
-          <w:lang w:val="en" w:eastAsia="en-GB"/>
-        </w:rPr>
-        <w:t>comply</w:t>
-      </w:r>
-    </w:p>
-    <w:p>
-      <w:pPr>
-        <w:shd w:val="clear" w:color="auto" w:fill="FFFFFF"/>
-        <w:tabs>
-          <w:tab w:val="clear" w:pos="720"/>
-          <w:tab w:val="clear" w:pos="1440"/>
-          <w:tab w:val="clear" w:pos="2160"/>
-          <w:tab w:val="clear" w:pos="2880"/>
-          <w:tab w:val="clear" w:pos="4680"/>
-          <w:tab w:val="clear" w:pos="5400"/>
-          <w:tab w:val="clear" w:pos="9000"/>
-        </w:tabs>
-        <w:spacing w:line="240" w:lineRule="auto"/>
-        <w:jc w:val="left"/>
-        <w:outlineLvl w:val="3"/>
-        <w:rPr>
-          <w:rFonts w:cs="Arial"/>
-          <w:color w:val="000000"/>
-          <w:szCs w:val="24"/>
-          <w:lang w:val="en" w:eastAsia="en-GB"/>
-        </w:rPr>
-      </w:pPr>
-      <w:r>
-        <w:rPr>
-          <w:rFonts w:cs="Arial"/>
-          <w:color w:val="000000"/>
-          <w:szCs w:val="24"/>
-          <w:lang w:val="en" w:eastAsia="en-GB"/>
-        </w:rPr>
         <w:t xml:space="preserve">with the terms of the tenancy?  </w:t>
       </w:r>
     </w:p>
@@ -7448,11 +7395,11 @@
           </mc:Choice>
           <mc:Fallback>
             <w:pict>
-              <v:shapetype w14:anchorId="037331A0" id="_x0000_t202" coordsize="21600,21600" o:spt="202" path="m0,0l0,21600,21600,21600,21600,0xe">
+              <v:shapetype w14:anchorId="037331A0" id="_x0000_t202" coordsize="21600,21600" o:spt="202" path="m,l,21600r21600,l21600,xe">
                 <v:stroke joinstyle="miter"/>
                 <v:path gradientshapeok="t" o:connecttype="rect"/>
               </v:shapetype>
-              <v:shape id="Text Box 5" o:spid="_x0000_s1026" type="#_x0000_t202" style="position:absolute;margin-left:415.35pt;margin-top:10.2pt;width:29.4pt;height:18.6pt;z-index:251673600;visibility:visible;mso-wrap-style:square;mso-width-percent:0;mso-height-percent:0;mso-wrap-distance-left:9pt;mso-wrap-distance-top:0;mso-wrap-distance-right:9pt;mso-wrap-distance-bottom:0;mso-position-horizontal:absolute;mso-position-horizontal-relative:text;mso-position-vertical:absolute;mso-position-vertical-relative:text;mso-width-percent:0;mso-height-percent:0;mso-width-relative:margin;mso-height-relative:margin;v-text-anchor:top" o:gfxdata="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" fillcolor="white [3201]" strokeweight=".5pt">
+              <v:shape id="Text Box 5" o:spid="_x0000_s1026" type="#_x0000_t202" style="position:absolute;margin-left:415.35pt;margin-top:10.2pt;width:29.4pt;height:18.6pt;z-index:251673600;visibility:visible;mso-wrap-style:square;mso-width-percent:0;mso-height-percent:0;mso-wrap-distance-left:9pt;mso-wrap-distance-top:0;mso-wrap-distance-right:9pt;mso-wrap-distance-bottom:0;mso-position-horizontal:absolute;mso-position-horizontal-relative:text;mso-position-vertical:absolute;mso-position-vertical-relative:text;mso-width-percent:0;mso-height-percent:0;mso-width-relative:margin;mso-height-relative:margin;v-text-anchor:top" o:gfxdata="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" fillcolor="white [3201]" strokeweight=".5pt">
                 <v:textbox>
                   <w:txbxContent>
                     <w:p/>
@@ -7645,7 +7592,7 @@
           </mc:Choice>
           <mc:Fallback>
             <w:pict>
-              <v:shape w14:anchorId="38645BE3" id="Text Box 16" o:spid="_x0000_s1027" type="#_x0000_t202" style="position:absolute;left:0;text-align:left;margin-left:415.35pt;margin-top:4.6pt;width:29.4pt;height:20.4pt;z-index:251674624;visibility:visible;mso-wrap-style:square;mso-width-percent:0;mso-height-percent:0;mso-wrap-distance-left:9pt;mso-wrap-distance-top:0;mso-wrap-distance-right:9pt;mso-wrap-distance-bottom:0;mso-position-horizontal:absolute;mso-position-horizontal-relative:text;mso-position-vertical:absolute;mso-position-vertical-relative:text;mso-width-percent:0;mso-height-percent:0;mso-width-relative:margin;mso-height-relative:margin;v-text-anchor:top" o:gfxdata="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" fillcolor="white [3201]" strokeweight=".5pt">
+              <v:shape w14:anchorId="38645BE3" id="Text Box 16" o:spid="_x0000_s1027" type="#_x0000_t202" style="position:absolute;left:0;text-align:left;margin-left:415.35pt;margin-top:4.6pt;width:29.4pt;height:20.4pt;z-index:251674624;visibility:visible;mso-wrap-style:square;mso-width-percent:0;mso-height-percent:0;mso-wrap-distance-left:9pt;mso-wrap-distance-top:0;mso-wrap-distance-right:9pt;mso-wrap-distance-bottom:0;mso-position-horizontal:absolute;mso-position-horizontal-relative:text;mso-position-vertical:absolute;mso-position-vertical-relative:text;mso-width-percent:0;mso-height-percent:0;mso-width-relative:margin;mso-height-relative:margin;v-text-anchor:top" o:gfxdata="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" fillcolor="white [3201]" strokeweight=".5pt">
                 <v:textbox>
                   <w:txbxContent>
                     <w:p/>
@@ -7851,7 +7798,7 @@
           </mc:Choice>
           <mc:Fallback>
             <w:pict>
-              <v:shape w14:anchorId="306179CA" id="Text Box 17" o:spid="_x0000_s1028" type="#_x0000_t202" style="position:absolute;margin-left:415.35pt;margin-top:12.8pt;width:29.4pt;height:18.6pt;z-index:251675648;visibility:visible;mso-wrap-style:square;mso-width-percent:0;mso-height-percent:0;mso-wrap-distance-left:9pt;mso-wrap-distance-top:0;mso-wrap-distance-right:9pt;mso-wrap-distance-bottom:0;mso-position-horizontal:absolute;mso-position-horizontal-relative:text;mso-position-vertical:absolute;mso-position-vertical-relative:text;mso-width-percent:0;mso-height-percent:0;mso-width-relative:margin;mso-height-relative:margin;v-text-anchor:top" o:gfxdata="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" fillcolor="white [3201]" strokeweight=".5pt">
+              <v:shape w14:anchorId="306179CA" id="Text Box 17" o:spid="_x0000_s1028" type="#_x0000_t202" style="position:absolute;margin-left:415.35pt;margin-top:12.8pt;width:29.4pt;height:18.6pt;z-index:251675648;visibility:visible;mso-wrap-style:square;mso-width-percent:0;mso-height-percent:0;mso-wrap-distance-left:9pt;mso-wrap-distance-top:0;mso-wrap-distance-right:9pt;mso-wrap-distance-bottom:0;mso-position-horizontal:absolute;mso-position-horizontal-relative:text;mso-position-vertical:absolute;mso-position-vertical-relative:text;mso-width-percent:0;mso-height-percent:0;mso-width-relative:margin;mso-height-relative:margin;v-text-anchor:top" o:gfxdata="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" fillcolor="white [3201]" strokeweight=".5pt">
                 <v:textbox>
                   <w:txbxContent>
                     <w:p/>
@@ -8876,6 +8823,7 @@
           <w:szCs w:val="24"/>
           <w:lang w:val="en" w:eastAsia="en-GB"/>
         </w:rPr>
+        <w:lastRenderedPageBreak/>
         <w:t>Question</w:t>
       </w:r>
       <w:r>
@@ -9062,8 +9010,6 @@
           <w:u w:val="single"/>
         </w:rPr>
       </w:pPr>
-      <w:bookmarkStart w:id="0" w:name="_GoBack"/>
-      <w:bookmarkEnd w:id="0"/>
     </w:p>
     <w:p>
       <w:pPr>
@@ -9108,7 +9054,7 @@
 </file>
 
 <file path=word/endnotes.xml><?xml version="1.0" encoding="utf-8"?>
-<w:endnotes xmlns:wpc="http://schemas.microsoft.com/office/word/2010/wordprocessingCanvas" xmlns:mo="http://schemas.microsoft.com/office/mac/office/2008/main" xmlns:mc="http://schemas.openxmlformats.org/markup-compatibility/2006" xmlns:mv="urn:schemas-microsoft-com:mac:vml" xmlns:o="urn:schemas-microsoft-com:office:office" xmlns:r="http://schemas.openxmlformats.org/officeDocument/2006/relationships" xmlns:m="http://schemas.openxmlformats.org/officeDocument/2006/math" xmlns:v="urn:schemas-microsoft-com:vml" xmlns:wp14="http://schemas.microsoft.com/office/word/2010/wordprocessingDrawing" xmlns:wp="http://schemas.openxmlformats.org/drawingml/2006/wordprocessingDrawing" xmlns:w10="urn:schemas-microsoft-com:office:word" xmlns:w="http://schemas.openxmlformats.org/wordprocessingml/2006/main" xmlns:w14="http://schemas.microsoft.com/office/word/2010/wordml" xmlns:w15="http://schemas.microsoft.com/office/word/2012/wordml" xmlns:wpg="http://schemas.microsoft.com/office/word/2010/wordprocessingGroup" xmlns:wpi="http://schemas.microsoft.com/office/word/2010/wordprocessingInk" xmlns:wne="http://schemas.microsoft.com/office/word/2006/wordml" xmlns:wps="http://schemas.microsoft.com/office/word/2010/wordprocessingShape" mc:Ignorable="w14 w15 wp14">
+<w:endnotes xmlns:wpc="http://schemas.microsoft.com/office/word/2010/wordprocessingCanvas" xmlns:cx="http://schemas.microsoft.com/office/drawing/2014/chartex" xmlns:cx1="http://schemas.microsoft.com/office/drawing/2015/9/8/chartex" xmlns:cx2="http://schemas.microsoft.com/office/drawing/2015/10/21/chartex" xmlns:cx3="http://schemas.microsoft.com/office/drawing/2016/5/9/chartex" xmlns:cx4="http://schemas.microsoft.com/office/drawing/2016/5/10/chartex" xmlns:cx5="http://schemas.microsoft.com/office/drawing/2016/5/11/chartex" xmlns:cx6="http://schemas.microsoft.com/office/drawing/2016/5/12/chartex" xmlns:cx7="http://schemas.microsoft.com/office/drawing/2016/5/13/chartex" xmlns:cx8="http://schemas.microsoft.com/office/drawing/2016/5/14/chartex" xmlns:mc="http://schemas.openxmlformats.org/markup-compatibility/2006" xmlns:aink="http://schemas.microsoft.com/office/drawing/2016/ink" xmlns:am3d="http://schemas.microsoft.com/office/drawing/2017/model3d" xmlns:o="urn:schemas-microsoft-com:office:office" xmlns:oel="http://schemas.microsoft.com/office/2019/extlst" xmlns:r="http://schemas.openxmlformats.org/officeDocument/2006/relationships" xmlns:m="http://schemas.openxmlformats.org/officeDocument/2006/math" xmlns:v="urn:schemas-microsoft-com:vml" xmlns:wp14="http://schemas.microsoft.com/office/word/2010/wordprocessingDrawing" xmlns:wp="http://schemas.openxmlformats.org/drawingml/2006/wordprocessingDrawing" xmlns:w10="urn:schemas-microsoft-com:office:word" xmlns:w="http://schemas.openxmlformats.org/wordprocessingml/2006/main" xmlns:w14="http://schemas.microsoft.com/office/word/2010/wordml" xmlns:w15="http://schemas.microsoft.com/office/word/2012/wordml" xmlns:w16cex="http://schemas.microsoft.com/office/word/2018/wordml/cex" xmlns:w16cid="http://schemas.microsoft.com/office/word/2016/wordml/cid" xmlns:w16="http://schemas.microsoft.com/office/word/2018/wordml" xmlns:w16du="http://schemas.microsoft.com/office/word/2023/wordml/word16du" xmlns:w16sdtdh="http://schemas.microsoft.com/office/word/2020/wordml/sdtdatahash" xmlns:w16sdtfl="http://schemas.microsoft.com/office/word/2024/wordml/sdtformatlock" xmlns:w16se="http://schemas.microsoft.com/office/word/2015/wordml/symex" xmlns:wpg="http://schemas.microsoft.com/office/word/2010/wordprocessingGroup" xmlns:wpi="http://schemas.microsoft.com/office/word/2010/wordprocessingInk" xmlns:wne="http://schemas.microsoft.com/office/word/2006/wordml" xmlns:wps="http://schemas.microsoft.com/office/word/2010/wordprocessingShape" mc:Ignorable="w14 w15 w16se w16cid w16 w16cex w16sdtdh w16sdtfl w16du wp14">
   <w:endnote w:type="separator" w:id="-1">
     <w:p>
       <w:pPr>
@@ -9133,7 +9079,7 @@
 </file>
 
 <file path=word/footer1.xml><?xml version="1.0" encoding="utf-8"?>
-<w:ftr xmlns:wpc="http://schemas.microsoft.com/office/word/2010/wordprocessingCanvas" xmlns:mo="http://schemas.microsoft.com/office/mac/office/2008/main" xmlns:mc="http://schemas.openxmlformats.org/markup-compatibility/2006" xmlns:mv="urn:schemas-microsoft-com:mac:vml" xmlns:o="urn:schemas-microsoft-com:office:office" xmlns:r="http://schemas.openxmlformats.org/officeDocument/2006/relationships" xmlns:m="http://schemas.openxmlformats.org/officeDocument/2006/math" xmlns:v="urn:schemas-microsoft-com:vml" xmlns:wp14="http://schemas.microsoft.com/office/word/2010/wordprocessingDrawing" xmlns:wp="http://schemas.openxmlformats.org/drawingml/2006/wordprocessingDrawing" xmlns:w10="urn:schemas-microsoft-com:office:word" xmlns:w="http://schemas.openxmlformats.org/wordprocessingml/2006/main" xmlns:w14="http://schemas.microsoft.com/office/word/2010/wordml" xmlns:w15="http://schemas.microsoft.com/office/word/2012/wordml" xmlns:wpg="http://schemas.microsoft.com/office/word/2010/wordprocessingGroup" xmlns:wpi="http://schemas.microsoft.com/office/word/2010/wordprocessingInk" xmlns:wne="http://schemas.microsoft.com/office/word/2006/wordml" xmlns:wps="http://schemas.microsoft.com/office/word/2010/wordprocessingShape" mc:Ignorable="w14 w15 wp14">
+<w:ftr xmlns:wpc="http://schemas.microsoft.com/office/word/2010/wordprocessingCanvas" xmlns:cx="http://schemas.microsoft.com/office/drawing/2014/chartex" xmlns:cx1="http://schemas.microsoft.com/office/drawing/2015/9/8/chartex" xmlns:cx2="http://schemas.microsoft.com/office/drawing/2015/10/21/chartex" xmlns:cx3="http://schemas.microsoft.com/office/drawing/2016/5/9/chartex" xmlns:cx4="http://schemas.microsoft.com/office/drawing/2016/5/10/chartex" xmlns:cx5="http://schemas.microsoft.com/office/drawing/2016/5/11/chartex" xmlns:cx6="http://schemas.microsoft.com/office/drawing/2016/5/12/chartex" xmlns:cx7="http://schemas.microsoft.com/office/drawing/2016/5/13/chartex" xmlns:cx8="http://schemas.microsoft.com/office/drawing/2016/5/14/chartex" xmlns:mc="http://schemas.openxmlformats.org/markup-compatibility/2006" xmlns:aink="http://schemas.microsoft.com/office/drawing/2016/ink" xmlns:am3d="http://schemas.microsoft.com/office/drawing/2017/model3d" xmlns:o="urn:schemas-microsoft-com:office:office" xmlns:oel="http://schemas.microsoft.com/office/2019/extlst" xmlns:r="http://schemas.openxmlformats.org/officeDocument/2006/relationships" xmlns:m="http://schemas.openxmlformats.org/officeDocument/2006/math" xmlns:v="urn:schemas-microsoft-com:vml" xmlns:wp14="http://schemas.microsoft.com/office/word/2010/wordprocessingDrawing" xmlns:wp="http://schemas.openxmlformats.org/drawingml/2006/wordprocessingDrawing" xmlns:w10="urn:schemas-microsoft-com:office:word" xmlns:w="http://schemas.openxmlformats.org/wordprocessingml/2006/main" xmlns:w14="http://schemas.microsoft.com/office/word/2010/wordml" xmlns:w15="http://schemas.microsoft.com/office/word/2012/wordml" xmlns:w16cex="http://schemas.microsoft.com/office/word/2018/wordml/cex" xmlns:w16cid="http://schemas.microsoft.com/office/word/2016/wordml/cid" xmlns:w16="http://schemas.microsoft.com/office/word/2018/wordml" xmlns:w16du="http://schemas.microsoft.com/office/word/2023/wordml/word16du" xmlns:w16sdtdh="http://schemas.microsoft.com/office/word/2020/wordml/sdtdatahash" xmlns:w16sdtfl="http://schemas.microsoft.com/office/word/2024/wordml/sdtformatlock" xmlns:w16se="http://schemas.microsoft.com/office/word/2015/wordml/symex" xmlns:wpg="http://schemas.microsoft.com/office/word/2010/wordprocessingGroup" xmlns:wpi="http://schemas.microsoft.com/office/word/2010/wordprocessingInk" xmlns:wne="http://schemas.microsoft.com/office/word/2006/wordml" xmlns:wps="http://schemas.microsoft.com/office/word/2010/wordprocessingShape" mc:Ignorable="w14 w15 w16se w16cid w16 w16cex w16sdtdh w16sdtfl w16du wp14">
   <w:sdt>
     <w:sdtPr>
       <w:id w:val="819470175"/>
@@ -9196,7 +9142,7 @@
 </file>
 
 <file path=word/footnotes.xml><?xml version="1.0" encoding="utf-8"?>
-<w:footnotes xmlns:wpc="http://schemas.microsoft.com/office/word/2010/wordprocessingCanvas" xmlns:mo="http://schemas.microsoft.com/office/mac/office/2008/main" xmlns:mc="http://schemas.openxmlformats.org/markup-compatibility/2006" xmlns:mv="urn:schemas-microsoft-com:mac:vml" xmlns:o="urn:schemas-microsoft-com:office:office" xmlns:r="http://schemas.openxmlformats.org/officeDocument/2006/relationships" xmlns:m="http://schemas.openxmlformats.org/officeDocument/2006/math" xmlns:v="urn:schemas-microsoft-com:vml" xmlns:wp14="http://schemas.microsoft.com/office/word/2010/wordprocessingDrawing" xmlns:wp="http://schemas.openxmlformats.org/drawingml/2006/wordprocessingDrawing" xmlns:w10="urn:schemas-microsoft-com:office:word" xmlns:w="http://schemas.openxmlformats.org/wordprocessingml/2006/main" xmlns:w14="http://schemas.microsoft.com/office/word/2010/wordml" xmlns:w15="http://schemas.microsoft.com/office/word/2012/wordml" xmlns:wpg="http://schemas.microsoft.com/office/word/2010/wordprocessingGroup" xmlns:wpi="http://schemas.microsoft.com/office/word/2010/wordprocessingInk" xmlns:wne="http://schemas.microsoft.com/office/word/2006/wordml" xmlns:wps="http://schemas.microsoft.com/office/word/2010/wordprocessingShape" mc:Ignorable="w14 w15 wp14">
+<w:footnotes xmlns:wpc="http://schemas.microsoft.com/office/word/2010/wordprocessingCanvas" xmlns:cx="http://schemas.microsoft.com/office/drawing/2014/chartex" xmlns:cx1="http://schemas.microsoft.com/office/drawing/2015/9/8/chartex" xmlns:cx2="http://schemas.microsoft.com/office/drawing/2015/10/21/chartex" xmlns:cx3="http://schemas.microsoft.com/office/drawing/2016/5/9/chartex" xmlns:cx4="http://schemas.microsoft.com/office/drawing/2016/5/10/chartex" xmlns:cx5="http://schemas.microsoft.com/office/drawing/2016/5/11/chartex" xmlns:cx6="http://schemas.microsoft.com/office/drawing/2016/5/12/chartex" xmlns:cx7="http://schemas.microsoft.com/office/drawing/2016/5/13/chartex" xmlns:cx8="http://schemas.microsoft.com/office/drawing/2016/5/14/chartex" xmlns:mc="http://schemas.openxmlformats.org/markup-compatibility/2006" xmlns:aink="http://schemas.microsoft.com/office/drawing/2016/ink" xmlns:am3d="http://schemas.microsoft.com/office/drawing/2017/model3d" xmlns:o="urn:schemas-microsoft-com:office:office" xmlns:oel="http://schemas.microsoft.com/office/2019/extlst" xmlns:r="http://schemas.openxmlformats.org/officeDocument/2006/relationships" xmlns:m="http://schemas.openxmlformats.org/officeDocument/2006/math" xmlns:v="urn:schemas-microsoft-com:vml" xmlns:wp14="http://schemas.microsoft.com/office/word/2010/wordprocessingDrawing" xmlns:wp="http://schemas.openxmlformats.org/drawingml/2006/wordprocessingDrawing" xmlns:w10="urn:schemas-microsoft-com:office:word" xmlns:w="http://schemas.openxmlformats.org/wordprocessingml/2006/main" xmlns:w14="http://schemas.microsoft.com/office/word/2010/wordml" xmlns:w15="http://schemas.microsoft.com/office/word/2012/wordml" xmlns:w16cex="http://schemas.microsoft.com/office/word/2018/wordml/cex" xmlns:w16cid="http://schemas.microsoft.com/office/word/2016/wordml/cid" xmlns:w16="http://schemas.microsoft.com/office/word/2018/wordml" xmlns:w16du="http://schemas.microsoft.com/office/word/2023/wordml/word16du" xmlns:w16sdtdh="http://schemas.microsoft.com/office/word/2020/wordml/sdtdatahash" xmlns:w16sdtfl="http://schemas.microsoft.com/office/word/2024/wordml/sdtformatlock" xmlns:w16se="http://schemas.microsoft.com/office/word/2015/wordml/symex" xmlns:wpg="http://schemas.microsoft.com/office/word/2010/wordprocessingGroup" xmlns:wpi="http://schemas.microsoft.com/office/word/2010/wordprocessingInk" xmlns:wne="http://schemas.microsoft.com/office/word/2006/wordml" xmlns:wps="http://schemas.microsoft.com/office/word/2010/wordprocessingShape" mc:Ignorable="w14 w15 w16se w16cid w16 w16cex w16sdtdh w16sdtfl w16du wp14">
   <w:footnote w:type="separator" w:id="-1">
     <w:p>
       <w:pPr>
@@ -9221,7 +9167,7 @@
 </file>
 
 <file path=word/header1.xml><?xml version="1.0" encoding="utf-8"?>
-<w:hdr xmlns:wpc="http://schemas.microsoft.com/office/word/2010/wordprocessingCanvas" xmlns:mo="http://schemas.microsoft.com/office/mac/office/2008/main" xmlns:mc="http://schemas.openxmlformats.org/markup-compatibility/2006" xmlns:mv="urn:schemas-microsoft-com:mac:vml" xmlns:o="urn:schemas-microsoft-com:office:office" xmlns:r="http://schemas.openxmlformats.org/officeDocument/2006/relationships" xmlns:m="http://schemas.openxmlformats.org/officeDocument/2006/math" xmlns:v="urn:schemas-microsoft-com:vml" xmlns:wp14="http://schemas.microsoft.com/office/word/2010/wordprocessingDrawing" xmlns:wp="http://schemas.openxmlformats.org/drawingml/2006/wordprocessingDrawing" xmlns:w10="urn:schemas-microsoft-com:office:word" xmlns:w="http://schemas.openxmlformats.org/wordprocessingml/2006/main" xmlns:w14="http://schemas.microsoft.com/office/word/2010/wordml" xmlns:w15="http://schemas.microsoft.com/office/word/2012/wordml" xmlns:wpg="http://schemas.microsoft.com/office/word/2010/wordprocessingGroup" xmlns:wpi="http://schemas.microsoft.com/office/word/2010/wordprocessingInk" xmlns:wne="http://schemas.microsoft.com/office/word/2006/wordml" xmlns:wps="http://schemas.microsoft.com/office/word/2010/wordprocessingShape" mc:Ignorable="w14 w15 wp14">
+<w:hdr xmlns:wpc="http://schemas.microsoft.com/office/word/2010/wordprocessingCanvas" xmlns:cx="http://schemas.microsoft.com/office/drawing/2014/chartex" xmlns:cx1="http://schemas.microsoft.com/office/drawing/2015/9/8/chartex" xmlns:cx2="http://schemas.microsoft.com/office/drawing/2015/10/21/chartex" xmlns:cx3="http://schemas.microsoft.com/office/drawing/2016/5/9/chartex" xmlns:cx4="http://schemas.microsoft.com/office/drawing/2016/5/10/chartex" xmlns:cx5="http://schemas.microsoft.com/office/drawing/2016/5/11/chartex" xmlns:cx6="http://schemas.microsoft.com/office/drawing/2016/5/12/chartex" xmlns:cx7="http://schemas.microsoft.com/office/drawing/2016/5/13/chartex" xmlns:cx8="http://schemas.microsoft.com/office/drawing/2016/5/14/chartex" xmlns:mc="http://schemas.openxmlformats.org/markup-compatibility/2006" xmlns:aink="http://schemas.microsoft.com/office/drawing/2016/ink" xmlns:am3d="http://schemas.microsoft.com/office/drawing/2017/model3d" xmlns:o="urn:schemas-microsoft-com:office:office" xmlns:oel="http://schemas.microsoft.com/office/2019/extlst" xmlns:r="http://schemas.openxmlformats.org/officeDocument/2006/relationships" xmlns:m="http://schemas.openxmlformats.org/officeDocument/2006/math" xmlns:v="urn:schemas-microsoft-com:vml" xmlns:wp14="http://schemas.microsoft.com/office/word/2010/wordprocessingDrawing" xmlns:wp="http://schemas.openxmlformats.org/drawingml/2006/wordprocessingDrawing" xmlns:w10="urn:schemas-microsoft-com:office:word" xmlns:w="http://schemas.openxmlformats.org/wordprocessingml/2006/main" xmlns:w14="http://schemas.microsoft.com/office/word/2010/wordml" xmlns:w15="http://schemas.microsoft.com/office/word/2012/wordml" xmlns:w16cex="http://schemas.microsoft.com/office/word/2018/wordml/cex" xmlns:w16cid="http://schemas.microsoft.com/office/word/2016/wordml/cid" xmlns:w16="http://schemas.microsoft.com/office/word/2018/wordml" xmlns:w16du="http://schemas.microsoft.com/office/word/2023/wordml/word16du" xmlns:w16sdtdh="http://schemas.microsoft.com/office/word/2020/wordml/sdtdatahash" xmlns:w16sdtfl="http://schemas.microsoft.com/office/word/2024/wordml/sdtformatlock" xmlns:w16se="http://schemas.microsoft.com/office/word/2015/wordml/symex" xmlns:wpg="http://schemas.microsoft.com/office/word/2010/wordprocessingGroup" xmlns:wpi="http://schemas.microsoft.com/office/word/2010/wordprocessingInk" xmlns:wne="http://schemas.microsoft.com/office/word/2006/wordml" xmlns:wps="http://schemas.microsoft.com/office/word/2010/wordprocessingShape" mc:Ignorable="w14 w15 w16se w16cid w16 w16cex w16sdtdh w16sdtfl w16du wp14">
   <w:p>
     <w:pPr>
       <w:pStyle w:val="Header"/>
@@ -9241,8 +9187,8 @@
 </file>
 
 <file path=word/numbering.xml><?xml version="1.0" encoding="utf-8"?>
-<w:numbering xmlns:wpc="http://schemas.microsoft.com/office/word/2010/wordprocessingCanvas" xmlns:mo="http://schemas.microsoft.com/office/mac/office/2008/main" xmlns:mc="http://schemas.openxmlformats.org/markup-compatibility/2006" xmlns:mv="urn:schemas-microsoft-com:mac:vml" xmlns:o="urn:schemas-microsoft-com:office:office" xmlns:r="http://schemas.openxmlformats.org/officeDocument/2006/relationships" xmlns:m="http://schemas.openxmlformats.org/officeDocument/2006/math" xmlns:v="urn:schemas-microsoft-com:vml" xmlns:wp14="http://schemas.microsoft.com/office/word/2010/wordprocessingDrawing" xmlns:wp="http://schemas.openxmlformats.org/drawingml/2006/wordprocessingDrawing" xmlns:w10="urn:schemas-microsoft-com:office:word" xmlns:w="http://schemas.openxmlformats.org/wordprocessingml/2006/main" xmlns:w14="http://schemas.microsoft.com/office/word/2010/wordml" xmlns:w15="http://schemas.microsoft.com/office/word/2012/wordml" xmlns:wpg="http://schemas.microsoft.com/office/word/2010/wordprocessingGroup" xmlns:wpi="http://schemas.microsoft.com/office/word/2010/wordprocessingInk" xmlns:wne="http://schemas.microsoft.com/office/word/2006/wordml" xmlns:wps="http://schemas.microsoft.com/office/word/2010/wordprocessingShape" mc:Ignorable="w14 w15 wp14">
-  <w:abstractNum w:abstractNumId="0">
+<w:numbering xmlns:wpc="http://schemas.microsoft.com/office/word/2010/wordprocessingCanvas" xmlns:cx="http://schemas.microsoft.com/office/drawing/2014/chartex" xmlns:cx1="http://schemas.microsoft.com/office/drawing/2015/9/8/chartex" xmlns:cx2="http://schemas.microsoft.com/office/drawing/2015/10/21/chartex" xmlns:cx3="http://schemas.microsoft.com/office/drawing/2016/5/9/chartex" xmlns:cx4="http://schemas.microsoft.com/office/drawing/2016/5/10/chartex" xmlns:cx5="http://schemas.microsoft.com/office/drawing/2016/5/11/chartex" xmlns:cx6="http://schemas.microsoft.com/office/drawing/2016/5/12/chartex" xmlns:cx7="http://schemas.microsoft.com/office/drawing/2016/5/13/chartex" xmlns:cx8="http://schemas.microsoft.com/office/drawing/2016/5/14/chartex" xmlns:mc="http://schemas.openxmlformats.org/markup-compatibility/2006" xmlns:aink="http://schemas.microsoft.com/office/drawing/2016/ink" xmlns:am3d="http://schemas.microsoft.com/office/drawing/2017/model3d" xmlns:o="urn:schemas-microsoft-com:office:office" xmlns:oel="http://schemas.microsoft.com/office/2019/extlst" xmlns:r="http://schemas.openxmlformats.org/officeDocument/2006/relationships" xmlns:m="http://schemas.openxmlformats.org/officeDocument/2006/math" xmlns:v="urn:schemas-microsoft-com:vml" xmlns:wp14="http://schemas.microsoft.com/office/word/2010/wordprocessingDrawing" xmlns:wp="http://schemas.openxmlformats.org/drawingml/2006/wordprocessingDrawing" xmlns:w10="urn:schemas-microsoft-com:office:word" xmlns:w="http://schemas.openxmlformats.org/wordprocessingml/2006/main" xmlns:w14="http://schemas.microsoft.com/office/word/2010/wordml" xmlns:w15="http://schemas.microsoft.com/office/word/2012/wordml" xmlns:w16cex="http://schemas.microsoft.com/office/word/2018/wordml/cex" xmlns:w16cid="http://schemas.microsoft.com/office/word/2016/wordml/cid" xmlns:w16="http://schemas.microsoft.com/office/word/2018/wordml" xmlns:w16du="http://schemas.microsoft.com/office/word/2023/wordml/word16du" xmlns:w16sdtdh="http://schemas.microsoft.com/office/word/2020/wordml/sdtdatahash" xmlns:w16sdtfl="http://schemas.microsoft.com/office/word/2024/wordml/sdtformatlock" xmlns:w16se="http://schemas.microsoft.com/office/word/2015/wordml/symex" xmlns:wpg="http://schemas.microsoft.com/office/word/2010/wordprocessingGroup" xmlns:wpi="http://schemas.microsoft.com/office/word/2010/wordprocessingInk" xmlns:wne="http://schemas.microsoft.com/office/word/2006/wordml" xmlns:wps="http://schemas.microsoft.com/office/word/2010/wordprocessingShape" mc:Ignorable="w14 w15 w16se w16cid w16 w16cex w16sdtdh w16sdtfl w16du wp14">
+  <w:abstractNum w:abstractNumId="0" w15:restartNumberingAfterBreak="0">
     <w:nsid w:val="FFFFFFFB"/>
     <w:multiLevelType w:val="multilevel"/>
     <w:tmpl w:val="FFFFFFFF"/>
@@ -9313,7 +9259,7 @@
       <w:lvlJc w:val="left"/>
     </w:lvl>
   </w:abstractNum>
-  <w:abstractNum w:abstractNumId="1">
+  <w:abstractNum w:abstractNumId="1" w15:restartNumberingAfterBreak="0">
     <w:nsid w:val="148F5B77"/>
     <w:multiLevelType w:val="hybridMultilevel"/>
     <w:tmpl w:val="448C0F60"/>
@@ -9426,7 +9372,7 @@
       </w:rPr>
     </w:lvl>
   </w:abstractNum>
-  <w:abstractNum w:abstractNumId="2">
+  <w:abstractNum w:abstractNumId="2" w15:restartNumberingAfterBreak="0">
     <w:nsid w:val="1AA97E5E"/>
     <w:multiLevelType w:val="hybridMultilevel"/>
     <w:tmpl w:val="815AC42E"/>
@@ -9512,7 +9458,7 @@
       </w:pPr>
     </w:lvl>
   </w:abstractNum>
-  <w:abstractNum w:abstractNumId="3">
+  <w:abstractNum w:abstractNumId="3" w15:restartNumberingAfterBreak="0">
     <w:nsid w:val="1D9A4E79"/>
     <w:multiLevelType w:val="hybridMultilevel"/>
     <w:tmpl w:val="56127F3A"/>
@@ -9601,7 +9547,7 @@
       </w:pPr>
     </w:lvl>
   </w:abstractNum>
-  <w:abstractNum w:abstractNumId="4">
+  <w:abstractNum w:abstractNumId="4" w15:restartNumberingAfterBreak="0">
     <w:nsid w:val="1EA85491"/>
     <w:multiLevelType w:val="hybridMultilevel"/>
     <w:tmpl w:val="D2CC988A"/>
@@ -9687,7 +9633,7 @@
       </w:pPr>
     </w:lvl>
   </w:abstractNum>
-  <w:abstractNum w:abstractNumId="5">
+  <w:abstractNum w:abstractNumId="5" w15:restartNumberingAfterBreak="0">
     <w:nsid w:val="25682EEA"/>
     <w:multiLevelType w:val="hybridMultilevel"/>
     <w:tmpl w:val="E88E3D58"/>
@@ -9800,7 +9746,7 @@
       </w:rPr>
     </w:lvl>
   </w:abstractNum>
-  <w:abstractNum w:abstractNumId="6">
+  <w:abstractNum w:abstractNumId="6" w15:restartNumberingAfterBreak="0">
     <w:nsid w:val="34001CC5"/>
     <w:multiLevelType w:val="hybridMultilevel"/>
     <w:tmpl w:val="FD8EC87E"/>
@@ -9886,7 +9832,7 @@
       </w:pPr>
     </w:lvl>
   </w:abstractNum>
-  <w:abstractNum w:abstractNumId="7">
+  <w:abstractNum w:abstractNumId="7" w15:restartNumberingAfterBreak="0">
     <w:nsid w:val="359C5311"/>
     <w:multiLevelType w:val="hybridMultilevel"/>
     <w:tmpl w:val="5F5CBA2C"/>
@@ -9975,7 +9921,7 @@
       </w:pPr>
     </w:lvl>
   </w:abstractNum>
-  <w:abstractNum w:abstractNumId="8">
+  <w:abstractNum w:abstractNumId="8" w15:restartNumberingAfterBreak="0">
     <w:nsid w:val="36017DCE"/>
     <w:multiLevelType w:val="hybridMultilevel"/>
     <w:tmpl w:val="76646498"/>
@@ -10061,7 +10007,7 @@
       </w:pPr>
     </w:lvl>
   </w:abstractNum>
-  <w:abstractNum w:abstractNumId="9">
+  <w:abstractNum w:abstractNumId="9" w15:restartNumberingAfterBreak="0">
     <w:nsid w:val="3B962D66"/>
     <w:multiLevelType w:val="hybridMultilevel"/>
     <w:tmpl w:val="D10EAD46"/>
@@ -10174,7 +10120,7 @@
       </w:rPr>
     </w:lvl>
   </w:abstractNum>
-  <w:abstractNum w:abstractNumId="10">
+  <w:abstractNum w:abstractNumId="10" w15:restartNumberingAfterBreak="0">
     <w:nsid w:val="42A73E66"/>
     <w:multiLevelType w:val="hybridMultilevel"/>
     <w:tmpl w:val="29E0D69E"/>
@@ -10260,7 +10206,7 @@
       </w:pPr>
     </w:lvl>
   </w:abstractNum>
-  <w:abstractNum w:abstractNumId="11">
+  <w:abstractNum w:abstractNumId="11" w15:restartNumberingAfterBreak="0">
     <w:nsid w:val="48DD081C"/>
     <w:multiLevelType w:val="hybridMultilevel"/>
     <w:tmpl w:val="D37A6890"/>
@@ -10346,7 +10292,7 @@
       </w:pPr>
     </w:lvl>
   </w:abstractNum>
-  <w:abstractNum w:abstractNumId="12">
+  <w:abstractNum w:abstractNumId="12" w15:restartNumberingAfterBreak="0">
     <w:nsid w:val="58381640"/>
     <w:multiLevelType w:val="hybridMultilevel"/>
     <w:tmpl w:val="AA7C051E"/>
@@ -10459,7 +10405,7 @@
       </w:rPr>
     </w:lvl>
   </w:abstractNum>
-  <w:abstractNum w:abstractNumId="13">
+  <w:abstractNum w:abstractNumId="13" w15:restartNumberingAfterBreak="0">
     <w:nsid w:val="5A86005E"/>
     <w:multiLevelType w:val="hybridMultilevel"/>
     <w:tmpl w:val="8904089C"/>
@@ -10572,7 +10518,7 @@
       </w:rPr>
     </w:lvl>
   </w:abstractNum>
-  <w:abstractNum w:abstractNumId="14">
+  <w:abstractNum w:abstractNumId="14" w15:restartNumberingAfterBreak="0">
     <w:nsid w:val="5F714F3F"/>
     <w:multiLevelType w:val="singleLevel"/>
     <w:tmpl w:val="523C36BE"/>
@@ -10590,7 +10536,7 @@
       </w:pPr>
     </w:lvl>
   </w:abstractNum>
-  <w:abstractNum w:abstractNumId="15">
+  <w:abstractNum w:abstractNumId="15" w15:restartNumberingAfterBreak="0">
     <w:nsid w:val="652C1161"/>
     <w:multiLevelType w:val="singleLevel"/>
     <w:tmpl w:val="8946CF6E"/>
@@ -10611,7 +10557,7 @@
       </w:rPr>
     </w:lvl>
   </w:abstractNum>
-  <w:abstractNum w:abstractNumId="16">
+  <w:abstractNum w:abstractNumId="16" w15:restartNumberingAfterBreak="0">
     <w:nsid w:val="6F25384D"/>
     <w:multiLevelType w:val="hybridMultilevel"/>
     <w:tmpl w:val="266C76E0"/>
@@ -10697,7 +10643,7 @@
       </w:pPr>
     </w:lvl>
   </w:abstractNum>
-  <w:abstractNum w:abstractNumId="17">
+  <w:abstractNum w:abstractNumId="17" w15:restartNumberingAfterBreak="0">
     <w:nsid w:val="7824460C"/>
     <w:multiLevelType w:val="hybridMultilevel"/>
     <w:tmpl w:val="A09E7B60"/>
@@ -10810,7 +10756,7 @@
       </w:rPr>
     </w:lvl>
   </w:abstractNum>
-  <w:abstractNum w:abstractNumId="18">
+  <w:abstractNum w:abstractNumId="18" w15:restartNumberingAfterBreak="0">
     <w:nsid w:val="79701D5D"/>
     <w:multiLevelType w:val="hybridMultilevel"/>
     <w:tmpl w:val="046058D4"/>
@@ -10899,7 +10845,7 @@
       </w:pPr>
     </w:lvl>
   </w:abstractNum>
-  <w:abstractNum w:abstractNumId="19">
+  <w:abstractNum w:abstractNumId="19" w15:restartNumberingAfterBreak="0">
     <w:nsid w:val="7A57386D"/>
     <w:multiLevelType w:val="hybridMultilevel"/>
     <w:tmpl w:val="F53C86D8"/>
@@ -10988,77 +10934,77 @@
       </w:pPr>
     </w:lvl>
   </w:abstractNum>
-  <w:num w:numId="1">
+  <w:num w:numId="1" w16cid:durableId="1315570885">
     <w:abstractNumId w:val="15"/>
   </w:num>
-  <w:num w:numId="2">
+  <w:num w:numId="2" w16cid:durableId="1799494004">
     <w:abstractNumId w:val="0"/>
   </w:num>
-  <w:num w:numId="3">
+  <w:num w:numId="3" w16cid:durableId="1126201154">
     <w:abstractNumId w:val="0"/>
   </w:num>
-  <w:num w:numId="4">
+  <w:num w:numId="4" w16cid:durableId="64956254">
     <w:abstractNumId w:val="0"/>
   </w:num>
-  <w:num w:numId="5">
+  <w:num w:numId="5" w16cid:durableId="951399933">
     <w:abstractNumId w:val="14"/>
   </w:num>
-  <w:num w:numId="6">
+  <w:num w:numId="6" w16cid:durableId="1466122862">
     <w:abstractNumId w:val="7"/>
   </w:num>
-  <w:num w:numId="7">
+  <w:num w:numId="7" w16cid:durableId="861169040">
     <w:abstractNumId w:val="10"/>
   </w:num>
-  <w:num w:numId="8">
+  <w:num w:numId="8" w16cid:durableId="1004943359">
     <w:abstractNumId w:val="9"/>
   </w:num>
-  <w:num w:numId="9">
+  <w:num w:numId="9" w16cid:durableId="159656701">
     <w:abstractNumId w:val="17"/>
   </w:num>
-  <w:num w:numId="10">
+  <w:num w:numId="10" w16cid:durableId="794370271">
     <w:abstractNumId w:val="11"/>
   </w:num>
-  <w:num w:numId="11">
+  <w:num w:numId="11" w16cid:durableId="1466503077">
     <w:abstractNumId w:val="2"/>
   </w:num>
-  <w:num w:numId="12">
+  <w:num w:numId="12" w16cid:durableId="783303736">
     <w:abstractNumId w:val="4"/>
   </w:num>
-  <w:num w:numId="13">
+  <w:num w:numId="13" w16cid:durableId="559053375">
     <w:abstractNumId w:val="19"/>
   </w:num>
-  <w:num w:numId="14">
+  <w:num w:numId="14" w16cid:durableId="2116710236">
     <w:abstractNumId w:val="8"/>
   </w:num>
-  <w:num w:numId="15">
+  <w:num w:numId="15" w16cid:durableId="382607617">
     <w:abstractNumId w:val="16"/>
   </w:num>
-  <w:num w:numId="16">
+  <w:num w:numId="16" w16cid:durableId="329911453">
     <w:abstractNumId w:val="6"/>
   </w:num>
-  <w:num w:numId="17">
+  <w:num w:numId="17" w16cid:durableId="2130856860">
     <w:abstractNumId w:val="3"/>
   </w:num>
-  <w:num w:numId="18">
+  <w:num w:numId="18" w16cid:durableId="819926782">
     <w:abstractNumId w:val="13"/>
   </w:num>
-  <w:num w:numId="19">
+  <w:num w:numId="19" w16cid:durableId="1876112903">
     <w:abstractNumId w:val="5"/>
   </w:num>
-  <w:num w:numId="20">
+  <w:num w:numId="20" w16cid:durableId="370038620">
     <w:abstractNumId w:val="18"/>
   </w:num>
-  <w:num w:numId="21">
+  <w:num w:numId="21" w16cid:durableId="1416975100">
     <w:abstractNumId w:val="12"/>
   </w:num>
-  <w:num w:numId="22">
+  <w:num w:numId="22" w16cid:durableId="1103304716">
     <w:abstractNumId w:val="1"/>
   </w:num>
 </w:numbering>
 </file>
 
 <file path=word/styles.xml><?xml version="1.0" encoding="utf-8"?>
-<w:styles xmlns:mc="http://schemas.openxmlformats.org/markup-compatibility/2006" xmlns:r="http://schemas.openxmlformats.org/officeDocument/2006/relationships" xmlns:w="http://schemas.openxmlformats.org/wordprocessingml/2006/main" xmlns:w14="http://schemas.microsoft.com/office/word/2010/wordml" xmlns:w15="http://schemas.microsoft.com/office/word/2012/wordml" mc:Ignorable="w14 w15">
+<w:styles xmlns:mc="http://schemas.openxmlformats.org/markup-compatibility/2006" xmlns:r="http://schemas.openxmlformats.org/officeDocument/2006/relationships" xmlns:w="http://schemas.openxmlformats.org/wordprocessingml/2006/main" xmlns:w14="http://schemas.microsoft.com/office/word/2010/wordml" xmlns:w15="http://schemas.microsoft.com/office/word/2012/wordml" xmlns:w16cex="http://schemas.microsoft.com/office/word/2018/wordml/cex" xmlns:w16cid="http://schemas.microsoft.com/office/word/2016/wordml/cid" xmlns:w16="http://schemas.microsoft.com/office/word/2018/wordml" xmlns:w16du="http://schemas.microsoft.com/office/word/2023/wordml/word16du" xmlns:w16sdtdh="http://schemas.microsoft.com/office/word/2020/wordml/sdtdatahash" xmlns:w16sdtfl="http://schemas.microsoft.com/office/word/2024/wordml/sdtformatlock" xmlns:w16se="http://schemas.microsoft.com/office/word/2015/wordml/symex" mc:Ignorable="w14 w15 w16se w16cid w16 w16cex w16sdtdh w16sdtfl w16du">
   <w:docDefaults>
     <w:rPrDefault>
       <w:rPr>
@@ -11069,7 +11015,7 @@
     </w:rPrDefault>
     <w:pPrDefault/>
   </w:docDefaults>
-  <w:latentStyles w:defLockedState="0" w:defUIPriority="99" w:defSemiHidden="0" w:defUnhideWhenUsed="0" w:defQFormat="0" w:count="382">
+  <w:latentStyles w:defLockedState="0" w:defUIPriority="99" w:defSemiHidden="0" w:defUnhideWhenUsed="0" w:defQFormat="0" w:count="376">
     <w:lsdException w:name="Normal" w:uiPriority="0" w:qFormat="1"/>
     <w:lsdException w:name="heading 1" w:uiPriority="9" w:qFormat="1"/>
     <w:lsdException w:name="heading 2" w:uiPriority="9" w:qFormat="1"/>
@@ -11226,15 +11172,6 @@
     <w:lsdException w:name="Balloon Text" w:semiHidden="1" w:unhideWhenUsed="1"/>
     <w:lsdException w:name="Table Grid" w:uiPriority="59"/>
     <w:lsdException w:name="Table Theme" w:semiHidden="1" w:unhideWhenUsed="1"/>
-    <w:lsdException w:name="Note Level 1" w:semiHidden="1" w:unhideWhenUsed="1"/>
-    <w:lsdException w:name="Note Level 2" w:semiHidden="1" w:unhideWhenUsed="1"/>
-    <w:lsdException w:name="Note Level 3" w:semiHidden="1" w:unhideWhenUsed="1"/>
-    <w:lsdException w:name="Note Level 4" w:semiHidden="1" w:unhideWhenUsed="1"/>
-    <w:lsdException w:name="Note Level 5" w:semiHidden="1" w:unhideWhenUsed="1"/>
-    <w:lsdException w:name="Note Level 6" w:semiHidden="1" w:unhideWhenUsed="1"/>
-    <w:lsdException w:name="Note Level 7" w:semiHidden="1" w:unhideWhenUsed="1"/>
-    <w:lsdException w:name="Note Level 8" w:semiHidden="1" w:unhideWhenUsed="1"/>
-    <w:lsdException w:name="Note Level 9" w:semiHidden="1" w:unhideWhenUsed="1"/>
     <w:lsdException w:name="Placeholder Text" w:semiHidden="1"/>
     <w:lsdException w:name="No Spacing" w:uiPriority="1" w:qFormat="1"/>
     <w:lsdException w:name="Light Shading" w:uiPriority="60"/>
@@ -11900,7 +11837,6 @@
       <w:lang w:eastAsia="en-US"/>
     </w:rPr>
     <w:tblPr>
-      <w:tblInd w:w="0" w:type="dxa"/>
       <w:tblBorders>
         <w:top w:val="single" w:sz="4" w:space="0" w:color="auto"/>
         <w:left w:val="single" w:sz="4" w:space="0" w:color="auto"/>
@@ -11909,12 +11845,6 @@
         <w:insideH w:val="single" w:sz="4" w:space="0" w:color="auto"/>
         <w:insideV w:val="single" w:sz="4" w:space="0" w:color="auto"/>
       </w:tblBorders>
-      <w:tblCellMar>
-        <w:top w:w="0" w:type="dxa"/>
-        <w:left w:w="108" w:type="dxa"/>
-        <w:bottom w:w="0" w:type="dxa"/>
-        <w:right w:w="108" w:type="dxa"/>
-      </w:tblCellMar>
     </w:tblPr>
   </w:style>
 </w:styles>

</xml_diff>